<commit_message>
Added content in Project1 document
</commit_message>
<xml_diff>
--- a/Project_1_Report_Template.docx
+++ b/Project_1_Report_Template.docx
@@ -23,16 +23,7 @@
           <w:b/>
           <w:sz w:val="24"/>
         </w:rPr>
-        <w:t>eam contri</w:t>
-      </w:r>
-      <w:bookmarkStart w:id="0" w:name="_GoBack"/>
-      <w:bookmarkEnd w:id="0"/>
-      <w:r>
-        <w:rPr>
-          <w:b/>
-          <w:sz w:val="24"/>
-        </w:rPr>
-        <w:t>butions, Token usage</w:t>
+        <w:t>eam contributions, Token usage</w:t>
       </w:r>
       <w:r>
         <w:rPr>
@@ -380,10 +371,244 @@
         <w:t xml:space="preserve"> enumeration.  Identify the purpose of each in 25 words or less.</w:t>
       </w:r>
     </w:p>
+    <w:p>
+      <w:r>
+        <w:t>In struct thread:</w:t>
+      </w:r>
+    </w:p>
+    <w:p>
+      <w:r>
+        <w:t xml:space="preserve">    int64_t </w:t>
+      </w:r>
+      <w:proofErr w:type="spellStart"/>
+      <w:r>
+        <w:t>wakeup_ticks</w:t>
+      </w:r>
+      <w:proofErr w:type="spellEnd"/>
+      <w:r>
+        <w:t>;</w:t>
+      </w:r>
+      <w:r>
+        <w:tab/>
+        <w:t xml:space="preserve">- </w:t>
+      </w:r>
+      <w:r>
+        <w:t>contains the goal time to be waked up</w:t>
+      </w:r>
+    </w:p>
+    <w:p>
+      <w:r>
+        <w:t xml:space="preserve">In </w:t>
+      </w:r>
+      <w:proofErr w:type="spellStart"/>
+      <w:r>
+        <w:t>thread.c</w:t>
+      </w:r>
+      <w:proofErr w:type="spellEnd"/>
+      <w:r>
+        <w:t>:</w:t>
+      </w:r>
+    </w:p>
+    <w:p>
+      <w:r>
+        <w:t xml:space="preserve">    static list </w:t>
+      </w:r>
+      <w:proofErr w:type="spellStart"/>
+      <w:r>
+        <w:t>slept_list</w:t>
+      </w:r>
+      <w:proofErr w:type="spellEnd"/>
+      <w:r>
+        <w:t>: list of sleeping thread</w:t>
+      </w:r>
+    </w:p>
+    <w:p>
+      <w:r>
+        <w:t>---- ALGORITHMS ----</w:t>
+      </w:r>
+    </w:p>
     <w:p/>
     <w:p>
-      <w:r>
-        <w:t>---- ALGORITHMS ----</w:t>
+      <w:pPr>
+        <w:rPr>
+          <w:b/>
+        </w:rPr>
+      </w:pPr>
+      <w:r>
+        <w:rPr>
+          <w:b/>
+        </w:rPr>
+        <w:t>&gt;&gt; A2: Briefly describe what happ</w:t>
+      </w:r>
+      <w:r>
+        <w:rPr>
+          <w:b/>
+        </w:rPr>
+        <w:t xml:space="preserve">ens in a call to </w:t>
+      </w:r>
+      <w:proofErr w:type="spellStart"/>
+      <w:r>
+        <w:rPr>
+          <w:b/>
+        </w:rPr>
+        <w:t>timer_</w:t>
+      </w:r>
+      <w:proofErr w:type="gramStart"/>
+      <w:r>
+        <w:rPr>
+          <w:b/>
+        </w:rPr>
+        <w:t>sleep</w:t>
+      </w:r>
+      <w:proofErr w:type="spellEnd"/>
+      <w:r>
+        <w:rPr>
+          <w:b/>
+        </w:rPr>
+        <w:t>(</w:t>
+      </w:r>
+      <w:proofErr w:type="gramEnd"/>
+      <w:r>
+        <w:rPr>
+          <w:b/>
+        </w:rPr>
+        <w:t>),</w:t>
+      </w:r>
+      <w:r>
+        <w:rPr>
+          <w:rFonts w:hint="eastAsia"/>
+          <w:b/>
+        </w:rPr>
+        <w:t xml:space="preserve"> </w:t>
+      </w:r>
+      <w:r>
+        <w:rPr>
+          <w:b/>
+        </w:rPr>
+        <w:t>including the effects of the timer interrupt handler.</w:t>
+      </w:r>
+    </w:p>
+    <w:p>
+      <w:r>
+        <w:t xml:space="preserve">When </w:t>
+      </w:r>
+      <w:proofErr w:type="spellStart"/>
+      <w:r>
+        <w:t>timer_</w:t>
+      </w:r>
+      <w:proofErr w:type="gramStart"/>
+      <w:r>
+        <w:t>sleep</w:t>
+      </w:r>
+      <w:proofErr w:type="spellEnd"/>
+      <w:r>
+        <w:t>(</w:t>
+      </w:r>
+      <w:proofErr w:type="gramEnd"/>
+      <w:r>
+        <w:t xml:space="preserve">) called, thread records goal tick to be waked, then call </w:t>
+      </w:r>
+      <w:proofErr w:type="spellStart"/>
+      <w:r>
+        <w:t>sleep_thread</w:t>
+      </w:r>
+      <w:proofErr w:type="spellEnd"/>
+      <w:r>
+        <w:t xml:space="preserve">() function. In </w:t>
+      </w:r>
+      <w:proofErr w:type="spellStart"/>
+      <w:r>
+        <w:t>sleep_</w:t>
+      </w:r>
+      <w:proofErr w:type="gramStart"/>
+      <w:r>
+        <w:t>thread</w:t>
+      </w:r>
+      <w:proofErr w:type="spellEnd"/>
+      <w:r>
+        <w:t>(</w:t>
+      </w:r>
+      <w:proofErr w:type="gramEnd"/>
+      <w:r>
+        <w:t xml:space="preserve">) function, </w:t>
+      </w:r>
+      <w:proofErr w:type="spellStart"/>
+      <w:r>
+        <w:t>wakeup_time</w:t>
+      </w:r>
+      <w:proofErr w:type="spellEnd"/>
+      <w:r>
+        <w:t xml:space="preserve"> of current thread is set to goal tick, then kernel put current thread into </w:t>
+      </w:r>
+      <w:proofErr w:type="spellStart"/>
+      <w:r>
+        <w:t>slept_list</w:t>
+      </w:r>
+      <w:proofErr w:type="spellEnd"/>
+      <w:r>
+        <w:t xml:space="preserve">, which contains currently sleeping threads. While inserting thread into </w:t>
+      </w:r>
+      <w:proofErr w:type="spellStart"/>
+      <w:r>
+        <w:t>slept_list</w:t>
+      </w:r>
+      <w:proofErr w:type="spellEnd"/>
+      <w:r>
+        <w:t xml:space="preserve">, </w:t>
+      </w:r>
+      <w:r>
+        <w:t xml:space="preserve">kernel turns off interruption in order to prevent timer interrupt handler accesses </w:t>
+      </w:r>
+      <w:proofErr w:type="spellStart"/>
+      <w:r>
+        <w:t>slept_list</w:t>
+      </w:r>
+      <w:proofErr w:type="spellEnd"/>
+      <w:r>
+        <w:t>.</w:t>
+      </w:r>
+    </w:p>
+    <w:p>
+      <w:pPr>
+        <w:rPr>
+          <w:b/>
+        </w:rPr>
+      </w:pPr>
+      <w:r>
+        <w:rPr>
+          <w:b/>
+        </w:rPr>
+        <w:t>&gt;&gt; A3: What steps are taken to minimize the</w:t>
+      </w:r>
+      <w:r>
+        <w:rPr>
+          <w:b/>
+        </w:rPr>
+        <w:t xml:space="preserve"> amount of time spent in</w:t>
+      </w:r>
+      <w:r>
+        <w:rPr>
+          <w:rFonts w:hint="eastAsia"/>
+          <w:b/>
+        </w:rPr>
+        <w:t xml:space="preserve"> </w:t>
+      </w:r>
+      <w:r>
+        <w:rPr>
+          <w:b/>
+        </w:rPr>
+        <w:t>the timer interrupt handler?</w:t>
+      </w:r>
+    </w:p>
+    <w:p>
+      <w:r>
+        <w:lastRenderedPageBreak/>
+        <w:t>Since timer interrupt is the only way to get current tick in each thread’s point of view, wake-up procedure runs in timer interrupt case. It is expected for timer interrupt handler to iterate entire slept list in every tick. However, in order to minimize slept list-searching time, we inserted thread in ascending order of wake-up tick. With this idea, timer interrupt handler only needs to look at first few threads who is ready to wake up from the head.</w:t>
+      </w:r>
+    </w:p>
+    <w:p>
+      <w:r>
+        <w:t>---- SYNCHRONIZATION ----</w:t>
       </w:r>
     </w:p>
     <w:p/>
@@ -397,13 +622,20 @@
         <w:rPr>
           <w:b/>
         </w:rPr>
-        <w:t>&gt;&gt; A2: Briefly describe what happ</w:t>
-      </w:r>
-      <w:r>
-        <w:rPr>
-          <w:b/>
-        </w:rPr>
-        <w:t xml:space="preserve">ens in a call to </w:t>
+        <w:t>&gt;&gt; A4: How are race conditions avo</w:t>
+      </w:r>
+      <w:r>
+        <w:rPr>
+          <w:b/>
+        </w:rPr>
+        <w:t>ided when multiple threads call</w:t>
+      </w:r>
+      <w:r>
+        <w:rPr>
+          <w:rFonts w:hint="eastAsia"/>
+          <w:b/>
+        </w:rPr>
+        <w:t xml:space="preserve"> </w:t>
       </w:r>
       <w:proofErr w:type="spellStart"/>
       <w:r>
@@ -431,7 +663,27 @@
         <w:rPr>
           <w:b/>
         </w:rPr>
-        <w:t>),</w:t>
+        <w:t>) simultaneously?</w:t>
+      </w:r>
+    </w:p>
+    <w:p/>
+    <w:p>
+      <w:pPr>
+        <w:rPr>
+          <w:b/>
+        </w:rPr>
+      </w:pPr>
+      <w:r>
+        <w:rPr>
+          <w:b/>
+        </w:rPr>
+        <w:t>&gt;&gt; A5: How are race conditions avoide</w:t>
+      </w:r>
+      <w:r>
+        <w:rPr>
+          <w:b/>
+        </w:rPr>
+        <w:t>d when a timer interrupt occurs</w:t>
       </w:r>
       <w:r>
         <w:rPr>
@@ -444,166 +696,48 @@
         <w:rPr>
           <w:b/>
         </w:rPr>
-        <w:t>including the effects of the timer interrupt handler.</w:t>
-      </w:r>
-    </w:p>
-    <w:p/>
-    <w:p>
-      <w:pPr>
-        <w:rPr>
-          <w:b/>
-        </w:rPr>
-      </w:pPr>
-      <w:r>
-        <w:rPr>
-          <w:b/>
-        </w:rPr>
-        <w:t>&gt;&gt; A3: What steps are taken to minimize the</w:t>
-      </w:r>
-      <w:r>
-        <w:rPr>
-          <w:b/>
-        </w:rPr>
-        <w:t xml:space="preserve"> amount of time spent in</w:t>
-      </w:r>
-      <w:r>
-        <w:rPr>
-          <w:rFonts w:hint="eastAsia"/>
-          <w:b/>
-        </w:rPr>
+        <w:t xml:space="preserve">during a call to </w:t>
+      </w:r>
+      <w:proofErr w:type="spellStart"/>
+      <w:r>
+        <w:rPr>
+          <w:b/>
+        </w:rPr>
+        <w:t>timer_</w:t>
+      </w:r>
+      <w:proofErr w:type="gramStart"/>
+      <w:r>
+        <w:rPr>
+          <w:b/>
+        </w:rPr>
+        <w:t>sleep</w:t>
+      </w:r>
+      <w:proofErr w:type="spellEnd"/>
+      <w:r>
+        <w:rPr>
+          <w:b/>
+        </w:rPr>
+        <w:t>(</w:t>
+      </w:r>
+      <w:proofErr w:type="gramEnd"/>
+      <w:r>
+        <w:rPr>
+          <w:b/>
+        </w:rPr>
+        <w:t>)?</w:t>
+      </w:r>
+    </w:p>
+    <w:p>
+      <w:r>
+        <w:t xml:space="preserve">We simply turned off interrupt when inserting thread into slept list so that timer interrupt handler cannot access to list when inserting thread. Also, considering the case that wake-up time passed during timer interrupt off period, we woke up all the threads whose wake-up tick is earlier or equal to current tick, so that we can </w:t>
+      </w:r>
+      <w:r>
+        <w:t>redeem unfortunate case that thread cannot wake up even after wake-up time.</w:t>
+      </w:r>
+      <w:r>
         <w:t xml:space="preserve"> </w:t>
       </w:r>
-      <w:r>
-        <w:rPr>
-          <w:b/>
-        </w:rPr>
-        <w:t>the timer interrupt handler?</w:t>
-      </w:r>
-    </w:p>
-    <w:p/>
-    <w:p>
-      <w:r>
-        <w:t>---- SYNCHRONIZATION ----</w:t>
-      </w:r>
-    </w:p>
-    <w:p/>
-    <w:p>
-      <w:pPr>
-        <w:rPr>
-          <w:b/>
-        </w:rPr>
-      </w:pPr>
-      <w:r>
-        <w:rPr>
-          <w:b/>
-        </w:rPr>
-        <w:t>&gt;&gt; A4: How are race conditions avo</w:t>
-      </w:r>
-      <w:r>
-        <w:rPr>
-          <w:b/>
-        </w:rPr>
-        <w:t>ided when multiple threads call</w:t>
-      </w:r>
-      <w:r>
-        <w:rPr>
-          <w:rFonts w:hint="eastAsia"/>
-          <w:b/>
-        </w:rPr>
-        <w:t xml:space="preserve"> </w:t>
-      </w:r>
-      <w:proofErr w:type="spellStart"/>
-      <w:r>
-        <w:rPr>
-          <w:b/>
-        </w:rPr>
-        <w:t>timer_</w:t>
-      </w:r>
-      <w:proofErr w:type="gramStart"/>
-      <w:r>
-        <w:rPr>
-          <w:b/>
-        </w:rPr>
-        <w:t>sleep</w:t>
-      </w:r>
-      <w:proofErr w:type="spellEnd"/>
-      <w:r>
-        <w:rPr>
-          <w:b/>
-        </w:rPr>
-        <w:t>(</w:t>
-      </w:r>
-      <w:proofErr w:type="gramEnd"/>
-      <w:r>
-        <w:rPr>
-          <w:b/>
-        </w:rPr>
-        <w:t>) simultaneously?</w:t>
-      </w:r>
-    </w:p>
-    <w:p/>
-    <w:p>
-      <w:pPr>
-        <w:rPr>
-          <w:b/>
-        </w:rPr>
-      </w:pPr>
-      <w:r>
-        <w:rPr>
-          <w:b/>
-        </w:rPr>
-        <w:lastRenderedPageBreak/>
-        <w:t>&gt;&gt; A5: How are race conditions avoide</w:t>
-      </w:r>
-      <w:r>
-        <w:rPr>
-          <w:b/>
-        </w:rPr>
-        <w:t>d when a timer interrupt occurs</w:t>
-      </w:r>
-      <w:r>
-        <w:rPr>
-          <w:rFonts w:hint="eastAsia"/>
-          <w:b/>
-        </w:rPr>
-        <w:t xml:space="preserve"> </w:t>
-      </w:r>
-      <w:r>
-        <w:rPr>
-          <w:b/>
-        </w:rPr>
-        <w:t xml:space="preserve">during a call to </w:t>
-      </w:r>
-      <w:proofErr w:type="spellStart"/>
-      <w:r>
-        <w:rPr>
-          <w:b/>
-        </w:rPr>
-        <w:t>timer_</w:t>
-      </w:r>
-      <w:proofErr w:type="gramStart"/>
-      <w:r>
-        <w:rPr>
-          <w:b/>
-        </w:rPr>
-        <w:t>sleep</w:t>
-      </w:r>
-      <w:proofErr w:type="spellEnd"/>
-      <w:r>
-        <w:rPr>
-          <w:b/>
-        </w:rPr>
-        <w:t>(</w:t>
-      </w:r>
-      <w:proofErr w:type="gramEnd"/>
-      <w:r>
-        <w:rPr>
-          <w:b/>
-        </w:rPr>
-        <w:t>)?</w:t>
-      </w:r>
-    </w:p>
-    <w:p/>
+    </w:p>
     <w:p>
       <w:r>
         <w:t>---- RATIONALE ----</w:t>
@@ -649,6 +783,67 @@
         <w:autoSpaceDE/>
         <w:autoSpaceDN/>
       </w:pPr>
+      <w:r>
+        <w:t>The reason to choose such algorithm is that</w:t>
+      </w:r>
+      <w:r>
+        <w:t xml:space="preserve"> it powerfully resembles alarm clock in real world. In real world, people set alarm time onto clock. Then alarm clock checks whether alarm time matches current time in every time piece. Similar to real-world alarm clock operation, thread acts like people, and timer interrupt acts as alarm clock. </w:t>
+      </w:r>
+    </w:p>
+    <w:p>
+      <w:pPr>
+        <w:widowControl/>
+        <w:wordWrap/>
+        <w:autoSpaceDE/>
+        <w:autoSpaceDN/>
+      </w:pPr>
+      <w:r>
+        <w:t xml:space="preserve">Using linked list of sleeping thread has two advantages. First, it is good to represent dynamic-size list, which threads should be inserted and removed dynamically. Since linked list can implement such case with efficient cost. Also, by choosing linked list structure, we could reuse existing struct </w:t>
+      </w:r>
+      <w:proofErr w:type="spellStart"/>
+      <w:r>
+        <w:t>list_elem</w:t>
+      </w:r>
+      <w:proofErr w:type="spellEnd"/>
+      <w:r>
+        <w:t xml:space="preserve"> </w:t>
+      </w:r>
+      <w:proofErr w:type="spellStart"/>
+      <w:r>
+        <w:t>elem</w:t>
+      </w:r>
+      <w:proofErr w:type="spellEnd"/>
+      <w:r>
+        <w:t xml:space="preserve"> to insert slept list. Since sleeping thread does not get into </w:t>
+      </w:r>
+      <w:proofErr w:type="spellStart"/>
+      <w:r>
+        <w:t>ready_list</w:t>
+      </w:r>
+      <w:proofErr w:type="spellEnd"/>
+      <w:r>
+        <w:t xml:space="preserve"> or any other </w:t>
+      </w:r>
+      <w:r>
+        <w:lastRenderedPageBreak/>
+        <w:t>synchronization waiter list (mutually exclusive), we could use ‘</w:t>
+      </w:r>
+      <w:proofErr w:type="spellStart"/>
+      <w:r>
+        <w:t>elem</w:t>
+      </w:r>
+      <w:proofErr w:type="spellEnd"/>
+      <w:r>
+        <w:t xml:space="preserve">’ member as a list element for </w:t>
+      </w:r>
+      <w:proofErr w:type="spellStart"/>
+      <w:r>
+        <w:t>slept_list</w:t>
+      </w:r>
+      <w:proofErr w:type="spellEnd"/>
+      <w:r>
+        <w:t>. This improvement in spatial efficiency was also a reason for choosing linked list structure.</w:t>
+      </w:r>
     </w:p>
     <w:p>
       <w:pPr>
@@ -717,82 +912,1583 @@
         <w:t>enumeration.  Identify the purpose of each in 25 words or less.</w:t>
       </w:r>
     </w:p>
+    <w:p>
+      <w:pPr>
+        <w:spacing w:after="100" w:line="240" w:lineRule="auto"/>
+      </w:pPr>
+      <w:r>
+        <w:t>In struct thread:</w:t>
+      </w:r>
+    </w:p>
+    <w:p>
+      <w:pPr>
+        <w:spacing w:after="100" w:line="240" w:lineRule="auto"/>
+      </w:pPr>
+      <w:r>
+        <w:t xml:space="preserve">    struct </w:t>
+      </w:r>
+      <w:proofErr w:type="spellStart"/>
+      <w:r>
+        <w:t>list_elem</w:t>
+      </w:r>
+      <w:proofErr w:type="spellEnd"/>
+      <w:r>
+        <w:t xml:space="preserve"> </w:t>
+      </w:r>
+      <w:proofErr w:type="spellStart"/>
+      <w:r>
+        <w:t>donorelem</w:t>
+      </w:r>
+      <w:proofErr w:type="spellEnd"/>
+      <w:r>
+        <w:t>;</w:t>
+      </w:r>
+      <w:r>
+        <w:tab/>
+        <w:t>List element for donor list</w:t>
+      </w:r>
+    </w:p>
+    <w:p>
+      <w:pPr>
+        <w:spacing w:after="100" w:line="240" w:lineRule="auto"/>
+      </w:pPr>
+      <w:r>
+        <w:t xml:space="preserve">    struct list </w:t>
+      </w:r>
+      <w:proofErr w:type="spellStart"/>
+      <w:r>
+        <w:t>donor_list</w:t>
+      </w:r>
+      <w:proofErr w:type="spellEnd"/>
+      <w:r>
+        <w:t>;</w:t>
+      </w:r>
+      <w:r>
+        <w:tab/>
+      </w:r>
+      <w:r>
+        <w:tab/>
+        <w:t xml:space="preserve">List of </w:t>
+      </w:r>
+      <w:proofErr w:type="gramStart"/>
+      <w:r>
+        <w:t>donor</w:t>
+      </w:r>
+      <w:proofErr w:type="gramEnd"/>
+    </w:p>
+    <w:p>
+      <w:pPr>
+        <w:spacing w:after="100" w:line="240" w:lineRule="auto"/>
+      </w:pPr>
+      <w:r>
+        <w:t xml:space="preserve">    int </w:t>
+      </w:r>
+      <w:proofErr w:type="spellStart"/>
+      <w:r>
+        <w:t>origin_priority</w:t>
+      </w:r>
+      <w:proofErr w:type="spellEnd"/>
+      <w:r>
+        <w:t>;</w:t>
+      </w:r>
+      <w:r>
+        <w:tab/>
+      </w:r>
+      <w:r>
+        <w:tab/>
+        <w:t>Origin Priority.</w:t>
+      </w:r>
+    </w:p>
+    <w:p>
+      <w:pPr>
+        <w:spacing w:after="100" w:line="240" w:lineRule="auto"/>
+      </w:pPr>
+      <w:r>
+        <w:t xml:space="preserve">    struct thread *</w:t>
+      </w:r>
+      <w:proofErr w:type="spellStart"/>
+      <w:proofErr w:type="gramStart"/>
+      <w:r>
+        <w:t>donee</w:t>
+      </w:r>
+      <w:proofErr w:type="spellEnd"/>
+      <w:r>
+        <w:t xml:space="preserve">;   </w:t>
+      </w:r>
+      <w:proofErr w:type="gramEnd"/>
+      <w:r>
+        <w:tab/>
+      </w:r>
+      <w:proofErr w:type="spellStart"/>
+      <w:r>
+        <w:t>Donee</w:t>
+      </w:r>
+      <w:proofErr w:type="spellEnd"/>
+      <w:r>
+        <w:t xml:space="preserve"> of this thread, if exists</w:t>
+      </w:r>
+    </w:p>
+    <w:p>
+      <w:pPr>
+        <w:spacing w:after="100" w:line="240" w:lineRule="auto"/>
+      </w:pPr>
+      <w:r>
+        <w:t xml:space="preserve">    struct list *</w:t>
+      </w:r>
+      <w:proofErr w:type="spellStart"/>
+      <w:r>
+        <w:t>sema_waiters</w:t>
+      </w:r>
+      <w:proofErr w:type="spellEnd"/>
+      <w:r>
+        <w:t xml:space="preserve">; </w:t>
+      </w:r>
+      <w:r>
+        <w:tab/>
+      </w:r>
+      <w:proofErr w:type="spellStart"/>
+      <w:r>
+        <w:t>Determinator</w:t>
+      </w:r>
+      <w:proofErr w:type="spellEnd"/>
+      <w:r>
+        <w:t xml:space="preserve"> for synchronization status</w:t>
+      </w:r>
+    </w:p>
+    <w:p>
+      <w:pPr>
+        <w:rPr>
+          <w:b/>
+        </w:rPr>
+      </w:pPr>
+      <w:r>
+        <w:rPr>
+          <w:b/>
+        </w:rPr>
+        <w:t>&gt;&gt; B2: Explain the data structure used to track priority do</w:t>
+      </w:r>
+      <w:r>
+        <w:rPr>
+          <w:b/>
+        </w:rPr>
+        <w:t>nation.</w:t>
+      </w:r>
+      <w:r>
+        <w:rPr>
+          <w:rFonts w:hint="eastAsia"/>
+          <w:b/>
+        </w:rPr>
+        <w:t xml:space="preserve"> Draw a</w:t>
+      </w:r>
+      <w:r>
+        <w:rPr>
+          <w:b/>
+        </w:rPr>
+        <w:t xml:space="preserve"> diagram </w:t>
+      </w:r>
+      <w:r>
+        <w:rPr>
+          <w:rFonts w:hint="eastAsia"/>
+          <w:b/>
+        </w:rPr>
+        <w:t xml:space="preserve">in a case of </w:t>
+      </w:r>
+      <w:r>
+        <w:rPr>
+          <w:b/>
+        </w:rPr>
+        <w:t>nested do</w:t>
+      </w:r>
+      <w:r>
+        <w:rPr>
+          <w:b/>
+        </w:rPr>
+        <w:t xml:space="preserve">nation.  </w:t>
+      </w:r>
+    </w:p>
+    <w:p>
+      <w:r>
+        <w:t xml:space="preserve">We added </w:t>
+      </w:r>
+      <w:proofErr w:type="spellStart"/>
+      <w:r>
+        <w:t>donee</w:t>
+      </w:r>
+      <w:proofErr w:type="spellEnd"/>
+      <w:r>
+        <w:t xml:space="preserve"> member to each thread structure so that </w:t>
+      </w:r>
+      <w:r>
+        <w:t xml:space="preserve">donor thread can reach </w:t>
+      </w:r>
+      <w:proofErr w:type="spellStart"/>
+      <w:r>
+        <w:t>donee</w:t>
+      </w:r>
+      <w:proofErr w:type="spellEnd"/>
+      <w:r>
+        <w:t xml:space="preserve"> thread</w:t>
+      </w:r>
+      <w:r>
+        <w:t xml:space="preserve">, Similar to one-way linked list, donor thread can reach all the nested </w:t>
+      </w:r>
+      <w:proofErr w:type="spellStart"/>
+      <w:r>
+        <w:t>donees</w:t>
+      </w:r>
+      <w:proofErr w:type="spellEnd"/>
+      <w:r>
+        <w:t>, such as following diagram.</w:t>
+      </w:r>
+      <w:r>
+        <w:rPr>
+          <w:noProof/>
+        </w:rPr>
+        <w:t xml:space="preserve"> </w:t>
+      </w:r>
+    </w:p>
+    <w:p>
+      <w:r>
+        <w:rPr>
+          <w:noProof/>
+        </w:rPr>
+        <mc:AlternateContent>
+          <mc:Choice Requires="wps">
+            <w:drawing>
+              <wp:anchor distT="0" distB="0" distL="114300" distR="114300" simplePos="0" relativeHeight="251665408" behindDoc="0" locked="0" layoutInCell="1" allowOverlap="1" wp14:anchorId="2F3DCFD6" wp14:editId="3CE95903">
+                <wp:simplePos x="0" y="0"/>
+                <wp:positionH relativeFrom="column">
+                  <wp:posOffset>1711960</wp:posOffset>
+                </wp:positionH>
+                <wp:positionV relativeFrom="paragraph">
+                  <wp:posOffset>201295</wp:posOffset>
+                </wp:positionV>
+                <wp:extent cx="743578" cy="1276140"/>
+                <wp:effectExtent l="12700" t="12700" r="19050" b="6985"/>
+                <wp:wrapNone/>
+                <wp:docPr id="4" name="Oval 4"/>
+                <wp:cNvGraphicFramePr/>
+                <a:graphic xmlns:a="http://schemas.openxmlformats.org/drawingml/2006/main">
+                  <a:graphicData uri="http://schemas.microsoft.com/office/word/2010/wordprocessingShape">
+                    <wps:wsp>
+                      <wps:cNvSpPr/>
+                      <wps:spPr>
+                        <a:xfrm>
+                          <a:off x="0" y="0"/>
+                          <a:ext cx="743578" cy="1276140"/>
+                        </a:xfrm>
+                        <a:prstGeom prst="ellipse">
+                          <a:avLst/>
+                        </a:prstGeom>
+                      </wps:spPr>
+                      <wps:style>
+                        <a:lnRef idx="2">
+                          <a:schemeClr val="accent1">
+                            <a:shade val="50000"/>
+                          </a:schemeClr>
+                        </a:lnRef>
+                        <a:fillRef idx="1">
+                          <a:schemeClr val="accent1"/>
+                        </a:fillRef>
+                        <a:effectRef idx="0">
+                          <a:schemeClr val="accent1"/>
+                        </a:effectRef>
+                        <a:fontRef idx="minor">
+                          <a:schemeClr val="lt1"/>
+                        </a:fontRef>
+                      </wps:style>
+                      <wps:txbx>
+                        <w:txbxContent>
+                          <w:p>
+                            <w:pPr>
+                              <w:jc w:val="center"/>
+                              <w:rPr>
+                                <w:rFonts w:cs="Times New Roman (Body CS)"/>
+                                <w:sz w:val="11"/>
+                                <w:szCs w:val="11"/>
+                              </w:rPr>
+                            </w:pPr>
+                            <w:r>
+                              <w:rPr>
+                                <w:rFonts w:cs="Times New Roman (Body CS)"/>
+                                <w:sz w:val="11"/>
+                                <w:szCs w:val="11"/>
+                              </w:rPr>
+                              <w:t xml:space="preserve">Thread </w:t>
+                            </w:r>
+                            <w:r>
+                              <w:rPr>
+                                <w:rFonts w:cs="Times New Roman (Body CS)"/>
+                                <w:sz w:val="11"/>
+                                <w:szCs w:val="11"/>
+                              </w:rPr>
+                              <w:t>B</w:t>
+                            </w:r>
+                          </w:p>
+                          <w:p>
+                            <w:pPr>
+                              <w:jc w:val="center"/>
+                              <w:rPr>
+                                <w:rFonts w:cs="Times New Roman (Body CS)"/>
+                                <w:sz w:val="13"/>
+                                <w:szCs w:val="13"/>
+                              </w:rPr>
+                            </w:pPr>
+                          </w:p>
+                          <w:p>
+                            <w:pPr>
+                              <w:jc w:val="center"/>
+                              <w:rPr>
+                                <w:rFonts w:cs="Times New Roman (Body CS)"/>
+                                <w:sz w:val="13"/>
+                                <w:szCs w:val="13"/>
+                              </w:rPr>
+                            </w:pPr>
+                            <w:proofErr w:type="spellStart"/>
+                            <w:r>
+                              <w:rPr>
+                                <w:rFonts w:cs="Times New Roman (Body CS)"/>
+                                <w:sz w:val="13"/>
+                                <w:szCs w:val="13"/>
+                              </w:rPr>
+                              <w:t>donee</w:t>
+                            </w:r>
+                            <w:proofErr w:type="spellEnd"/>
+                          </w:p>
+                          <w:p>
+                            <w:pPr>
+                              <w:jc w:val="center"/>
+                            </w:pPr>
+                          </w:p>
+                        </w:txbxContent>
+                      </wps:txbx>
+                      <wps:bodyPr rot="0" spcFirstLastPara="0" vertOverflow="overflow" horzOverflow="overflow" vert="horz" wrap="square" lIns="91440" tIns="45720" rIns="91440" bIns="45720" numCol="1" spcCol="0" rtlCol="0" fromWordArt="0" anchor="ctr" anchorCtr="0" forceAA="0" compatLnSpc="1">
+                        <a:prstTxWarp prst="textNoShape">
+                          <a:avLst/>
+                        </a:prstTxWarp>
+                        <a:noAutofit/>
+                      </wps:bodyPr>
+                    </wps:wsp>
+                  </a:graphicData>
+                </a:graphic>
+              </wp:anchor>
+            </w:drawing>
+          </mc:Choice>
+          <mc:Fallback>
+            <w:pict>
+              <v:oval w14:anchorId="2F3DCFD6" id="Oval 4" o:spid="_x0000_s1026" style="position:absolute;left:0;text-align:left;margin-left:134.8pt;margin-top:15.85pt;width:58.55pt;height:100.5pt;z-index:251665408;visibility:visible;mso-wrap-style:square;mso-wrap-distance-left:9pt;mso-wrap-distance-top:0;mso-wrap-distance-right:9pt;mso-wrap-distance-bottom:0;mso-position-horizontal:absolute;mso-position-horizontal-relative:text;mso-position-vertical:absolute;mso-position-vertical-relative:text;v-text-anchor:middle" o:gfxdata="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" fillcolor="#4f81bd [3204]" strokecolor="#243f60 [1604]" strokeweight="2pt">
+                <v:textbox>
+                  <w:txbxContent>
+                    <w:p>
+                      <w:pPr>
+                        <w:jc w:val="center"/>
+                        <w:rPr>
+                          <w:rFonts w:cs="Times New Roman (Body CS)"/>
+                          <w:sz w:val="11"/>
+                          <w:szCs w:val="11"/>
+                        </w:rPr>
+                      </w:pPr>
+                      <w:r>
+                        <w:rPr>
+                          <w:rFonts w:cs="Times New Roman (Body CS)"/>
+                          <w:sz w:val="11"/>
+                          <w:szCs w:val="11"/>
+                        </w:rPr>
+                        <w:t xml:space="preserve">Thread </w:t>
+                      </w:r>
+                      <w:r>
+                        <w:rPr>
+                          <w:rFonts w:cs="Times New Roman (Body CS)"/>
+                          <w:sz w:val="11"/>
+                          <w:szCs w:val="11"/>
+                        </w:rPr>
+                        <w:t>B</w:t>
+                      </w:r>
+                    </w:p>
+                    <w:p>
+                      <w:pPr>
+                        <w:jc w:val="center"/>
+                        <w:rPr>
+                          <w:rFonts w:cs="Times New Roman (Body CS)"/>
+                          <w:sz w:val="13"/>
+                          <w:szCs w:val="13"/>
+                        </w:rPr>
+                      </w:pPr>
+                    </w:p>
+                    <w:p>
+                      <w:pPr>
+                        <w:jc w:val="center"/>
+                        <w:rPr>
+                          <w:rFonts w:cs="Times New Roman (Body CS)"/>
+                          <w:sz w:val="13"/>
+                          <w:szCs w:val="13"/>
+                        </w:rPr>
+                      </w:pPr>
+                      <w:proofErr w:type="spellStart"/>
+                      <w:r>
+                        <w:rPr>
+                          <w:rFonts w:cs="Times New Roman (Body CS)"/>
+                          <w:sz w:val="13"/>
+                          <w:szCs w:val="13"/>
+                        </w:rPr>
+                        <w:t>donee</w:t>
+                      </w:r>
+                      <w:proofErr w:type="spellEnd"/>
+                    </w:p>
+                    <w:p>
+                      <w:pPr>
+                        <w:jc w:val="center"/>
+                      </w:pPr>
+                    </w:p>
+                  </w:txbxContent>
+                </v:textbox>
+              </v:oval>
+            </w:pict>
+          </mc:Fallback>
+        </mc:AlternateContent>
+      </w:r>
+      <w:r>
+        <w:rPr>
+          <w:noProof/>
+        </w:rPr>
+        <mc:AlternateContent>
+          <mc:Choice Requires="wps">
+            <w:drawing>
+              <wp:anchor distT="0" distB="0" distL="114300" distR="114300" simplePos="0" relativeHeight="251659264" behindDoc="0" locked="0" layoutInCell="1" allowOverlap="1" wp14:anchorId="2C51E8F9" wp14:editId="0CA6559F">
+                <wp:simplePos x="0" y="0"/>
+                <wp:positionH relativeFrom="column">
+                  <wp:posOffset>200660</wp:posOffset>
+                </wp:positionH>
+                <wp:positionV relativeFrom="paragraph">
+                  <wp:posOffset>196215</wp:posOffset>
+                </wp:positionV>
+                <wp:extent cx="743578" cy="1276140"/>
+                <wp:effectExtent l="12700" t="12700" r="19050" b="6985"/>
+                <wp:wrapNone/>
+                <wp:docPr id="1" name="Oval 1"/>
+                <wp:cNvGraphicFramePr/>
+                <a:graphic xmlns:a="http://schemas.openxmlformats.org/drawingml/2006/main">
+                  <a:graphicData uri="http://schemas.microsoft.com/office/word/2010/wordprocessingShape">
+                    <wps:wsp>
+                      <wps:cNvSpPr/>
+                      <wps:spPr>
+                        <a:xfrm>
+                          <a:off x="0" y="0"/>
+                          <a:ext cx="743578" cy="1276140"/>
+                        </a:xfrm>
+                        <a:prstGeom prst="ellipse">
+                          <a:avLst/>
+                        </a:prstGeom>
+                      </wps:spPr>
+                      <wps:style>
+                        <a:lnRef idx="2">
+                          <a:schemeClr val="accent1">
+                            <a:shade val="50000"/>
+                          </a:schemeClr>
+                        </a:lnRef>
+                        <a:fillRef idx="1">
+                          <a:schemeClr val="accent1"/>
+                        </a:fillRef>
+                        <a:effectRef idx="0">
+                          <a:schemeClr val="accent1"/>
+                        </a:effectRef>
+                        <a:fontRef idx="minor">
+                          <a:schemeClr val="lt1"/>
+                        </a:fontRef>
+                      </wps:style>
+                      <wps:txbx>
+                        <w:txbxContent>
+                          <w:p>
+                            <w:pPr>
+                              <w:jc w:val="center"/>
+                              <w:rPr>
+                                <w:rFonts w:cs="Times New Roman (Body CS)"/>
+                                <w:sz w:val="11"/>
+                                <w:szCs w:val="11"/>
+                              </w:rPr>
+                            </w:pPr>
+                            <w:r>
+                              <w:rPr>
+                                <w:rFonts w:cs="Times New Roman (Body CS)"/>
+                                <w:sz w:val="11"/>
+                                <w:szCs w:val="11"/>
+                              </w:rPr>
+                              <w:t>Thread A</w:t>
+                            </w:r>
+                          </w:p>
+                          <w:p>
+                            <w:pPr>
+                              <w:jc w:val="center"/>
+                              <w:rPr>
+                                <w:rFonts w:cs="Times New Roman (Body CS)"/>
+                                <w:sz w:val="13"/>
+                                <w:szCs w:val="13"/>
+                              </w:rPr>
+                            </w:pPr>
+                          </w:p>
+                          <w:p>
+                            <w:pPr>
+                              <w:jc w:val="center"/>
+                              <w:rPr>
+                                <w:rFonts w:cs="Times New Roman (Body CS)"/>
+                                <w:sz w:val="13"/>
+                                <w:szCs w:val="13"/>
+                              </w:rPr>
+                            </w:pPr>
+                            <w:proofErr w:type="spellStart"/>
+                            <w:r>
+                              <w:rPr>
+                                <w:rFonts w:cs="Times New Roman (Body CS)"/>
+                                <w:sz w:val="13"/>
+                                <w:szCs w:val="13"/>
+                              </w:rPr>
+                              <w:t>donee</w:t>
+                            </w:r>
+                            <w:proofErr w:type="spellEnd"/>
+                          </w:p>
+                        </w:txbxContent>
+                      </wps:txbx>
+                      <wps:bodyPr rot="0" spcFirstLastPara="0" vertOverflow="overflow" horzOverflow="overflow" vert="horz" wrap="square" lIns="91440" tIns="45720" rIns="91440" bIns="45720" numCol="1" spcCol="0" rtlCol="0" fromWordArt="0" anchor="ctr" anchorCtr="0" forceAA="0" compatLnSpc="1">
+                        <a:prstTxWarp prst="textNoShape">
+                          <a:avLst/>
+                        </a:prstTxWarp>
+                        <a:noAutofit/>
+                      </wps:bodyPr>
+                    </wps:wsp>
+                  </a:graphicData>
+                </a:graphic>
+              </wp:anchor>
+            </w:drawing>
+          </mc:Choice>
+          <mc:Fallback>
+            <w:pict>
+              <v:oval w14:anchorId="2C51E8F9" id="Oval 1" o:spid="_x0000_s1027" style="position:absolute;left:0;text-align:left;margin-left:15.8pt;margin-top:15.45pt;width:58.55pt;height:100.5pt;z-index:251659264;visibility:visible;mso-wrap-style:square;mso-wrap-distance-left:9pt;mso-wrap-distance-top:0;mso-wrap-distance-right:9pt;mso-wrap-distance-bottom:0;mso-position-horizontal:absolute;mso-position-horizontal-relative:text;mso-position-vertical:absolute;mso-position-vertical-relative:text;v-text-anchor:middle" o:gfxdata="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" fillcolor="#4f81bd [3204]" strokecolor="#243f60 [1604]" strokeweight="2pt">
+                <v:textbox>
+                  <w:txbxContent>
+                    <w:p>
+                      <w:pPr>
+                        <w:jc w:val="center"/>
+                        <w:rPr>
+                          <w:rFonts w:cs="Times New Roman (Body CS)"/>
+                          <w:sz w:val="11"/>
+                          <w:szCs w:val="11"/>
+                        </w:rPr>
+                      </w:pPr>
+                      <w:r>
+                        <w:rPr>
+                          <w:rFonts w:cs="Times New Roman (Body CS)"/>
+                          <w:sz w:val="11"/>
+                          <w:szCs w:val="11"/>
+                        </w:rPr>
+                        <w:t>Thread A</w:t>
+                      </w:r>
+                    </w:p>
+                    <w:p>
+                      <w:pPr>
+                        <w:jc w:val="center"/>
+                        <w:rPr>
+                          <w:rFonts w:cs="Times New Roman (Body CS)"/>
+                          <w:sz w:val="13"/>
+                          <w:szCs w:val="13"/>
+                        </w:rPr>
+                      </w:pPr>
+                    </w:p>
+                    <w:p>
+                      <w:pPr>
+                        <w:jc w:val="center"/>
+                        <w:rPr>
+                          <w:rFonts w:cs="Times New Roman (Body CS)"/>
+                          <w:sz w:val="13"/>
+                          <w:szCs w:val="13"/>
+                        </w:rPr>
+                      </w:pPr>
+                      <w:proofErr w:type="spellStart"/>
+                      <w:r>
+                        <w:rPr>
+                          <w:rFonts w:cs="Times New Roman (Body CS)"/>
+                          <w:sz w:val="13"/>
+                          <w:szCs w:val="13"/>
+                        </w:rPr>
+                        <w:t>donee</w:t>
+                      </w:r>
+                      <w:proofErr w:type="spellEnd"/>
+                    </w:p>
+                  </w:txbxContent>
+                </v:textbox>
+              </v:oval>
+            </w:pict>
+          </mc:Fallback>
+        </mc:AlternateContent>
+      </w:r>
+      <w:r>
+        <w:rPr>
+          <w:noProof/>
+        </w:rPr>
+        <mc:AlternateContent>
+          <mc:Choice Requires="wps">
+            <w:drawing>
+              <wp:anchor distT="0" distB="0" distL="114300" distR="114300" simplePos="0" relativeHeight="251663360" behindDoc="0" locked="0" layoutInCell="1" allowOverlap="1" wp14:anchorId="6FD93C3F" wp14:editId="5F8B32BC">
+                <wp:simplePos x="0" y="0"/>
+                <wp:positionH relativeFrom="column">
+                  <wp:posOffset>3208823</wp:posOffset>
+                </wp:positionH>
+                <wp:positionV relativeFrom="paragraph">
+                  <wp:posOffset>200025</wp:posOffset>
+                </wp:positionV>
+                <wp:extent cx="743578" cy="1276140"/>
+                <wp:effectExtent l="12700" t="12700" r="19050" b="6985"/>
+                <wp:wrapNone/>
+                <wp:docPr id="3" name="Oval 3"/>
+                <wp:cNvGraphicFramePr/>
+                <a:graphic xmlns:a="http://schemas.openxmlformats.org/drawingml/2006/main">
+                  <a:graphicData uri="http://schemas.microsoft.com/office/word/2010/wordprocessingShape">
+                    <wps:wsp>
+                      <wps:cNvSpPr/>
+                      <wps:spPr>
+                        <a:xfrm>
+                          <a:off x="0" y="0"/>
+                          <a:ext cx="743578" cy="1276140"/>
+                        </a:xfrm>
+                        <a:prstGeom prst="ellipse">
+                          <a:avLst/>
+                        </a:prstGeom>
+                      </wps:spPr>
+                      <wps:style>
+                        <a:lnRef idx="2">
+                          <a:schemeClr val="accent1">
+                            <a:shade val="50000"/>
+                          </a:schemeClr>
+                        </a:lnRef>
+                        <a:fillRef idx="1">
+                          <a:schemeClr val="accent1"/>
+                        </a:fillRef>
+                        <a:effectRef idx="0">
+                          <a:schemeClr val="accent1"/>
+                        </a:effectRef>
+                        <a:fontRef idx="minor">
+                          <a:schemeClr val="lt1"/>
+                        </a:fontRef>
+                      </wps:style>
+                      <wps:txbx>
+                        <w:txbxContent>
+                          <w:p>
+                            <w:pPr>
+                              <w:jc w:val="center"/>
+                              <w:rPr>
+                                <w:rFonts w:cs="Times New Roman (Body CS)"/>
+                                <w:sz w:val="11"/>
+                                <w:szCs w:val="11"/>
+                              </w:rPr>
+                            </w:pPr>
+                            <w:r>
+                              <w:rPr>
+                                <w:rFonts w:cs="Times New Roman (Body CS)"/>
+                                <w:sz w:val="11"/>
+                                <w:szCs w:val="11"/>
+                              </w:rPr>
+                              <w:t xml:space="preserve">Thread </w:t>
+                            </w:r>
+                            <w:r>
+                              <w:rPr>
+                                <w:rFonts w:cs="Times New Roman (Body CS)"/>
+                                <w:sz w:val="11"/>
+                                <w:szCs w:val="11"/>
+                              </w:rPr>
+                              <w:t>C</w:t>
+                            </w:r>
+                          </w:p>
+                          <w:p>
+                            <w:pPr>
+                              <w:jc w:val="center"/>
+                              <w:rPr>
+                                <w:rFonts w:cs="Times New Roman (Body CS)"/>
+                                <w:sz w:val="13"/>
+                                <w:szCs w:val="13"/>
+                              </w:rPr>
+                            </w:pPr>
+                          </w:p>
+                          <w:p>
+                            <w:pPr>
+                              <w:jc w:val="center"/>
+                              <w:rPr>
+                                <w:rFonts w:cs="Times New Roman (Body CS)"/>
+                                <w:sz w:val="13"/>
+                                <w:szCs w:val="13"/>
+                              </w:rPr>
+                            </w:pPr>
+                            <w:proofErr w:type="spellStart"/>
+                            <w:r>
+                              <w:rPr>
+                                <w:rFonts w:cs="Times New Roman (Body CS)"/>
+                                <w:sz w:val="13"/>
+                                <w:szCs w:val="13"/>
+                              </w:rPr>
+                              <w:t>donee</w:t>
+                            </w:r>
+                            <w:proofErr w:type="spellEnd"/>
+                          </w:p>
+                          <w:p>
+                            <w:pPr>
+                              <w:jc w:val="center"/>
+                            </w:pPr>
+                          </w:p>
+                        </w:txbxContent>
+                      </wps:txbx>
+                      <wps:bodyPr rot="0" spcFirstLastPara="0" vertOverflow="overflow" horzOverflow="overflow" vert="horz" wrap="square" lIns="91440" tIns="45720" rIns="91440" bIns="45720" numCol="1" spcCol="0" rtlCol="0" fromWordArt="0" anchor="ctr" anchorCtr="0" forceAA="0" compatLnSpc="1">
+                        <a:prstTxWarp prst="textNoShape">
+                          <a:avLst/>
+                        </a:prstTxWarp>
+                        <a:noAutofit/>
+                      </wps:bodyPr>
+                    </wps:wsp>
+                  </a:graphicData>
+                </a:graphic>
+              </wp:anchor>
+            </w:drawing>
+          </mc:Choice>
+          <mc:Fallback>
+            <w:pict>
+              <v:oval w14:anchorId="6FD93C3F" id="Oval 3" o:spid="_x0000_s1028" style="position:absolute;left:0;text-align:left;margin-left:252.65pt;margin-top:15.75pt;width:58.55pt;height:100.5pt;z-index:251663360;visibility:visible;mso-wrap-style:square;mso-wrap-distance-left:9pt;mso-wrap-distance-top:0;mso-wrap-distance-right:9pt;mso-wrap-distance-bottom:0;mso-position-horizontal:absolute;mso-position-horizontal-relative:text;mso-position-vertical:absolute;mso-position-vertical-relative:text;v-text-anchor:middle" o:gfxdata="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" fillcolor="#4f81bd [3204]" strokecolor="#243f60 [1604]" strokeweight="2pt">
+                <v:textbox>
+                  <w:txbxContent>
+                    <w:p>
+                      <w:pPr>
+                        <w:jc w:val="center"/>
+                        <w:rPr>
+                          <w:rFonts w:cs="Times New Roman (Body CS)"/>
+                          <w:sz w:val="11"/>
+                          <w:szCs w:val="11"/>
+                        </w:rPr>
+                      </w:pPr>
+                      <w:r>
+                        <w:rPr>
+                          <w:rFonts w:cs="Times New Roman (Body CS)"/>
+                          <w:sz w:val="11"/>
+                          <w:szCs w:val="11"/>
+                        </w:rPr>
+                        <w:t xml:space="preserve">Thread </w:t>
+                      </w:r>
+                      <w:r>
+                        <w:rPr>
+                          <w:rFonts w:cs="Times New Roman (Body CS)"/>
+                          <w:sz w:val="11"/>
+                          <w:szCs w:val="11"/>
+                        </w:rPr>
+                        <w:t>C</w:t>
+                      </w:r>
+                    </w:p>
+                    <w:p>
+                      <w:pPr>
+                        <w:jc w:val="center"/>
+                        <w:rPr>
+                          <w:rFonts w:cs="Times New Roman (Body CS)"/>
+                          <w:sz w:val="13"/>
+                          <w:szCs w:val="13"/>
+                        </w:rPr>
+                      </w:pPr>
+                    </w:p>
+                    <w:p>
+                      <w:pPr>
+                        <w:jc w:val="center"/>
+                        <w:rPr>
+                          <w:rFonts w:cs="Times New Roman (Body CS)"/>
+                          <w:sz w:val="13"/>
+                          <w:szCs w:val="13"/>
+                        </w:rPr>
+                      </w:pPr>
+                      <w:proofErr w:type="spellStart"/>
+                      <w:r>
+                        <w:rPr>
+                          <w:rFonts w:cs="Times New Roman (Body CS)"/>
+                          <w:sz w:val="13"/>
+                          <w:szCs w:val="13"/>
+                        </w:rPr>
+                        <w:t>donee</w:t>
+                      </w:r>
+                      <w:proofErr w:type="spellEnd"/>
+                    </w:p>
+                    <w:p>
+                      <w:pPr>
+                        <w:jc w:val="center"/>
+                      </w:pPr>
+                    </w:p>
+                  </w:txbxContent>
+                </v:textbox>
+              </v:oval>
+            </w:pict>
+          </mc:Fallback>
+        </mc:AlternateContent>
+      </w:r>
+      <w:r>
+        <w:rPr>
+          <w:noProof/>
+        </w:rPr>
+        <mc:AlternateContent>
+          <mc:Choice Requires="wps">
+            <w:drawing>
+              <wp:anchor distT="0" distB="0" distL="114300" distR="114300" simplePos="0" relativeHeight="251661312" behindDoc="0" locked="0" layoutInCell="1" allowOverlap="1" wp14:anchorId="12C66ABD" wp14:editId="1D0E1B67">
+                <wp:simplePos x="0" y="0"/>
+                <wp:positionH relativeFrom="column">
+                  <wp:posOffset>4762040</wp:posOffset>
+                </wp:positionH>
+                <wp:positionV relativeFrom="paragraph">
+                  <wp:posOffset>194945</wp:posOffset>
+                </wp:positionV>
+                <wp:extent cx="743578" cy="1276140"/>
+                <wp:effectExtent l="12700" t="12700" r="19050" b="6985"/>
+                <wp:wrapNone/>
+                <wp:docPr id="2" name="Oval 2"/>
+                <wp:cNvGraphicFramePr/>
+                <a:graphic xmlns:a="http://schemas.openxmlformats.org/drawingml/2006/main">
+                  <a:graphicData uri="http://schemas.microsoft.com/office/word/2010/wordprocessingShape">
+                    <wps:wsp>
+                      <wps:cNvSpPr/>
+                      <wps:spPr>
+                        <a:xfrm>
+                          <a:off x="0" y="0"/>
+                          <a:ext cx="743578" cy="1276140"/>
+                        </a:xfrm>
+                        <a:prstGeom prst="ellipse">
+                          <a:avLst/>
+                        </a:prstGeom>
+                      </wps:spPr>
+                      <wps:style>
+                        <a:lnRef idx="2">
+                          <a:schemeClr val="accent1">
+                            <a:shade val="50000"/>
+                          </a:schemeClr>
+                        </a:lnRef>
+                        <a:fillRef idx="1">
+                          <a:schemeClr val="accent1"/>
+                        </a:fillRef>
+                        <a:effectRef idx="0">
+                          <a:schemeClr val="accent1"/>
+                        </a:effectRef>
+                        <a:fontRef idx="minor">
+                          <a:schemeClr val="lt1"/>
+                        </a:fontRef>
+                      </wps:style>
+                      <wps:txbx>
+                        <w:txbxContent>
+                          <w:p>
+                            <w:pPr>
+                              <w:jc w:val="center"/>
+                              <w:rPr>
+                                <w:rFonts w:cs="Times New Roman (Body CS)"/>
+                                <w:sz w:val="11"/>
+                                <w:szCs w:val="11"/>
+                              </w:rPr>
+                            </w:pPr>
+                            <w:r>
+                              <w:rPr>
+                                <w:rFonts w:cs="Times New Roman (Body CS)"/>
+                                <w:sz w:val="11"/>
+                                <w:szCs w:val="11"/>
+                              </w:rPr>
+                              <w:t xml:space="preserve">Thread </w:t>
+                            </w:r>
+                            <w:r>
+                              <w:rPr>
+                                <w:rFonts w:cs="Times New Roman (Body CS)"/>
+                                <w:sz w:val="11"/>
+                                <w:szCs w:val="11"/>
+                              </w:rPr>
+                              <w:t>D</w:t>
+                            </w:r>
+                          </w:p>
+                          <w:p>
+                            <w:pPr>
+                              <w:jc w:val="center"/>
+                              <w:rPr>
+                                <w:rFonts w:cs="Times New Roman (Body CS)"/>
+                                <w:sz w:val="13"/>
+                                <w:szCs w:val="13"/>
+                              </w:rPr>
+                            </w:pPr>
+                          </w:p>
+                          <w:p>
+                            <w:pPr>
+                              <w:jc w:val="center"/>
+                              <w:rPr>
+                                <w:rFonts w:cs="Times New Roman (Body CS)"/>
+                                <w:sz w:val="13"/>
+                                <w:szCs w:val="13"/>
+                              </w:rPr>
+                            </w:pPr>
+                            <w:proofErr w:type="spellStart"/>
+                            <w:r>
+                              <w:rPr>
+                                <w:rFonts w:cs="Times New Roman (Body CS)"/>
+                                <w:sz w:val="13"/>
+                                <w:szCs w:val="13"/>
+                              </w:rPr>
+                              <w:t>donee</w:t>
+                            </w:r>
+                            <w:proofErr w:type="spellEnd"/>
+                          </w:p>
+                          <w:p>
+                            <w:pPr>
+                              <w:jc w:val="center"/>
+                            </w:pPr>
+                          </w:p>
+                        </w:txbxContent>
+                      </wps:txbx>
+                      <wps:bodyPr rot="0" spcFirstLastPara="0" vertOverflow="overflow" horzOverflow="overflow" vert="horz" wrap="square" lIns="91440" tIns="45720" rIns="91440" bIns="45720" numCol="1" spcCol="0" rtlCol="0" fromWordArt="0" anchor="ctr" anchorCtr="0" forceAA="0" compatLnSpc="1">
+                        <a:prstTxWarp prst="textNoShape">
+                          <a:avLst/>
+                        </a:prstTxWarp>
+                        <a:noAutofit/>
+                      </wps:bodyPr>
+                    </wps:wsp>
+                  </a:graphicData>
+                </a:graphic>
+              </wp:anchor>
+            </w:drawing>
+          </mc:Choice>
+          <mc:Fallback>
+            <w:pict>
+              <v:oval w14:anchorId="12C66ABD" id="Oval 2" o:spid="_x0000_s1029" style="position:absolute;left:0;text-align:left;margin-left:374.95pt;margin-top:15.35pt;width:58.55pt;height:100.5pt;z-index:251661312;visibility:visible;mso-wrap-style:square;mso-wrap-distance-left:9pt;mso-wrap-distance-top:0;mso-wrap-distance-right:9pt;mso-wrap-distance-bottom:0;mso-position-horizontal:absolute;mso-position-horizontal-relative:text;mso-position-vertical:absolute;mso-position-vertical-relative:text;v-text-anchor:middle" o:gfxdata="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" fillcolor="#4f81bd [3204]" strokecolor="#243f60 [1604]" strokeweight="2pt">
+                <v:textbox>
+                  <w:txbxContent>
+                    <w:p>
+                      <w:pPr>
+                        <w:jc w:val="center"/>
+                        <w:rPr>
+                          <w:rFonts w:cs="Times New Roman (Body CS)"/>
+                          <w:sz w:val="11"/>
+                          <w:szCs w:val="11"/>
+                        </w:rPr>
+                      </w:pPr>
+                      <w:r>
+                        <w:rPr>
+                          <w:rFonts w:cs="Times New Roman (Body CS)"/>
+                          <w:sz w:val="11"/>
+                          <w:szCs w:val="11"/>
+                        </w:rPr>
+                        <w:t xml:space="preserve">Thread </w:t>
+                      </w:r>
+                      <w:r>
+                        <w:rPr>
+                          <w:rFonts w:cs="Times New Roman (Body CS)"/>
+                          <w:sz w:val="11"/>
+                          <w:szCs w:val="11"/>
+                        </w:rPr>
+                        <w:t>D</w:t>
+                      </w:r>
+                    </w:p>
+                    <w:p>
+                      <w:pPr>
+                        <w:jc w:val="center"/>
+                        <w:rPr>
+                          <w:rFonts w:cs="Times New Roman (Body CS)"/>
+                          <w:sz w:val="13"/>
+                          <w:szCs w:val="13"/>
+                        </w:rPr>
+                      </w:pPr>
+                    </w:p>
+                    <w:p>
+                      <w:pPr>
+                        <w:jc w:val="center"/>
+                        <w:rPr>
+                          <w:rFonts w:cs="Times New Roman (Body CS)"/>
+                          <w:sz w:val="13"/>
+                          <w:szCs w:val="13"/>
+                        </w:rPr>
+                      </w:pPr>
+                      <w:proofErr w:type="spellStart"/>
+                      <w:r>
+                        <w:rPr>
+                          <w:rFonts w:cs="Times New Roman (Body CS)"/>
+                          <w:sz w:val="13"/>
+                          <w:szCs w:val="13"/>
+                        </w:rPr>
+                        <w:t>donee</w:t>
+                      </w:r>
+                      <w:proofErr w:type="spellEnd"/>
+                    </w:p>
+                    <w:p>
+                      <w:pPr>
+                        <w:jc w:val="center"/>
+                      </w:pPr>
+                    </w:p>
+                  </w:txbxContent>
+                </v:textbox>
+              </v:oval>
+            </w:pict>
+          </mc:Fallback>
+        </mc:AlternateContent>
+      </w:r>
+    </w:p>
+    <w:p>
+      <w:r>
+        <w:rPr>
+          <w:noProof/>
+        </w:rPr>
+        <mc:AlternateContent>
+          <mc:Choice Requires="wps">
+            <w:drawing>
+              <wp:anchor distT="0" distB="0" distL="114300" distR="114300" simplePos="0" relativeHeight="251668480" behindDoc="0" locked="0" layoutInCell="1" allowOverlap="1" wp14:anchorId="2DF15C88" wp14:editId="6A050437">
+                <wp:simplePos x="0" y="0"/>
+                <wp:positionH relativeFrom="column">
+                  <wp:posOffset>3798277</wp:posOffset>
+                </wp:positionH>
+                <wp:positionV relativeFrom="paragraph">
+                  <wp:posOffset>177800</wp:posOffset>
+                </wp:positionV>
+                <wp:extent cx="1095271" cy="532563"/>
+                <wp:effectExtent l="0" t="25400" r="35560" b="13970"/>
+                <wp:wrapNone/>
+                <wp:docPr id="9" name="Straight Arrow Connector 9"/>
+                <wp:cNvGraphicFramePr/>
+                <a:graphic xmlns:a="http://schemas.openxmlformats.org/drawingml/2006/main">
+                  <a:graphicData uri="http://schemas.microsoft.com/office/word/2010/wordprocessingShape">
+                    <wps:wsp>
+                      <wps:cNvCnPr/>
+                      <wps:spPr>
+                        <a:xfrm flipV="1">
+                          <a:off x="0" y="0"/>
+                          <a:ext cx="1095271" cy="532563"/>
+                        </a:xfrm>
+                        <a:prstGeom prst="straightConnector1">
+                          <a:avLst/>
+                        </a:prstGeom>
+                        <a:ln>
+                          <a:solidFill>
+                            <a:schemeClr val="tx1"/>
+                          </a:solidFill>
+                          <a:tailEnd type="triangle"/>
+                        </a:ln>
+                      </wps:spPr>
+                      <wps:style>
+                        <a:lnRef idx="1">
+                          <a:schemeClr val="accent1"/>
+                        </a:lnRef>
+                        <a:fillRef idx="0">
+                          <a:schemeClr val="accent1"/>
+                        </a:fillRef>
+                        <a:effectRef idx="0">
+                          <a:schemeClr val="accent1"/>
+                        </a:effectRef>
+                        <a:fontRef idx="minor">
+                          <a:schemeClr val="tx1"/>
+                        </a:fontRef>
+                      </wps:style>
+                      <wps:bodyPr/>
+                    </wps:wsp>
+                  </a:graphicData>
+                </a:graphic>
+              </wp:anchor>
+            </w:drawing>
+          </mc:Choice>
+          <mc:Fallback>
+            <w:pict>
+              <v:shapetype w14:anchorId="3794699E" id="_x0000_t32" coordsize="21600,21600" o:spt="32" o:oned="t" path="m,l21600,21600e" filled="f">
+                <v:path arrowok="t" fillok="f" o:connecttype="none"/>
+                <o:lock v:ext="edit" shapetype="t"/>
+              </v:shapetype>
+              <v:shape id="Straight Arrow Connector 9" o:spid="_x0000_s1026" type="#_x0000_t32" style="position:absolute;margin-left:299.1pt;margin-top:14pt;width:86.25pt;height:41.95pt;flip:y;z-index:251668480;visibility:visible;mso-wrap-style:square;mso-wrap-distance-left:9pt;mso-wrap-distance-top:0;mso-wrap-distance-right:9pt;mso-wrap-distance-bottom:0;mso-position-horizontal:absolute;mso-position-horizontal-relative:text;mso-position-vertical:absolute;mso-position-vertical-relative:text" o:gfxdata="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" strokecolor="black [3213]">
+                <v:stroke endarrow="block"/>
+              </v:shape>
+            </w:pict>
+          </mc:Fallback>
+        </mc:AlternateContent>
+      </w:r>
+      <w:r>
+        <w:rPr>
+          <w:noProof/>
+        </w:rPr>
+        <mc:AlternateContent>
+          <mc:Choice Requires="wps">
+            <w:drawing>
+              <wp:anchor distT="0" distB="0" distL="114300" distR="114300" simplePos="0" relativeHeight="251670528" behindDoc="0" locked="0" layoutInCell="1" allowOverlap="1" wp14:anchorId="34384A8F" wp14:editId="10765BAD">
+                <wp:simplePos x="0" y="0"/>
+                <wp:positionH relativeFrom="column">
+                  <wp:posOffset>2272602</wp:posOffset>
+                </wp:positionH>
+                <wp:positionV relativeFrom="paragraph">
+                  <wp:posOffset>175665</wp:posOffset>
+                </wp:positionV>
+                <wp:extent cx="1095271" cy="532563"/>
+                <wp:effectExtent l="0" t="25400" r="35560" b="13970"/>
+                <wp:wrapNone/>
+                <wp:docPr id="10" name="Straight Arrow Connector 10"/>
+                <wp:cNvGraphicFramePr/>
+                <a:graphic xmlns:a="http://schemas.openxmlformats.org/drawingml/2006/main">
+                  <a:graphicData uri="http://schemas.microsoft.com/office/word/2010/wordprocessingShape">
+                    <wps:wsp>
+                      <wps:cNvCnPr/>
+                      <wps:spPr>
+                        <a:xfrm flipV="1">
+                          <a:off x="0" y="0"/>
+                          <a:ext cx="1095271" cy="532563"/>
+                        </a:xfrm>
+                        <a:prstGeom prst="straightConnector1">
+                          <a:avLst/>
+                        </a:prstGeom>
+                        <a:ln>
+                          <a:solidFill>
+                            <a:schemeClr val="tx1"/>
+                          </a:solidFill>
+                          <a:tailEnd type="triangle"/>
+                        </a:ln>
+                      </wps:spPr>
+                      <wps:style>
+                        <a:lnRef idx="1">
+                          <a:schemeClr val="accent1"/>
+                        </a:lnRef>
+                        <a:fillRef idx="0">
+                          <a:schemeClr val="accent1"/>
+                        </a:fillRef>
+                        <a:effectRef idx="0">
+                          <a:schemeClr val="accent1"/>
+                        </a:effectRef>
+                        <a:fontRef idx="minor">
+                          <a:schemeClr val="tx1"/>
+                        </a:fontRef>
+                      </wps:style>
+                      <wps:bodyPr/>
+                    </wps:wsp>
+                  </a:graphicData>
+                </a:graphic>
+              </wp:anchor>
+            </w:drawing>
+          </mc:Choice>
+          <mc:Fallback>
+            <w:pict>
+              <v:shape w14:anchorId="29D3D502" id="Straight Arrow Connector 10" o:spid="_x0000_s1026" type="#_x0000_t32" style="position:absolute;margin-left:178.95pt;margin-top:13.85pt;width:86.25pt;height:41.95pt;flip:y;z-index:251670528;visibility:visible;mso-wrap-style:square;mso-wrap-distance-left:9pt;mso-wrap-distance-top:0;mso-wrap-distance-right:9pt;mso-wrap-distance-bottom:0;mso-position-horizontal:absolute;mso-position-horizontal-relative:text;mso-position-vertical:absolute;mso-position-vertical-relative:text" o:gfxdata="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" strokecolor="black [3213]">
+                <v:stroke endarrow="block"/>
+              </v:shape>
+            </w:pict>
+          </mc:Fallback>
+        </mc:AlternateContent>
+      </w:r>
+      <w:r>
+        <w:rPr>
+          <w:noProof/>
+        </w:rPr>
+        <mc:AlternateContent>
+          <mc:Choice Requires="wps">
+            <w:drawing>
+              <wp:anchor distT="0" distB="0" distL="114300" distR="114300" simplePos="0" relativeHeight="251666432" behindDoc="0" locked="0" layoutInCell="1" allowOverlap="1" wp14:anchorId="02FB8E1A" wp14:editId="2536FE9F">
+                <wp:simplePos x="0" y="0"/>
+                <wp:positionH relativeFrom="column">
+                  <wp:posOffset>783770</wp:posOffset>
+                </wp:positionH>
+                <wp:positionV relativeFrom="paragraph">
+                  <wp:posOffset>179258</wp:posOffset>
+                </wp:positionV>
+                <wp:extent cx="1095271" cy="532563"/>
+                <wp:effectExtent l="0" t="25400" r="35560" b="13970"/>
+                <wp:wrapNone/>
+                <wp:docPr id="8" name="Straight Arrow Connector 8"/>
+                <wp:cNvGraphicFramePr/>
+                <a:graphic xmlns:a="http://schemas.openxmlformats.org/drawingml/2006/main">
+                  <a:graphicData uri="http://schemas.microsoft.com/office/word/2010/wordprocessingShape">
+                    <wps:wsp>
+                      <wps:cNvCnPr/>
+                      <wps:spPr>
+                        <a:xfrm flipV="1">
+                          <a:off x="0" y="0"/>
+                          <a:ext cx="1095271" cy="532563"/>
+                        </a:xfrm>
+                        <a:prstGeom prst="straightConnector1">
+                          <a:avLst/>
+                        </a:prstGeom>
+                        <a:ln>
+                          <a:solidFill>
+                            <a:schemeClr val="tx1"/>
+                          </a:solidFill>
+                          <a:tailEnd type="triangle"/>
+                        </a:ln>
+                      </wps:spPr>
+                      <wps:style>
+                        <a:lnRef idx="1">
+                          <a:schemeClr val="accent1"/>
+                        </a:lnRef>
+                        <a:fillRef idx="0">
+                          <a:schemeClr val="accent1"/>
+                        </a:fillRef>
+                        <a:effectRef idx="0">
+                          <a:schemeClr val="accent1"/>
+                        </a:effectRef>
+                        <a:fontRef idx="minor">
+                          <a:schemeClr val="tx1"/>
+                        </a:fontRef>
+                      </wps:style>
+                      <wps:bodyPr/>
+                    </wps:wsp>
+                  </a:graphicData>
+                </a:graphic>
+              </wp:anchor>
+            </w:drawing>
+          </mc:Choice>
+          <mc:Fallback>
+            <w:pict>
+              <v:shape w14:anchorId="230AE43E" id="Straight Arrow Connector 8" o:spid="_x0000_s1026" type="#_x0000_t32" style="position:absolute;margin-left:61.7pt;margin-top:14.1pt;width:86.25pt;height:41.95pt;flip:y;z-index:251666432;visibility:visible;mso-wrap-style:square;mso-wrap-distance-left:9pt;mso-wrap-distance-top:0;mso-wrap-distance-right:9pt;mso-wrap-distance-bottom:0;mso-position-horizontal:absolute;mso-position-horizontal-relative:text;mso-position-vertical:absolute;mso-position-vertical-relative:text" o:gfxdata="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" strokecolor="black [3213]">
+                <v:stroke endarrow="block"/>
+              </v:shape>
+            </w:pict>
+          </mc:Fallback>
+        </mc:AlternateContent>
+      </w:r>
+    </w:p>
     <w:p/>
-    <w:p>
-      <w:pPr>
-        <w:rPr>
-          <w:b/>
-        </w:rPr>
-      </w:pPr>
-      <w:r>
-        <w:rPr>
-          <w:b/>
-        </w:rPr>
-        <w:t>&gt;&gt; B2: Explain the data structure used to track priority do</w:t>
-      </w:r>
-      <w:r>
-        <w:rPr>
-          <w:b/>
-        </w:rPr>
-        <w:t>nation.</w:t>
+    <w:p/>
+    <w:p/>
+    <w:p>
+      <w:r>
+        <w:lastRenderedPageBreak/>
+        <w:t>---- ALGORITHMS ----</w:t>
+      </w:r>
+    </w:p>
+    <w:p>
+      <w:pPr>
+        <w:rPr>
+          <w:b/>
+        </w:rPr>
+      </w:pPr>
+      <w:r>
+        <w:rPr>
+          <w:b/>
+        </w:rPr>
+        <w:t>&gt;&gt; B3: How do you ensure that the high</w:t>
+      </w:r>
+      <w:r>
+        <w:rPr>
+          <w:b/>
+        </w:rPr>
+        <w:t>est priority thread waiting for</w:t>
       </w:r>
       <w:r>
         <w:rPr>
           <w:rFonts w:hint="eastAsia"/>
           <w:b/>
         </w:rPr>
-        <w:t xml:space="preserve"> Draw a</w:t>
-      </w:r>
-      <w:r>
-        <w:rPr>
-          <w:b/>
-        </w:rPr>
-        <w:t xml:space="preserve"> diagram </w:t>
+        <w:t xml:space="preserve"> </w:t>
+      </w:r>
+      <w:r>
+        <w:rPr>
+          <w:b/>
+        </w:rPr>
+        <w:t>a lock, semaphore, or condition variable wakes up first?</w:t>
+      </w:r>
+    </w:p>
+    <w:p>
+      <w:r>
+        <w:t xml:space="preserve">Lock, semaphore, and condition variable all implement waiting thread by linked list of waiting threads. Before implementation, all the synchronization waiters inserted itself in behind of waiting list, then the most front one got access after current holder. We implemented insertion and deletion of waiting lists by </w:t>
+      </w:r>
+      <w:r>
+        <w:t xml:space="preserve">inserting waiters by priority order. </w:t>
+      </w:r>
+    </w:p>
+    <w:p>
+      <w:pPr>
+        <w:rPr>
+          <w:b/>
+        </w:rPr>
+      </w:pPr>
+      <w:r>
+        <w:rPr>
+          <w:b/>
+        </w:rPr>
+        <w:t>&gt;&gt; B4: Describe the sequence of event</w:t>
+      </w:r>
+      <w:r>
+        <w:rPr>
+          <w:b/>
+        </w:rPr>
+        <w:t xml:space="preserve">s when a call to </w:t>
+      </w:r>
+      <w:proofErr w:type="spellStart"/>
+      <w:r>
+        <w:rPr>
+          <w:b/>
+        </w:rPr>
+        <w:t>lock_</w:t>
+      </w:r>
+      <w:proofErr w:type="gramStart"/>
+      <w:r>
+        <w:rPr>
+          <w:b/>
+        </w:rPr>
+        <w:t>acquire</w:t>
+      </w:r>
+      <w:proofErr w:type="spellEnd"/>
+      <w:r>
+        <w:rPr>
+          <w:b/>
+        </w:rPr>
+        <w:t>(</w:t>
+      </w:r>
+      <w:proofErr w:type="gramEnd"/>
+      <w:r>
+        <w:rPr>
+          <w:b/>
+        </w:rPr>
+        <w:t>)</w:t>
       </w:r>
       <w:r>
         <w:rPr>
           <w:rFonts w:hint="eastAsia"/>
           <w:b/>
         </w:rPr>
-        <w:t xml:space="preserve">in a case of </w:t>
-      </w:r>
-      <w:r>
-        <w:rPr>
-          <w:b/>
-        </w:rPr>
-        <w:t>nested do</w:t>
-      </w:r>
-      <w:r>
-        <w:rPr>
-          <w:b/>
-        </w:rPr>
-        <w:t xml:space="preserve">nation.  </w:t>
+        <w:t xml:space="preserve"> </w:t>
+      </w:r>
+      <w:r>
+        <w:rPr>
+          <w:b/>
+        </w:rPr>
+        <w:t>causes a priority donation.  How is nested donation handled?</w:t>
+      </w:r>
+    </w:p>
+    <w:p>
+      <w:r>
+        <w:t xml:space="preserve">The situation that needs priority donation is when lock holder priority is less than lock acquirer’s priority. In such case, </w:t>
+      </w:r>
+      <w:r>
+        <w:t xml:space="preserve">donor first sets </w:t>
+      </w:r>
+      <w:proofErr w:type="spellStart"/>
+      <w:r>
+        <w:t>donee</w:t>
+      </w:r>
+      <w:proofErr w:type="spellEnd"/>
+      <w:r>
+        <w:t xml:space="preserve"> member of itself as lock holder. </w:t>
+      </w:r>
+      <w:r>
+        <w:t xml:space="preserve">Then change lock holder’s priority by inserting current thread to donor list, then set holder’s priority as highest priority among donors and holder itself. After priority donation to holder is done, if holder is even donating to another thread (nested donation), then donate priority iterating by accessing </w:t>
+      </w:r>
+      <w:proofErr w:type="spellStart"/>
+      <w:r>
+        <w:t>donee</w:t>
+      </w:r>
+      <w:proofErr w:type="spellEnd"/>
+      <w:r>
+        <w:t xml:space="preserve"> member.</w:t>
+      </w:r>
+    </w:p>
+    <w:p>
+      <w:pPr>
+        <w:rPr>
+          <w:b/>
+        </w:rPr>
+      </w:pPr>
+      <w:r>
+        <w:rPr>
+          <w:b/>
+        </w:rPr>
+        <w:t>&gt;&gt; B5: Describe the sequence of event</w:t>
+      </w:r>
+      <w:r>
+        <w:rPr>
+          <w:b/>
+        </w:rPr>
+        <w:t xml:space="preserve">s when </w:t>
+      </w:r>
+      <w:proofErr w:type="spellStart"/>
+      <w:r>
+        <w:rPr>
+          <w:b/>
+        </w:rPr>
+        <w:t>lock_</w:t>
+      </w:r>
+      <w:proofErr w:type="gramStart"/>
+      <w:r>
+        <w:rPr>
+          <w:b/>
+        </w:rPr>
+        <w:t>release</w:t>
+      </w:r>
+      <w:proofErr w:type="spellEnd"/>
+      <w:r>
+        <w:rPr>
+          <w:b/>
+        </w:rPr>
+        <w:t>(</w:t>
+      </w:r>
+      <w:proofErr w:type="gramEnd"/>
+      <w:r>
+        <w:rPr>
+          <w:b/>
+        </w:rPr>
+        <w:t>) is called</w:t>
+      </w:r>
+      <w:r>
+        <w:rPr>
+          <w:rFonts w:hint="eastAsia"/>
+          <w:b/>
+        </w:rPr>
+        <w:t xml:space="preserve"> </w:t>
+      </w:r>
+      <w:r>
+        <w:rPr>
+          <w:b/>
+        </w:rPr>
+        <w:t>on a lock that a higher-priority thread is waiting for.</w:t>
+      </w:r>
+    </w:p>
+    <w:p>
+      <w:r>
+        <w:t xml:space="preserve">Once </w:t>
+      </w:r>
+      <w:proofErr w:type="spellStart"/>
+      <w:r>
+        <w:t>lock_</w:t>
+      </w:r>
+      <w:proofErr w:type="gramStart"/>
+      <w:r>
+        <w:t>release</w:t>
+      </w:r>
+      <w:proofErr w:type="spellEnd"/>
+      <w:r>
+        <w:t>(</w:t>
+      </w:r>
+      <w:proofErr w:type="gramEnd"/>
+      <w:r>
+        <w:t>) called, current lock-holding thread</w:t>
+      </w:r>
+      <w:r>
+        <w:t xml:space="preserve"> returns </w:t>
+      </w:r>
+      <w:r>
+        <w:t xml:space="preserve">its donated priority. The lock-holding thread removes donors waiting for releasing lock from current thread’s donor list. Then, it compares thread’s original priority and donated priority, in case current thread has more donors from other locks. After renewing current thread’s priority, current thread releases lock, unblock waiting thread by </w:t>
+      </w:r>
+      <w:proofErr w:type="spellStart"/>
+      <w:r>
+        <w:t>sema_</w:t>
+      </w:r>
+      <w:proofErr w:type="gramStart"/>
+      <w:r>
+        <w:t>up</w:t>
+      </w:r>
+      <w:proofErr w:type="spellEnd"/>
+      <w:r>
+        <w:t>(</w:t>
+      </w:r>
+      <w:proofErr w:type="gramEnd"/>
+      <w:r>
+        <w:t xml:space="preserve">), and reschedule </w:t>
+      </w:r>
+      <w:proofErr w:type="spellStart"/>
+      <w:r>
+        <w:t>ready_list</w:t>
+      </w:r>
+      <w:proofErr w:type="spellEnd"/>
+      <w:r>
+        <w:t xml:space="preserve"> for proper position of unblocked thread. If unblocked thread has higher priority than current thread, unblocked thread would get CPU in this step.</w:t>
+      </w:r>
+    </w:p>
+    <w:p>
+      <w:r>
+        <w:t>---- SYNCHRONIZATION ----</w:t>
       </w:r>
     </w:p>
     <w:p/>
     <w:p>
-      <w:r>
-        <w:t>---- ALGORITHMS ----</w:t>
+      <w:pPr>
+        <w:rPr>
+          <w:b/>
+        </w:rPr>
+      </w:pPr>
+      <w:r>
+        <w:rPr>
+          <w:b/>
+        </w:rPr>
+        <w:t xml:space="preserve">&gt;&gt; B6: Describe a potential race in </w:t>
+      </w:r>
+      <w:proofErr w:type="spellStart"/>
+      <w:r>
+        <w:rPr>
+          <w:b/>
+        </w:rPr>
+        <w:t>th</w:t>
+      </w:r>
+      <w:r>
+        <w:rPr>
+          <w:b/>
+        </w:rPr>
+        <w:t>read_set_</w:t>
+      </w:r>
+      <w:proofErr w:type="gramStart"/>
+      <w:r>
+        <w:rPr>
+          <w:b/>
+        </w:rPr>
+        <w:t>priority</w:t>
+      </w:r>
+      <w:proofErr w:type="spellEnd"/>
+      <w:r>
+        <w:rPr>
+          <w:b/>
+        </w:rPr>
+        <w:t>(</w:t>
+      </w:r>
+      <w:proofErr w:type="gramEnd"/>
+      <w:r>
+        <w:rPr>
+          <w:b/>
+        </w:rPr>
+        <w:t>) and explain</w:t>
+      </w:r>
+      <w:r>
+        <w:rPr>
+          <w:rFonts w:hint="eastAsia"/>
+          <w:b/>
+        </w:rPr>
+        <w:t xml:space="preserve"> </w:t>
+      </w:r>
+      <w:r>
+        <w:rPr>
+          <w:b/>
+        </w:rPr>
+        <w:t>how your implementation avoids i</w:t>
+      </w:r>
+      <w:r>
+        <w:rPr>
+          <w:b/>
+        </w:rPr>
+        <w:t>t.  Can you use a lock to avoid</w:t>
+      </w:r>
+      <w:r>
+        <w:rPr>
+          <w:rFonts w:hint="eastAsia"/>
+          <w:b/>
+        </w:rPr>
+        <w:t xml:space="preserve"> </w:t>
+      </w:r>
+      <w:r>
+        <w:rPr>
+          <w:b/>
+        </w:rPr>
+        <w:t>this race?</w:t>
       </w:r>
     </w:p>
     <w:p/>
     <w:p>
-      <w:pPr>
-        <w:rPr>
-          <w:b/>
-        </w:rPr>
-      </w:pPr>
-      <w:r>
-        <w:rPr>
-          <w:b/>
-        </w:rPr>
-        <w:t>&gt;&gt; B3: How do you ensure that the high</w:t>
-      </w:r>
-      <w:r>
-        <w:rPr>
-          <w:b/>
-        </w:rPr>
-        <w:t>est priority thread waiting for</w:t>
+      <w:r>
+        <w:lastRenderedPageBreak/>
+        <w:t>---- RATIONALE ----</w:t>
+      </w:r>
+    </w:p>
+    <w:p/>
+    <w:p>
+      <w:pPr>
+        <w:rPr>
+          <w:b/>
+        </w:rPr>
+      </w:pPr>
+      <w:r>
+        <w:rPr>
+          <w:b/>
+        </w:rPr>
+        <w:t xml:space="preserve">&gt;&gt; B7: Why did you choose this design? </w:t>
+      </w:r>
+      <w:r>
+        <w:rPr>
+          <w:b/>
+        </w:rPr>
+        <w:t xml:space="preserve"> In what ways is it superior to</w:t>
       </w:r>
       <w:r>
         <w:rPr>
@@ -805,69 +2501,84 @@
         <w:rPr>
           <w:b/>
         </w:rPr>
-        <w:t>a lock, semaphore, or condition variable wakes up first?</w:t>
+        <w:t>another design you considered?</w:t>
+      </w:r>
+    </w:p>
+    <w:p>
+      <w:r>
+        <w:t>In priority donation, we added donor list to each thread, considering donation from multiple threads. Priority donation held by multiple lock would need to identify who the donor is when donating or returning priority, so that we just added list of donors, and used this list when donating or returning priority.</w:t>
+      </w:r>
+      <w:bookmarkStart w:id="0" w:name="_GoBack"/>
+      <w:bookmarkEnd w:id="0"/>
+    </w:p>
+    <w:p>
+      <w:pPr>
+        <w:jc w:val="center"/>
+      </w:pPr>
+      <w:r>
+        <w:t>SURVEY QUESTIONS</w:t>
+      </w:r>
+    </w:p>
+    <w:p>
+      <w:pPr>
+        <w:jc w:val="center"/>
+      </w:pPr>
+      <w:r>
+        <w:t>================</w:t>
       </w:r>
     </w:p>
     <w:p/>
     <w:p>
-      <w:pPr>
-        <w:rPr>
-          <w:b/>
-        </w:rPr>
-      </w:pPr>
-      <w:r>
-        <w:rPr>
-          <w:b/>
-        </w:rPr>
-        <w:lastRenderedPageBreak/>
-        <w:t>&gt;&gt; B4: Describe the sequence of event</w:t>
-      </w:r>
-      <w:r>
-        <w:rPr>
-          <w:b/>
-        </w:rPr>
-        <w:t xml:space="preserve">s when a call to </w:t>
-      </w:r>
-      <w:proofErr w:type="spellStart"/>
-      <w:r>
-        <w:rPr>
-          <w:b/>
-        </w:rPr>
-        <w:t>lock_</w:t>
-      </w:r>
-      <w:proofErr w:type="gramStart"/>
-      <w:r>
-        <w:rPr>
-          <w:b/>
-        </w:rPr>
-        <w:t>acquire</w:t>
-      </w:r>
-      <w:proofErr w:type="spellEnd"/>
-      <w:r>
-        <w:rPr>
-          <w:b/>
-        </w:rPr>
-        <w:t>(</w:t>
-      </w:r>
-      <w:proofErr w:type="gramEnd"/>
-      <w:r>
-        <w:rPr>
-          <w:b/>
-        </w:rPr>
-        <w:t>)</w:t>
+      <w:r>
+        <w:t xml:space="preserve">Answering these questions is optional, </w:t>
+      </w:r>
+      <w:r>
+        <w:t>but it will help us improve the</w:t>
       </w:r>
       <w:r>
         <w:rPr>
           <w:rFonts w:hint="eastAsia"/>
-          <w:b/>
         </w:rPr>
         <w:t xml:space="preserve"> </w:t>
       </w:r>
       <w:r>
-        <w:rPr>
-          <w:b/>
-        </w:rPr>
-        <w:t>causes a priority donation.  How is nested donation handled?</w:t>
+        <w:t>course in future quarters.  Fe</w:t>
+      </w:r>
+      <w:r>
+        <w:t>el free to tell us anything you</w:t>
+      </w:r>
+      <w:r>
+        <w:rPr>
+          <w:rFonts w:hint="eastAsia"/>
+        </w:rPr>
+        <w:t xml:space="preserve"> </w:t>
+      </w:r>
+      <w:r>
+        <w:t>want--these questions are just to sp</w:t>
+      </w:r>
+      <w:r>
+        <w:t>ur your thoughts.  You may also</w:t>
+      </w:r>
+      <w:r>
+        <w:rPr>
+          <w:rFonts w:hint="eastAsia"/>
+        </w:rPr>
+        <w:t xml:space="preserve"> </w:t>
+      </w:r>
+      <w:r>
+        <w:t>choose to respond anonymously in the c</w:t>
+      </w:r>
+      <w:r>
+        <w:t>ourse evaluations at the end of</w:t>
+      </w:r>
+      <w:r>
+        <w:rPr>
+          <w:rFonts w:hint="eastAsia"/>
+        </w:rPr>
+        <w:t xml:space="preserve"> </w:t>
+      </w:r>
+      <w:r>
+        <w:t>the quarter.</w:t>
       </w:r>
     </w:p>
     <w:p/>
@@ -881,41 +2592,25 @@
         <w:rPr>
           <w:b/>
         </w:rPr>
-        <w:t>&gt;&gt; B5: Describe the sequence of event</w:t>
-      </w:r>
-      <w:r>
-        <w:rPr>
-          <w:b/>
-        </w:rPr>
-        <w:t xml:space="preserve">s when </w:t>
-      </w:r>
-      <w:proofErr w:type="spellStart"/>
-      <w:r>
-        <w:rPr>
-          <w:b/>
-        </w:rPr>
-        <w:t>lock_</w:t>
-      </w:r>
-      <w:proofErr w:type="gramStart"/>
-      <w:r>
-        <w:rPr>
-          <w:b/>
-        </w:rPr>
-        <w:t>release</w:t>
-      </w:r>
-      <w:proofErr w:type="spellEnd"/>
-      <w:r>
-        <w:rPr>
-          <w:b/>
-        </w:rPr>
-        <w:t>(</w:t>
-      </w:r>
-      <w:proofErr w:type="gramEnd"/>
-      <w:r>
-        <w:rPr>
-          <w:b/>
-        </w:rPr>
-        <w:t>) is called</w:t>
+        <w:t xml:space="preserve">&gt;&gt; In your opinion, was this </w:t>
+      </w:r>
+      <w:r>
+        <w:rPr>
+          <w:b/>
+        </w:rPr>
+        <w:t>assignment</w:t>
+      </w:r>
+      <w:r>
+        <w:rPr>
+          <w:b/>
+        </w:rPr>
+        <w:t xml:space="preserve"> or any o</w:t>
+      </w:r>
+      <w:r>
+        <w:rPr>
+          <w:b/>
+        </w:rPr>
+        <w:t>ne of the two problems</w:t>
       </w:r>
       <w:r>
         <w:rPr>
@@ -928,13 +2623,40 @@
         <w:rPr>
           <w:b/>
         </w:rPr>
-        <w:t>on a lock that a higher-priority thread is waiting for.</w:t>
+        <w:t>in it, too easy or too hard?  Did it take too long or too little time?</w:t>
       </w:r>
     </w:p>
     <w:p/>
     <w:p>
-      <w:r>
-        <w:t>---- SYNCHRONIZATION ----</w:t>
+      <w:pPr>
+        <w:rPr>
+          <w:b/>
+        </w:rPr>
+      </w:pPr>
+      <w:r>
+        <w:rPr>
+          <w:b/>
+        </w:rPr>
+        <w:t>&gt;&gt; Did you find that working on a particu</w:t>
+      </w:r>
+      <w:r>
+        <w:rPr>
+          <w:b/>
+        </w:rPr>
+        <w:t>lar part of the assignment gave</w:t>
+      </w:r>
+      <w:r>
+        <w:rPr>
+          <w:rFonts w:hint="eastAsia"/>
+          <w:b/>
+        </w:rPr>
+        <w:t xml:space="preserve"> </w:t>
+      </w:r>
+      <w:r>
+        <w:rPr>
+          <w:b/>
+        </w:rPr>
+        <w:t>you greater insight into some aspect of OS design?</w:t>
       </w:r>
     </w:p>
     <w:p/>
@@ -948,41 +2670,13 @@
         <w:rPr>
           <w:b/>
         </w:rPr>
-        <w:t xml:space="preserve">&gt;&gt; B6: Describe a potential race in </w:t>
-      </w:r>
-      <w:proofErr w:type="spellStart"/>
-      <w:r>
-        <w:rPr>
-          <w:b/>
-        </w:rPr>
-        <w:t>th</w:t>
-      </w:r>
-      <w:r>
-        <w:rPr>
-          <w:b/>
-        </w:rPr>
-        <w:t>read_set_</w:t>
-      </w:r>
-      <w:proofErr w:type="gramStart"/>
-      <w:r>
-        <w:rPr>
-          <w:b/>
-        </w:rPr>
-        <w:t>priority</w:t>
-      </w:r>
-      <w:proofErr w:type="spellEnd"/>
-      <w:r>
-        <w:rPr>
-          <w:b/>
-        </w:rPr>
-        <w:t>(</w:t>
-      </w:r>
-      <w:proofErr w:type="gramEnd"/>
-      <w:r>
-        <w:rPr>
-          <w:b/>
-        </w:rPr>
-        <w:t>) and explain</w:t>
+        <w:t xml:space="preserve">&gt;&gt; Is there some particular fact or </w:t>
+      </w:r>
+      <w:r>
+        <w:rPr>
+          <w:b/>
+        </w:rPr>
+        <w:t>hint we should give students in</w:t>
       </w:r>
       <w:r>
         <w:rPr>
@@ -995,13 +2689,13 @@
         <w:rPr>
           <w:b/>
         </w:rPr>
-        <w:t>how your implementation avoids i</w:t>
-      </w:r>
-      <w:r>
-        <w:rPr>
-          <w:b/>
-        </w:rPr>
-        <w:t>t.  Can you use a lock to avoid</w:t>
+        <w:t>future quarters to help them solve the</w:t>
+      </w:r>
+      <w:r>
+        <w:rPr>
+          <w:b/>
+        </w:rPr>
+        <w:t xml:space="preserve"> problems?  Conversely, did you</w:t>
       </w:r>
       <w:r>
         <w:rPr>
@@ -1014,13 +2708,40 @@
         <w:rPr>
           <w:b/>
         </w:rPr>
-        <w:t>this race?</w:t>
+        <w:t>find any of our guidance to be misleading?</w:t>
       </w:r>
     </w:p>
     <w:p/>
     <w:p>
-      <w:r>
-        <w:t>---- RATIONALE ----</w:t>
+      <w:pPr>
+        <w:rPr>
+          <w:b/>
+        </w:rPr>
+      </w:pPr>
+      <w:r>
+        <w:rPr>
+          <w:b/>
+        </w:rPr>
+        <w:t>&gt;&gt; Do you have any suggestions for the</w:t>
+      </w:r>
+      <w:r>
+        <w:rPr>
+          <w:b/>
+        </w:rPr>
+        <w:t xml:space="preserve"> TAs to more effectively assist</w:t>
+      </w:r>
+      <w:r>
+        <w:rPr>
+          <w:rFonts w:hint="eastAsia"/>
+          <w:b/>
+        </w:rPr>
+        <w:t xml:space="preserve"> </w:t>
+      </w:r>
+      <w:r>
+        <w:rPr>
+          <w:b/>
+        </w:rPr>
+        <w:t>students, either for future quarters or the remaining projects?</w:t>
       </w:r>
     </w:p>
     <w:p/>
@@ -1034,273 +2755,6 @@
         <w:rPr>
           <w:b/>
         </w:rPr>
-        <w:t xml:space="preserve">&gt;&gt; B7: Why did you choose this design? </w:t>
-      </w:r>
-      <w:r>
-        <w:rPr>
-          <w:b/>
-        </w:rPr>
-        <w:t xml:space="preserve"> In what ways is it superior to</w:t>
-      </w:r>
-      <w:r>
-        <w:rPr>
-          <w:rFonts w:hint="eastAsia"/>
-          <w:b/>
-        </w:rPr>
-        <w:t xml:space="preserve"> </w:t>
-      </w:r>
-      <w:r>
-        <w:rPr>
-          <w:b/>
-        </w:rPr>
-        <w:t>another design you considered?</w:t>
-      </w:r>
-    </w:p>
-    <w:p/>
-    <w:p>
-      <w:pPr>
-        <w:jc w:val="center"/>
-      </w:pPr>
-      <w:r>
-        <w:t>SURVEY QUESTIONS</w:t>
-      </w:r>
-    </w:p>
-    <w:p>
-      <w:pPr>
-        <w:jc w:val="center"/>
-      </w:pPr>
-      <w:r>
-        <w:t>================</w:t>
-      </w:r>
-    </w:p>
-    <w:p/>
-    <w:p>
-      <w:r>
-        <w:t xml:space="preserve">Answering these questions is optional, </w:t>
-      </w:r>
-      <w:r>
-        <w:t>but it will help us improve the</w:t>
-      </w:r>
-      <w:r>
-        <w:rPr>
-          <w:rFonts w:hint="eastAsia"/>
-        </w:rPr>
-        <w:t xml:space="preserve"> </w:t>
-      </w:r>
-      <w:r>
-        <w:t>course in future quarters.  Fe</w:t>
-      </w:r>
-      <w:r>
-        <w:t>el free to tell us anything you</w:t>
-      </w:r>
-      <w:r>
-        <w:rPr>
-          <w:rFonts w:hint="eastAsia"/>
-        </w:rPr>
-        <w:t xml:space="preserve"> </w:t>
-      </w:r>
-      <w:r>
-        <w:t>want--these questions are just to sp</w:t>
-      </w:r>
-      <w:r>
-        <w:t>ur your thoughts.  You may also</w:t>
-      </w:r>
-      <w:r>
-        <w:rPr>
-          <w:rFonts w:hint="eastAsia"/>
-        </w:rPr>
-        <w:t xml:space="preserve"> </w:t>
-      </w:r>
-      <w:r>
-        <w:t>choose to respond anonymously in the c</w:t>
-      </w:r>
-      <w:r>
-        <w:t>ourse evaluations at the end of</w:t>
-      </w:r>
-      <w:r>
-        <w:rPr>
-          <w:rFonts w:hint="eastAsia"/>
-        </w:rPr>
-        <w:t xml:space="preserve"> </w:t>
-      </w:r>
-      <w:r>
-        <w:t>the quarter.</w:t>
-      </w:r>
-    </w:p>
-    <w:p/>
-    <w:p>
-      <w:pPr>
-        <w:rPr>
-          <w:b/>
-        </w:rPr>
-      </w:pPr>
-      <w:r>
-        <w:rPr>
-          <w:b/>
-        </w:rPr>
-        <w:t xml:space="preserve">&gt;&gt; In your opinion, was this </w:t>
-      </w:r>
-      <w:r>
-        <w:rPr>
-          <w:b/>
-        </w:rPr>
-        <w:t>assignment</w:t>
-      </w:r>
-      <w:r>
-        <w:rPr>
-          <w:b/>
-        </w:rPr>
-        <w:t xml:space="preserve"> or any o</w:t>
-      </w:r>
-      <w:r>
-        <w:rPr>
-          <w:b/>
-        </w:rPr>
-        <w:t>ne of the two problems</w:t>
-      </w:r>
-      <w:r>
-        <w:rPr>
-          <w:rFonts w:hint="eastAsia"/>
-          <w:b/>
-        </w:rPr>
-        <w:t xml:space="preserve"> </w:t>
-      </w:r>
-      <w:r>
-        <w:rPr>
-          <w:b/>
-        </w:rPr>
-        <w:t>in it, too easy or too hard?  Did it take too long or too little time?</w:t>
-      </w:r>
-    </w:p>
-    <w:p/>
-    <w:p>
-      <w:pPr>
-        <w:rPr>
-          <w:b/>
-        </w:rPr>
-      </w:pPr>
-      <w:r>
-        <w:rPr>
-          <w:b/>
-        </w:rPr>
-        <w:t>&gt;&gt; Did you find that working on a particu</w:t>
-      </w:r>
-      <w:r>
-        <w:rPr>
-          <w:b/>
-        </w:rPr>
-        <w:t>lar part of the assignment gave</w:t>
-      </w:r>
-      <w:r>
-        <w:rPr>
-          <w:rFonts w:hint="eastAsia"/>
-          <w:b/>
-        </w:rPr>
-        <w:t xml:space="preserve"> </w:t>
-      </w:r>
-      <w:r>
-        <w:rPr>
-          <w:b/>
-        </w:rPr>
-        <w:t>you greater insight into some aspect of OS design?</w:t>
-      </w:r>
-    </w:p>
-    <w:p/>
-    <w:p>
-      <w:pPr>
-        <w:rPr>
-          <w:b/>
-        </w:rPr>
-      </w:pPr>
-      <w:r>
-        <w:rPr>
-          <w:b/>
-        </w:rPr>
-        <w:t xml:space="preserve">&gt;&gt; Is there some particular fact or </w:t>
-      </w:r>
-      <w:r>
-        <w:rPr>
-          <w:b/>
-        </w:rPr>
-        <w:t>hint we should give students in</w:t>
-      </w:r>
-      <w:r>
-        <w:rPr>
-          <w:rFonts w:hint="eastAsia"/>
-          <w:b/>
-        </w:rPr>
-        <w:t xml:space="preserve"> </w:t>
-      </w:r>
-      <w:r>
-        <w:rPr>
-          <w:b/>
-        </w:rPr>
-        <w:t>future quarters to help them solve the</w:t>
-      </w:r>
-      <w:r>
-        <w:rPr>
-          <w:b/>
-        </w:rPr>
-        <w:t xml:space="preserve"> problems?  Conversely, did you</w:t>
-      </w:r>
-      <w:r>
-        <w:rPr>
-          <w:rFonts w:hint="eastAsia"/>
-          <w:b/>
-        </w:rPr>
-        <w:t xml:space="preserve"> </w:t>
-      </w:r>
-      <w:r>
-        <w:rPr>
-          <w:b/>
-        </w:rPr>
-        <w:t>find any of our guidance to be misleading?</w:t>
-      </w:r>
-    </w:p>
-    <w:p/>
-    <w:p>
-      <w:pPr>
-        <w:rPr>
-          <w:b/>
-        </w:rPr>
-      </w:pPr>
-      <w:r>
-        <w:rPr>
-          <w:b/>
-        </w:rPr>
-        <w:t>&gt;&gt; Do you have any suggestions for the</w:t>
-      </w:r>
-      <w:r>
-        <w:rPr>
-          <w:b/>
-        </w:rPr>
-        <w:t xml:space="preserve"> TAs to more effectively assist</w:t>
-      </w:r>
-      <w:r>
-        <w:rPr>
-          <w:rFonts w:hint="eastAsia"/>
-          <w:b/>
-        </w:rPr>
-        <w:t xml:space="preserve"> </w:t>
-      </w:r>
-      <w:r>
-        <w:rPr>
-          <w:b/>
-        </w:rPr>
-        <w:t>students, either for future quarters or the remaining projects?</w:t>
-      </w:r>
-    </w:p>
-    <w:p/>
-    <w:p>
-      <w:pPr>
-        <w:rPr>
-          <w:b/>
-        </w:rPr>
-      </w:pPr>
-      <w:r>
-        <w:rPr>
-          <w:b/>
-        </w:rPr>
         <w:t>&gt;&gt; Any other comments?</w:t>
       </w:r>
     </w:p>
@@ -1312,7 +2766,7 @@
       </w:pPr>
     </w:p>
     <w:sectPr>
-      <w:headerReference w:type="default" r:id="rId7"/>
+      <w:headerReference w:type="default" r:id="rId8"/>
       <w:pgSz w:w="11906" w:h="16838"/>
       <w:pgMar w:top="1701" w:right="1440" w:bottom="1440" w:left="1440" w:header="851" w:footer="992" w:gutter="0"/>
       <w:cols w:space="425"/>
@@ -1442,6 +2896,241 @@
     </w:r>
   </w:p>
 </w:hdr>
+</file>
+
+<file path=word/numbering.xml><?xml version="1.0" encoding="utf-8"?>
+<w:numbering xmlns:wpc="http://schemas.microsoft.com/office/word/2010/wordprocessingCanvas" xmlns:cx="http://schemas.microsoft.com/office/drawing/2014/chartex" xmlns:cx1="http://schemas.microsoft.com/office/drawing/2015/9/8/chartex" xmlns:cx2="http://schemas.microsoft.com/office/drawing/2015/10/21/chartex" xmlns:cx3="http://schemas.microsoft.com/office/drawing/2016/5/9/chartex" xmlns:cx4="http://schemas.microsoft.com/office/drawing/2016/5/10/chartex" xmlns:cx5="http://schemas.microsoft.com/office/drawing/2016/5/11/chartex" xmlns:cx6="http://schemas.microsoft.com/office/drawing/2016/5/12/chartex" xmlns:cx7="http://schemas.microsoft.com/office/drawing/2016/5/13/chartex" xmlns:cx8="http://schemas.microsoft.com/office/drawing/2016/5/14/chartex" xmlns:mc="http://schemas.openxmlformats.org/markup-compatibility/2006" xmlns:aink="http://schemas.microsoft.com/office/drawing/2016/ink" xmlns:am3d="http://schemas.microsoft.com/office/drawing/2017/model3d" xmlns:o="urn:schemas-microsoft-com:office:office" xmlns:r="http://schemas.openxmlformats.org/officeDocument/2006/relationships" xmlns:m="http://schemas.openxmlformats.org/officeDocument/2006/math" xmlns:v="urn:schemas-microsoft-com:vml" xmlns:wp14="http://schemas.microsoft.com/office/word/2010/wordprocessingDrawing" xmlns:wp="http://schemas.openxmlformats.org/drawingml/2006/wordprocessingDrawing" xmlns:w10="urn:schemas-microsoft-com:office:word" xmlns:w="http://schemas.openxmlformats.org/wordprocessingml/2006/main" xmlns:w14="http://schemas.microsoft.com/office/word/2010/wordml" xmlns:w15="http://schemas.microsoft.com/office/word/2012/wordml" xmlns:w16cid="http://schemas.microsoft.com/office/word/2016/wordml/cid" xmlns:w16se="http://schemas.microsoft.com/office/word/2015/wordml/symex" xmlns:wpg="http://schemas.microsoft.com/office/word/2010/wordprocessingGroup" xmlns:wpi="http://schemas.microsoft.com/office/word/2010/wordprocessingInk" xmlns:wne="http://schemas.microsoft.com/office/word/2006/wordml" xmlns:wps="http://schemas.microsoft.com/office/word/2010/wordprocessingShape" mc:Ignorable="w14 w15 w16se w16cid wp14">
+  <w:abstractNum w:abstractNumId="0" w15:restartNumberingAfterBreak="0">
+    <w:nsid w:val="03463E73"/>
+    <w:multiLevelType w:val="hybridMultilevel"/>
+    <w:tmpl w:val="B6E8533E"/>
+    <w:lvl w:ilvl="0" w:tplc="41CEFDF2">
+      <w:numFmt w:val="bullet"/>
+      <w:lvlText w:val="-"/>
+      <w:lvlJc w:val="left"/>
+      <w:pPr>
+        <w:ind w:left="720" w:hanging="360"/>
+      </w:pPr>
+      <w:rPr>
+        <w:rFonts w:ascii="Malgun Gothic" w:eastAsia="Malgun Gothic" w:hAnsi="Malgun Gothic" w:cstheme="minorBidi" w:hint="eastAsia"/>
+      </w:rPr>
+    </w:lvl>
+    <w:lvl w:ilvl="1" w:tplc="04090003" w:tentative="1">
+      <w:start w:val="1"/>
+      <w:numFmt w:val="bullet"/>
+      <w:lvlText w:val="o"/>
+      <w:lvlJc w:val="left"/>
+      <w:pPr>
+        <w:ind w:left="1440" w:hanging="360"/>
+      </w:pPr>
+      <w:rPr>
+        <w:rFonts w:ascii="Courier New" w:hAnsi="Courier New" w:cs="Courier New" w:hint="default"/>
+      </w:rPr>
+    </w:lvl>
+    <w:lvl w:ilvl="2" w:tplc="04090005" w:tentative="1">
+      <w:start w:val="1"/>
+      <w:numFmt w:val="bullet"/>
+      <w:lvlText w:val=""/>
+      <w:lvlJc w:val="left"/>
+      <w:pPr>
+        <w:ind w:left="2160" w:hanging="360"/>
+      </w:pPr>
+      <w:rPr>
+        <w:rFonts w:ascii="Wingdings" w:hAnsi="Wingdings" w:hint="default"/>
+      </w:rPr>
+    </w:lvl>
+    <w:lvl w:ilvl="3" w:tplc="04090001" w:tentative="1">
+      <w:start w:val="1"/>
+      <w:numFmt w:val="bullet"/>
+      <w:lvlText w:val=""/>
+      <w:lvlJc w:val="left"/>
+      <w:pPr>
+        <w:ind w:left="2880" w:hanging="360"/>
+      </w:pPr>
+      <w:rPr>
+        <w:rFonts w:ascii="Symbol" w:hAnsi="Symbol" w:hint="default"/>
+      </w:rPr>
+    </w:lvl>
+    <w:lvl w:ilvl="4" w:tplc="04090003" w:tentative="1">
+      <w:start w:val="1"/>
+      <w:numFmt w:val="bullet"/>
+      <w:lvlText w:val="o"/>
+      <w:lvlJc w:val="left"/>
+      <w:pPr>
+        <w:ind w:left="3600" w:hanging="360"/>
+      </w:pPr>
+      <w:rPr>
+        <w:rFonts w:ascii="Courier New" w:hAnsi="Courier New" w:cs="Courier New" w:hint="default"/>
+      </w:rPr>
+    </w:lvl>
+    <w:lvl w:ilvl="5" w:tplc="04090005" w:tentative="1">
+      <w:start w:val="1"/>
+      <w:numFmt w:val="bullet"/>
+      <w:lvlText w:val=""/>
+      <w:lvlJc w:val="left"/>
+      <w:pPr>
+        <w:ind w:left="4320" w:hanging="360"/>
+      </w:pPr>
+      <w:rPr>
+        <w:rFonts w:ascii="Wingdings" w:hAnsi="Wingdings" w:hint="default"/>
+      </w:rPr>
+    </w:lvl>
+    <w:lvl w:ilvl="6" w:tplc="04090001" w:tentative="1">
+      <w:start w:val="1"/>
+      <w:numFmt w:val="bullet"/>
+      <w:lvlText w:val=""/>
+      <w:lvlJc w:val="left"/>
+      <w:pPr>
+        <w:ind w:left="5040" w:hanging="360"/>
+      </w:pPr>
+      <w:rPr>
+        <w:rFonts w:ascii="Symbol" w:hAnsi="Symbol" w:hint="default"/>
+      </w:rPr>
+    </w:lvl>
+    <w:lvl w:ilvl="7" w:tplc="04090003" w:tentative="1">
+      <w:start w:val="1"/>
+      <w:numFmt w:val="bullet"/>
+      <w:lvlText w:val="o"/>
+      <w:lvlJc w:val="left"/>
+      <w:pPr>
+        <w:ind w:left="5760" w:hanging="360"/>
+      </w:pPr>
+      <w:rPr>
+        <w:rFonts w:ascii="Courier New" w:hAnsi="Courier New" w:cs="Courier New" w:hint="default"/>
+      </w:rPr>
+    </w:lvl>
+    <w:lvl w:ilvl="8" w:tplc="04090005" w:tentative="1">
+      <w:start w:val="1"/>
+      <w:numFmt w:val="bullet"/>
+      <w:lvlText w:val=""/>
+      <w:lvlJc w:val="left"/>
+      <w:pPr>
+        <w:ind w:left="6480" w:hanging="360"/>
+      </w:pPr>
+      <w:rPr>
+        <w:rFonts w:ascii="Wingdings" w:hAnsi="Wingdings" w:hint="default"/>
+      </w:rPr>
+    </w:lvl>
+  </w:abstractNum>
+  <w:abstractNum w:abstractNumId="1" w15:restartNumberingAfterBreak="0">
+    <w:nsid w:val="7ADC1D91"/>
+    <w:multiLevelType w:val="hybridMultilevel"/>
+    <w:tmpl w:val="76728FFA"/>
+    <w:lvl w:ilvl="0" w:tplc="A5F2E2C0">
+      <w:numFmt w:val="bullet"/>
+      <w:lvlText w:val="-"/>
+      <w:lvlJc w:val="left"/>
+      <w:pPr>
+        <w:ind w:left="720" w:hanging="360"/>
+      </w:pPr>
+      <w:rPr>
+        <w:rFonts w:ascii="Malgun Gothic" w:eastAsia="Malgun Gothic" w:hAnsi="Malgun Gothic" w:cstheme="minorBidi" w:hint="eastAsia"/>
+      </w:rPr>
+    </w:lvl>
+    <w:lvl w:ilvl="1" w:tplc="04090003" w:tentative="1">
+      <w:start w:val="1"/>
+      <w:numFmt w:val="bullet"/>
+      <w:lvlText w:val="o"/>
+      <w:lvlJc w:val="left"/>
+      <w:pPr>
+        <w:ind w:left="1440" w:hanging="360"/>
+      </w:pPr>
+      <w:rPr>
+        <w:rFonts w:ascii="Courier New" w:hAnsi="Courier New" w:cs="Courier New" w:hint="default"/>
+      </w:rPr>
+    </w:lvl>
+    <w:lvl w:ilvl="2" w:tplc="04090005" w:tentative="1">
+      <w:start w:val="1"/>
+      <w:numFmt w:val="bullet"/>
+      <w:lvlText w:val=""/>
+      <w:lvlJc w:val="left"/>
+      <w:pPr>
+        <w:ind w:left="2160" w:hanging="360"/>
+      </w:pPr>
+      <w:rPr>
+        <w:rFonts w:ascii="Wingdings" w:hAnsi="Wingdings" w:hint="default"/>
+      </w:rPr>
+    </w:lvl>
+    <w:lvl w:ilvl="3" w:tplc="04090001" w:tentative="1">
+      <w:start w:val="1"/>
+      <w:numFmt w:val="bullet"/>
+      <w:lvlText w:val=""/>
+      <w:lvlJc w:val="left"/>
+      <w:pPr>
+        <w:ind w:left="2880" w:hanging="360"/>
+      </w:pPr>
+      <w:rPr>
+        <w:rFonts w:ascii="Symbol" w:hAnsi="Symbol" w:hint="default"/>
+      </w:rPr>
+    </w:lvl>
+    <w:lvl w:ilvl="4" w:tplc="04090003" w:tentative="1">
+      <w:start w:val="1"/>
+      <w:numFmt w:val="bullet"/>
+      <w:lvlText w:val="o"/>
+      <w:lvlJc w:val="left"/>
+      <w:pPr>
+        <w:ind w:left="3600" w:hanging="360"/>
+      </w:pPr>
+      <w:rPr>
+        <w:rFonts w:ascii="Courier New" w:hAnsi="Courier New" w:cs="Courier New" w:hint="default"/>
+      </w:rPr>
+    </w:lvl>
+    <w:lvl w:ilvl="5" w:tplc="04090005" w:tentative="1">
+      <w:start w:val="1"/>
+      <w:numFmt w:val="bullet"/>
+      <w:lvlText w:val=""/>
+      <w:lvlJc w:val="left"/>
+      <w:pPr>
+        <w:ind w:left="4320" w:hanging="360"/>
+      </w:pPr>
+      <w:rPr>
+        <w:rFonts w:ascii="Wingdings" w:hAnsi="Wingdings" w:hint="default"/>
+      </w:rPr>
+    </w:lvl>
+    <w:lvl w:ilvl="6" w:tplc="04090001" w:tentative="1">
+      <w:start w:val="1"/>
+      <w:numFmt w:val="bullet"/>
+      <w:lvlText w:val=""/>
+      <w:lvlJc w:val="left"/>
+      <w:pPr>
+        <w:ind w:left="5040" w:hanging="360"/>
+      </w:pPr>
+      <w:rPr>
+        <w:rFonts w:ascii="Symbol" w:hAnsi="Symbol" w:hint="default"/>
+      </w:rPr>
+    </w:lvl>
+    <w:lvl w:ilvl="7" w:tplc="04090003" w:tentative="1">
+      <w:start w:val="1"/>
+      <w:numFmt w:val="bullet"/>
+      <w:lvlText w:val="o"/>
+      <w:lvlJc w:val="left"/>
+      <w:pPr>
+        <w:ind w:left="5760" w:hanging="360"/>
+      </w:pPr>
+      <w:rPr>
+        <w:rFonts w:ascii="Courier New" w:hAnsi="Courier New" w:cs="Courier New" w:hint="default"/>
+      </w:rPr>
+    </w:lvl>
+    <w:lvl w:ilvl="8" w:tplc="04090005" w:tentative="1">
+      <w:start w:val="1"/>
+      <w:numFmt w:val="bullet"/>
+      <w:lvlText w:val=""/>
+      <w:lvlJc w:val="left"/>
+      <w:pPr>
+        <w:ind w:left="6480" w:hanging="360"/>
+      </w:pPr>
+      <w:rPr>
+        <w:rFonts w:ascii="Wingdings" w:hAnsi="Wingdings" w:hint="default"/>
+      </w:rPr>
+    </w:lvl>
+  </w:abstractNum>
+  <w:num w:numId="1">
+    <w:abstractNumId w:val="1"/>
+  </w:num>
+  <w:num w:numId="2">
+    <w:abstractNumId w:val="0"/>
+  </w:num>
+</w:numbering>
 </file>
 
 <file path=word/styles.xml><?xml version="1.0" encoding="utf-8"?>
@@ -1568,6 +3257,7 @@
     <w:lsdException w:name="HTML Sample" w:semiHidden="1" w:unhideWhenUsed="1"/>
     <w:lsdException w:name="HTML Typewriter" w:semiHidden="1" w:unhideWhenUsed="1"/>
     <w:lsdException w:name="HTML Variable" w:semiHidden="1" w:unhideWhenUsed="1"/>
+    <w:lsdException w:name="Normal Table" w:semiHidden="1" w:unhideWhenUsed="1"/>
     <w:lsdException w:name="annotation subject" w:semiHidden="1" w:unhideWhenUsed="1"/>
     <w:lsdException w:name="No List" w:semiHidden="1" w:unhideWhenUsed="1"/>
     <w:lsdException w:name="Outline List 1" w:semiHidden="1" w:unhideWhenUsed="1"/>
@@ -1613,9 +3303,11 @@
     <w:lsdException w:name="Table Subtle 1" w:semiHidden="1" w:unhideWhenUsed="1"/>
     <w:lsdException w:name="Table Subtle 2" w:semiHidden="1" w:unhideWhenUsed="1"/>
     <w:lsdException w:name="Table Web 1" w:semiHidden="1" w:unhideWhenUsed="1"/>
+    <w:lsdException w:name="Table Web 2" w:semiHidden="1" w:unhideWhenUsed="1"/>
     <w:lsdException w:name="Table Web 3" w:semiHidden="1" w:unhideWhenUsed="1"/>
     <w:lsdException w:name="Balloon Text" w:semiHidden="1" w:unhideWhenUsed="1"/>
     <w:lsdException w:name="Table Grid" w:uiPriority="59"/>
+    <w:lsdException w:name="Table Theme" w:semiHidden="1" w:unhideWhenUsed="1"/>
     <w:lsdException w:name="Placeholder Text" w:semiHidden="1"/>
     <w:lsdException w:name="No Spacing" w:uiPriority="1" w:qFormat="1"/>
     <w:lsdException w:name="Light Shading" w:uiPriority="60"/>
@@ -1949,6 +3641,17 @@
       <w:szCs w:val="18"/>
     </w:rPr>
   </w:style>
+  <w:style w:type="paragraph" w:styleId="ListParagraph">
+    <w:name w:val="List Paragraph"/>
+    <w:basedOn w:val="Normal"/>
+    <w:uiPriority w:val="34"/>
+    <w:qFormat/>
+    <w:rsid w:val="00D44D58"/>
+    <w:pPr>
+      <w:ind w:left="720"/>
+      <w:contextualSpacing/>
+    </w:pPr>
+  </w:style>
 </w:styles>
 </file>
 
@@ -2062,6 +3765,34 @@
     <w:pitch w:val="variable"/>
     <w:sig w:usb0="E0002EFF" w:usb1="C000785B" w:usb2="00000009" w:usb3="00000000" w:csb0="000001FF" w:csb1="00000000"/>
   </w:font>
+  <w:font w:name="Courier New">
+    <w:panose1 w:val="02070309020205020404"/>
+    <w:charset w:val="00"/>
+    <w:family w:val="modern"/>
+    <w:pitch w:val="fixed"/>
+    <w:sig w:usb0="E0002EFF" w:usb1="C0007843" w:usb2="00000009" w:usb3="00000000" w:csb0="000001FF" w:csb1="00000000"/>
+  </w:font>
+  <w:font w:name="Wingdings">
+    <w:panose1 w:val="05000000000000000000"/>
+    <w:charset w:val="02"/>
+    <w:family w:val="decorative"/>
+    <w:pitch w:val="variable"/>
+    <w:sig w:usb0="00000000" w:usb1="10000000" w:usb2="00000000" w:usb3="00000000" w:csb0="80000000" w:csb1="00000000"/>
+  </w:font>
+  <w:font w:name="Symbol">
+    <w:panose1 w:val="05050102010706020507"/>
+    <w:charset w:val="02"/>
+    <w:family w:val="decorative"/>
+    <w:pitch w:val="variable"/>
+    <w:sig w:usb0="00000000" w:usb1="10000000" w:usb2="00000000" w:usb3="00000000" w:csb0="80000000" w:csb1="00000000"/>
+  </w:font>
+  <w:font w:name="Times New Roman (Body CS)">
+    <w:panose1 w:val="020B0604020202020204"/>
+    <w:charset w:val="00"/>
+    <w:family w:val="roman"/>
+    <w:notTrueType/>
+    <w:pitch w:val="default"/>
+  </w:font>
   <w:font w:name="Calibri">
     <w:panose1 w:val="020F0502020204030204"/>
     <w:charset w:val="00"/>
@@ -2107,11 +3838,13 @@
     <w:rsidRoot w:val="00C74B58"/>
     <w:rsid w:val="003C74A6"/>
     <w:rsid w:val="004753FD"/>
+    <w:rsid w:val="0073742C"/>
     <w:rsid w:val="00A43590"/>
     <w:rsid w:val="00B86EF9"/>
     <w:rsid w:val="00BC27DB"/>
     <w:rsid w:val="00C74B58"/>
     <w:rsid w:val="00EC277C"/>
+    <w:rsid w:val="00FD2278"/>
   </w:rsids>
   <m:mathPr>
     <m:mathFont m:val="Cambria Math"/>
@@ -2257,6 +3990,7 @@
     <w:lsdException w:name="HTML Sample" w:semiHidden="1" w:unhideWhenUsed="1"/>
     <w:lsdException w:name="HTML Typewriter" w:semiHidden="1" w:unhideWhenUsed="1"/>
     <w:lsdException w:name="HTML Variable" w:semiHidden="1" w:unhideWhenUsed="1"/>
+    <w:lsdException w:name="Normal Table" w:semiHidden="1" w:unhideWhenUsed="1"/>
     <w:lsdException w:name="annotation subject" w:semiHidden="1" w:unhideWhenUsed="1"/>
     <w:lsdException w:name="No List" w:semiHidden="1" w:unhideWhenUsed="1"/>
     <w:lsdException w:name="Outline List 1" w:semiHidden="1" w:unhideWhenUsed="1"/>
@@ -2302,9 +4036,11 @@
     <w:lsdException w:name="Table Subtle 1" w:semiHidden="1" w:unhideWhenUsed="1"/>
     <w:lsdException w:name="Table Subtle 2" w:semiHidden="1" w:unhideWhenUsed="1"/>
     <w:lsdException w:name="Table Web 1" w:semiHidden="1" w:unhideWhenUsed="1"/>
+    <w:lsdException w:name="Table Web 2" w:semiHidden="1" w:unhideWhenUsed="1"/>
     <w:lsdException w:name="Table Web 3" w:semiHidden="1" w:unhideWhenUsed="1"/>
     <w:lsdException w:name="Balloon Text" w:semiHidden="1" w:unhideWhenUsed="1"/>
     <w:lsdException w:name="Table Grid" w:uiPriority="59"/>
+    <w:lsdException w:name="Table Theme" w:semiHidden="1" w:unhideWhenUsed="1"/>
     <w:lsdException w:name="Placeholder Text" w:semiHidden="1"/>
     <w:lsdException w:name="No Spacing" w:uiPriority="1" w:qFormat="1"/>
     <w:lsdException w:name="Light Shading" w:uiPriority="60"/>

</xml_diff>

<commit_message>
sync the structure between each explanation section for changed variables
</commit_message>
<xml_diff>
--- a/Project_1_Report_Template.docx
+++ b/Project_1_Report_Template.docx
@@ -1,6 +1,6 @@
 
 <file path=word/document.xml><?xml version="1.0" encoding="utf-8"?>
-<w:document xmlns:wpc="http://schemas.microsoft.com/office/word/2010/wordprocessingCanvas" xmlns:cx="http://schemas.microsoft.com/office/drawing/2014/chartex" xmlns:cx1="http://schemas.microsoft.com/office/drawing/2015/9/8/chartex" xmlns:cx2="http://schemas.microsoft.com/office/drawing/2015/10/21/chartex" xmlns:cx3="http://schemas.microsoft.com/office/drawing/2016/5/9/chartex" xmlns:cx4="http://schemas.microsoft.com/office/drawing/2016/5/10/chartex" xmlns:cx5="http://schemas.microsoft.com/office/drawing/2016/5/11/chartex" xmlns:cx6="http://schemas.microsoft.com/office/drawing/2016/5/12/chartex" xmlns:cx7="http://schemas.microsoft.com/office/drawing/2016/5/13/chartex" xmlns:cx8="http://schemas.microsoft.com/office/drawing/2016/5/14/chartex" xmlns:mc="http://schemas.openxmlformats.org/markup-compatibility/2006" xmlns:aink="http://schemas.microsoft.com/office/drawing/2016/ink" xmlns:am3d="http://schemas.microsoft.com/office/drawing/2017/model3d" xmlns:o="urn:schemas-microsoft-com:office:office" xmlns:r="http://schemas.openxmlformats.org/officeDocument/2006/relationships" xmlns:m="http://schemas.openxmlformats.org/officeDocument/2006/math" xmlns:v="urn:schemas-microsoft-com:vml" xmlns:wp14="http://schemas.microsoft.com/office/word/2010/wordprocessingDrawing" xmlns:wp="http://schemas.openxmlformats.org/drawingml/2006/wordprocessingDrawing" xmlns:w10="urn:schemas-microsoft-com:office:word" xmlns:w="http://schemas.openxmlformats.org/wordprocessingml/2006/main" xmlns:w14="http://schemas.microsoft.com/office/word/2010/wordml" xmlns:w15="http://schemas.microsoft.com/office/word/2012/wordml" xmlns:w16cid="http://schemas.microsoft.com/office/word/2016/wordml/cid" xmlns:w16se="http://schemas.microsoft.com/office/word/2015/wordml/symex" xmlns:wpg="http://schemas.microsoft.com/office/word/2010/wordprocessingGroup" xmlns:wpi="http://schemas.microsoft.com/office/word/2010/wordprocessingInk" xmlns:wne="http://schemas.microsoft.com/office/word/2006/wordml" xmlns:wps="http://schemas.microsoft.com/office/word/2010/wordprocessingShape" mc:Ignorable="w14 w15 w16se w16cid wp14">
+<w:document xmlns:wpc="http://schemas.microsoft.com/office/word/2010/wordprocessingCanvas" xmlns:cx="http://schemas.microsoft.com/office/drawing/2014/chartex" xmlns:mc="http://schemas.openxmlformats.org/markup-compatibility/2006" xmlns:o="urn:schemas-microsoft-com:office:office" xmlns:r="http://schemas.openxmlformats.org/officeDocument/2006/relationships" xmlns:m="http://schemas.openxmlformats.org/officeDocument/2006/math" xmlns:v="urn:schemas-microsoft-com:vml" xmlns:wp14="http://schemas.microsoft.com/office/word/2010/wordprocessingDrawing" xmlns:wp="http://schemas.openxmlformats.org/drawingml/2006/wordprocessingDrawing" xmlns:w10="urn:schemas-microsoft-com:office:word" xmlns:w="http://schemas.openxmlformats.org/wordprocessingml/2006/main" xmlns:w14="http://schemas.microsoft.com/office/word/2010/wordml" xmlns:w15="http://schemas.microsoft.com/office/word/2012/wordml" xmlns:w16se="http://schemas.microsoft.com/office/word/2015/wordml/symex" xmlns:wpg="http://schemas.microsoft.com/office/word/2010/wordprocessingGroup" xmlns:wpi="http://schemas.microsoft.com/office/word/2010/wordprocessingInk" xmlns:wne="http://schemas.microsoft.com/office/word/2006/wordml" xmlns:wps="http://schemas.microsoft.com/office/word/2010/wordprocessingShape" mc:Ignorable="w14 w15 w16se wp14">
   <w:body>
     <w:p>
       <w:pPr>
@@ -92,14 +92,12 @@
           <w:color w:val="000000" w:themeColor="text1"/>
         </w:rPr>
       </w:pPr>
-      <w:proofErr w:type="spellStart"/>
       <w:r>
         <w:rPr>
           <w:color w:val="000000" w:themeColor="text1"/>
         </w:rPr>
         <w:t>Kyumin</w:t>
       </w:r>
-      <w:proofErr w:type="spellEnd"/>
       <w:r>
         <w:rPr>
           <w:color w:val="000000" w:themeColor="text1"/>
@@ -378,48 +376,50 @@
     </w:p>
     <w:p>
       <w:r>
-        <w:t xml:space="preserve">    int64_t </w:t>
-      </w:r>
-      <w:proofErr w:type="spellStart"/>
-      <w:r>
-        <w:t>wakeup_ticks</w:t>
-      </w:r>
-      <w:proofErr w:type="spellEnd"/>
+        <w:t xml:space="preserve">    int64_t wakeup_ticks;</w:t>
+      </w:r>
+      <w:r>
+        <w:tab/>
+        <w:t xml:space="preserve"> </w:t>
+      </w:r>
+      <w:r>
+        <w:t xml:space="preserve"> </w:t>
+      </w:r>
+      <w:r>
+        <w:t xml:space="preserve">      C</w:t>
+      </w:r>
+      <w:r>
+        <w:t>ontains the goal time to be waked up</w:t>
+      </w:r>
+    </w:p>
+    <w:p>
+      <w:r>
+        <w:t>In thread.c:</w:t>
+      </w:r>
+    </w:p>
+    <w:p>
+      <w:r>
+        <w:t xml:space="preserve">    s</w:t>
+      </w:r>
+      <w:r>
+        <w:t>tatic list slept_list</w:t>
+      </w:r>
       <w:r>
         <w:t>;</w:t>
       </w:r>
       <w:r>
+        <w:t xml:space="preserve">  </w:t>
+      </w:r>
+      <w:r>
         <w:tab/>
-        <w:t xml:space="preserve">- </w:t>
-      </w:r>
-      <w:r>
-        <w:t>contains the goal time to be waked up</w:t>
-      </w:r>
-    </w:p>
-    <w:p>
-      <w:r>
-        <w:t xml:space="preserve">In </w:t>
-      </w:r>
-      <w:proofErr w:type="spellStart"/>
-      <w:r>
-        <w:t>thread.c</w:t>
-      </w:r>
-      <w:proofErr w:type="spellEnd"/>
-      <w:r>
-        <w:t>:</w:t>
-      </w:r>
-    </w:p>
-    <w:p>
-      <w:r>
-        <w:t xml:space="preserve">    static list </w:t>
-      </w:r>
-      <w:proofErr w:type="spellStart"/>
-      <w:r>
-        <w:t>slept_list</w:t>
-      </w:r>
-      <w:proofErr w:type="spellEnd"/>
-      <w:r>
-        <w:t>: list of sleeping thread</w:t>
+        <w:t xml:space="preserve">    </w:t>
+      </w:r>
+      <w:r>
+        <w:tab/>
+        <w:t>L</w:t>
+      </w:r>
+      <w:r>
+        <w:t>ist of sleeping thread</w:t>
       </w:r>
     </w:p>
     <w:p>
@@ -444,35 +444,7 @@
         <w:rPr>
           <w:b/>
         </w:rPr>
-        <w:t xml:space="preserve">ens in a call to </w:t>
-      </w:r>
-      <w:proofErr w:type="spellStart"/>
-      <w:r>
-        <w:rPr>
-          <w:b/>
-        </w:rPr>
-        <w:t>timer_</w:t>
-      </w:r>
-      <w:proofErr w:type="gramStart"/>
-      <w:r>
-        <w:rPr>
-          <w:b/>
-        </w:rPr>
-        <w:t>sleep</w:t>
-      </w:r>
-      <w:proofErr w:type="spellEnd"/>
-      <w:r>
-        <w:rPr>
-          <w:b/>
-        </w:rPr>
-        <w:t>(</w:t>
-      </w:r>
-      <w:proofErr w:type="gramEnd"/>
-      <w:r>
-        <w:rPr>
-          <w:b/>
-        </w:rPr>
-        <w:t>),</w:t>
+        <w:t>ens in a call to timer_sleep(),</w:t>
       </w:r>
       <w:r>
         <w:rPr>
@@ -492,80 +464,11 @@
       <w:r>
         <w:t xml:space="preserve">When </w:t>
       </w:r>
-      <w:proofErr w:type="spellStart"/>
-      <w:r>
-        <w:t>timer_</w:t>
-      </w:r>
-      <w:proofErr w:type="gramStart"/>
-      <w:r>
-        <w:t>sleep</w:t>
-      </w:r>
-      <w:proofErr w:type="spellEnd"/>
-      <w:r>
-        <w:t>(</w:t>
-      </w:r>
-      <w:proofErr w:type="gramEnd"/>
-      <w:r>
-        <w:t xml:space="preserve">) called, thread records goal tick to be waked, then call </w:t>
-      </w:r>
-      <w:proofErr w:type="spellStart"/>
-      <w:r>
-        <w:t>sleep_thread</w:t>
-      </w:r>
-      <w:proofErr w:type="spellEnd"/>
-      <w:r>
-        <w:t xml:space="preserve">() function. In </w:t>
-      </w:r>
-      <w:proofErr w:type="spellStart"/>
-      <w:r>
-        <w:t>sleep_</w:t>
-      </w:r>
-      <w:proofErr w:type="gramStart"/>
-      <w:r>
-        <w:t>thread</w:t>
-      </w:r>
-      <w:proofErr w:type="spellEnd"/>
-      <w:r>
-        <w:t>(</w:t>
-      </w:r>
-      <w:proofErr w:type="gramEnd"/>
-      <w:r>
-        <w:t xml:space="preserve">) function, </w:t>
-      </w:r>
-      <w:proofErr w:type="spellStart"/>
-      <w:r>
-        <w:t>wakeup_time</w:t>
-      </w:r>
-      <w:proofErr w:type="spellEnd"/>
-      <w:r>
-        <w:t xml:space="preserve"> of current thread is set to goal tick, then kernel put current thread into </w:t>
-      </w:r>
-      <w:proofErr w:type="spellStart"/>
-      <w:r>
-        <w:t>slept_list</w:t>
-      </w:r>
-      <w:proofErr w:type="spellEnd"/>
-      <w:r>
-        <w:t xml:space="preserve">, which contains currently sleeping threads. While inserting thread into </w:t>
-      </w:r>
-      <w:proofErr w:type="spellStart"/>
-      <w:r>
-        <w:t>slept_list</w:t>
-      </w:r>
-      <w:proofErr w:type="spellEnd"/>
-      <w:r>
-        <w:t xml:space="preserve">, </w:t>
-      </w:r>
-      <w:r>
-        <w:t xml:space="preserve">kernel turns off interruption in order to prevent timer interrupt handler accesses </w:t>
-      </w:r>
-      <w:proofErr w:type="spellStart"/>
-      <w:r>
-        <w:t>slept_list</w:t>
-      </w:r>
-      <w:proofErr w:type="spellEnd"/>
-      <w:r>
-        <w:t>.</w:t>
+      <w:r>
+        <w:t xml:space="preserve">timer_sleep() called, thread records goal tick to be waked, then call sleep_thread() function. In sleep_thread() function, wakeup_time of current thread is set to goal tick, then kernel put current thread into slept_list, which contains currently sleeping threads. While inserting thread into slept_list, </w:t>
+      </w:r>
+      <w:r>
+        <w:t>kernel turns off interruption in order to prevent timer interrupt handler accesses slept_list.</w:t>
       </w:r>
     </w:p>
     <w:p>
@@ -637,33 +540,11 @@
         </w:rPr>
         <w:t xml:space="preserve"> </w:t>
       </w:r>
-      <w:proofErr w:type="spellStart"/>
-      <w:r>
-        <w:rPr>
-          <w:b/>
-        </w:rPr>
-        <w:t>timer_</w:t>
-      </w:r>
-      <w:proofErr w:type="gramStart"/>
-      <w:r>
-        <w:rPr>
-          <w:b/>
-        </w:rPr>
-        <w:t>sleep</w:t>
-      </w:r>
-      <w:proofErr w:type="spellEnd"/>
-      <w:r>
-        <w:rPr>
-          <w:b/>
-        </w:rPr>
-        <w:t>(</w:t>
-      </w:r>
-      <w:proofErr w:type="gramEnd"/>
-      <w:r>
-        <w:rPr>
-          <w:b/>
-        </w:rPr>
-        <w:t>) simultaneously?</w:t>
+      <w:r>
+        <w:rPr>
+          <w:b/>
+        </w:rPr>
+        <w:t>timer_sleep() simultaneously?</w:t>
       </w:r>
     </w:p>
     <w:p/>
@@ -696,35 +577,7 @@
         <w:rPr>
           <w:b/>
         </w:rPr>
-        <w:t xml:space="preserve">during a call to </w:t>
-      </w:r>
-      <w:proofErr w:type="spellStart"/>
-      <w:r>
-        <w:rPr>
-          <w:b/>
-        </w:rPr>
-        <w:t>timer_</w:t>
-      </w:r>
-      <w:proofErr w:type="gramStart"/>
-      <w:r>
-        <w:rPr>
-          <w:b/>
-        </w:rPr>
-        <w:t>sleep</w:t>
-      </w:r>
-      <w:proofErr w:type="spellEnd"/>
-      <w:r>
-        <w:rPr>
-          <w:b/>
-        </w:rPr>
-        <w:t>(</w:t>
-      </w:r>
-      <w:proofErr w:type="gramEnd"/>
-      <w:r>
-        <w:rPr>
-          <w:b/>
-        </w:rPr>
-        <w:t>)?</w:t>
+        <w:t>during a call to timer_sleep()?</w:t>
       </w:r>
     </w:p>
     <w:p>
@@ -798,113 +651,73 @@
         <w:autoSpaceDN/>
       </w:pPr>
       <w:r>
-        <w:t xml:space="preserve">Using linked list of sleeping thread has two advantages. First, it is good to represent dynamic-size list, which threads should be inserted and removed dynamically. Since linked list can implement such case with efficient cost. Also, by choosing linked list structure, we could reuse existing struct </w:t>
-      </w:r>
-      <w:proofErr w:type="spellStart"/>
-      <w:r>
-        <w:t>list_elem</w:t>
-      </w:r>
-      <w:proofErr w:type="spellEnd"/>
-      <w:r>
+        <w:t xml:space="preserve">Using linked list of sleeping thread has two advantages. First, it is good to represent dynamic-size list, which threads should be inserted and removed dynamically. Since linked list can implement such case with efficient cost. Also, by choosing linked list structure, we could reuse existing struct list_elem elem to insert slept list. Since sleeping thread does not get into ready_list or any other </w:t>
+      </w:r>
+      <w:r>
+        <w:lastRenderedPageBreak/>
+        <w:t>synchronization waiter list (mutually exclusive), we could use ‘elem’ member as a list element for slept_list. This improvement in spatial efficiency was also a reason for choosing linked list structure.</w:t>
+      </w:r>
+    </w:p>
+    <w:p>
+      <w:pPr>
+        <w:jc w:val="center"/>
+      </w:pPr>
+      <w:r>
+        <w:t>PRIORITY SCHEDULING</w:t>
+      </w:r>
+    </w:p>
+    <w:p>
+      <w:pPr>
+        <w:jc w:val="center"/>
+      </w:pPr>
+      <w:r>
+        <w:t>===================</w:t>
+      </w:r>
+    </w:p>
+    <w:p/>
+    <w:p>
+      <w:r>
+        <w:t>---- DATA STRUCTURES ----</w:t>
+      </w:r>
+    </w:p>
+    <w:p/>
+    <w:p>
+      <w:pPr>
+        <w:rPr>
+          <w:b/>
+        </w:rPr>
+      </w:pPr>
+      <w:r>
+        <w:rPr>
+          <w:b/>
+        </w:rPr>
+        <w:t xml:space="preserve">&gt;&gt; B1: Copy here the declaration of </w:t>
+      </w:r>
+      <w:r>
+        <w:rPr>
+          <w:b/>
+        </w:rPr>
+        <w:t>each new or changed `struct' or</w:t>
+      </w:r>
+      <w:r>
+        <w:rPr>
+          <w:b/>
+        </w:rPr>
+        <w:t xml:space="preserve"> `struct' member, global or</w:t>
+      </w:r>
+      <w:r>
+        <w:rPr>
+          <w:b/>
+        </w:rPr>
+        <w:t xml:space="preserve"> static variable, `typedef', or</w:t>
+      </w:r>
+      <w:r>
+        <w:rPr>
+          <w:rFonts w:hint="eastAsia"/>
+          <w:b/>
+        </w:rPr>
         <w:t xml:space="preserve"> </w:t>
       </w:r>
-      <w:proofErr w:type="spellStart"/>
-      <w:r>
-        <w:t>elem</w:t>
-      </w:r>
-      <w:proofErr w:type="spellEnd"/>
-      <w:r>
-        <w:t xml:space="preserve"> to insert slept list. Since sleeping thread does not get into </w:t>
-      </w:r>
-      <w:proofErr w:type="spellStart"/>
-      <w:r>
-        <w:t>ready_list</w:t>
-      </w:r>
-      <w:proofErr w:type="spellEnd"/>
-      <w:r>
-        <w:t xml:space="preserve"> or any other </w:t>
-      </w:r>
-      <w:r>
-        <w:lastRenderedPageBreak/>
-        <w:t>synchronization waiter list (mutually exclusive), we could use ‘</w:t>
-      </w:r>
-      <w:proofErr w:type="spellStart"/>
-      <w:r>
-        <w:t>elem</w:t>
-      </w:r>
-      <w:proofErr w:type="spellEnd"/>
-      <w:r>
-        <w:t xml:space="preserve">’ member as a list element for </w:t>
-      </w:r>
-      <w:proofErr w:type="spellStart"/>
-      <w:r>
-        <w:t>slept_list</w:t>
-      </w:r>
-      <w:proofErr w:type="spellEnd"/>
-      <w:r>
-        <w:t>. This improvement in spatial efficiency was also a reason for choosing linked list structure.</w:t>
-      </w:r>
-    </w:p>
-    <w:p>
-      <w:pPr>
-        <w:jc w:val="center"/>
-      </w:pPr>
-      <w:r>
-        <w:t>PRIORITY SCHEDULING</w:t>
-      </w:r>
-    </w:p>
-    <w:p>
-      <w:pPr>
-        <w:jc w:val="center"/>
-      </w:pPr>
-      <w:r>
-        <w:t>===================</w:t>
-      </w:r>
-    </w:p>
-    <w:p/>
-    <w:p>
-      <w:r>
-        <w:t>---- DATA STRUCTURES ----</w:t>
-      </w:r>
-    </w:p>
-    <w:p/>
-    <w:p>
-      <w:pPr>
-        <w:rPr>
-          <w:b/>
-        </w:rPr>
-      </w:pPr>
-      <w:r>
-        <w:rPr>
-          <w:b/>
-        </w:rPr>
-        <w:t xml:space="preserve">&gt;&gt; B1: Copy here the declaration of </w:t>
-      </w:r>
-      <w:r>
-        <w:rPr>
-          <w:b/>
-        </w:rPr>
-        <w:t>each new or changed `struct' or</w:t>
-      </w:r>
-      <w:r>
-        <w:rPr>
-          <w:b/>
-        </w:rPr>
-        <w:t xml:space="preserve"> `struct' member, global or</w:t>
-      </w:r>
-      <w:r>
-        <w:rPr>
-          <w:b/>
-        </w:rPr>
-        <w:t xml:space="preserve"> static variable, `typedef', or</w:t>
-      </w:r>
-      <w:r>
-        <w:rPr>
-          <w:rFonts w:hint="eastAsia"/>
-          <w:b/>
-        </w:rPr>
-        <w:t xml:space="preserve"> </w:t>
-      </w:r>
       <w:r>
         <w:rPr>
           <w:b/>
@@ -925,23 +738,7 @@
         <w:spacing w:after="100" w:line="240" w:lineRule="auto"/>
       </w:pPr>
       <w:r>
-        <w:t xml:space="preserve">    struct </w:t>
-      </w:r>
-      <w:proofErr w:type="spellStart"/>
-      <w:r>
-        <w:t>list_elem</w:t>
-      </w:r>
-      <w:proofErr w:type="spellEnd"/>
-      <w:r>
-        <w:t xml:space="preserve"> </w:t>
-      </w:r>
-      <w:proofErr w:type="spellStart"/>
-      <w:r>
-        <w:t>donorelem</w:t>
-      </w:r>
-      <w:proofErr w:type="spellEnd"/>
-      <w:r>
-        <w:t>;</w:t>
+        <w:t xml:space="preserve">    struct list_elem donorelem;</w:t>
       </w:r>
       <w:r>
         <w:tab/>
@@ -953,43 +750,22 @@
         <w:spacing w:after="100" w:line="240" w:lineRule="auto"/>
       </w:pPr>
       <w:r>
-        <w:t xml:space="preserve">    struct list </w:t>
-      </w:r>
-      <w:proofErr w:type="spellStart"/>
-      <w:r>
-        <w:t>donor_list</w:t>
-      </w:r>
-      <w:proofErr w:type="spellEnd"/>
-      <w:r>
-        <w:t>;</w:t>
+        <w:t xml:space="preserve">    struct list donor_list;</w:t>
       </w:r>
       <w:r>
         <w:tab/>
       </w:r>
       <w:r>
         <w:tab/>
-        <w:t xml:space="preserve">List of </w:t>
-      </w:r>
-      <w:proofErr w:type="gramStart"/>
-      <w:r>
-        <w:t>donor</w:t>
-      </w:r>
-      <w:proofErr w:type="gramEnd"/>
+        <w:t>List of donor</w:t>
+      </w:r>
     </w:p>
     <w:p>
       <w:pPr>
         <w:spacing w:after="100" w:line="240" w:lineRule="auto"/>
       </w:pPr>
       <w:r>
-        <w:t xml:space="preserve">    int </w:t>
-      </w:r>
-      <w:proofErr w:type="spellStart"/>
-      <w:r>
-        <w:t>origin_priority</w:t>
-      </w:r>
-      <w:proofErr w:type="spellEnd"/>
-      <w:r>
-        <w:t>;</w:t>
+        <w:t xml:space="preserve">    int origin_priority;</w:t>
       </w:r>
       <w:r>
         <w:tab/>
@@ -1004,28 +780,11 @@
         <w:spacing w:after="100" w:line="240" w:lineRule="auto"/>
       </w:pPr>
       <w:r>
-        <w:t xml:space="preserve">    struct thread *</w:t>
-      </w:r>
-      <w:proofErr w:type="spellStart"/>
-      <w:proofErr w:type="gramStart"/>
-      <w:r>
-        <w:t>donee</w:t>
-      </w:r>
-      <w:proofErr w:type="spellEnd"/>
-      <w:r>
-        <w:t xml:space="preserve">;   </w:t>
-      </w:r>
-      <w:proofErr w:type="gramEnd"/>
+        <w:t xml:space="preserve">    struct thread *donee;   </w:t>
+      </w:r>
       <w:r>
         <w:tab/>
-      </w:r>
-      <w:proofErr w:type="spellStart"/>
-      <w:r>
-        <w:t>Donee</w:t>
-      </w:r>
-      <w:proofErr w:type="spellEnd"/>
-      <w:r>
-        <w:t xml:space="preserve"> of this thread, if exists</w:t>
+        <w:t>Donee of this thread, if exists</w:t>
       </w:r>
     </w:p>
     <w:p>
@@ -1033,26 +792,11 @@
         <w:spacing w:after="100" w:line="240" w:lineRule="auto"/>
       </w:pPr>
       <w:r>
-        <w:t xml:space="preserve">    struct list *</w:t>
-      </w:r>
-      <w:proofErr w:type="spellStart"/>
-      <w:r>
-        <w:t>sema_waiters</w:t>
-      </w:r>
-      <w:proofErr w:type="spellEnd"/>
-      <w:r>
-        <w:t xml:space="preserve">; </w:t>
+        <w:t xml:space="preserve">    struct list *sema_waiters; </w:t>
       </w:r>
       <w:r>
         <w:tab/>
-      </w:r>
-      <w:proofErr w:type="spellStart"/>
-      <w:r>
-        <w:t>Determinator</w:t>
-      </w:r>
-      <w:proofErr w:type="spellEnd"/>
-      <w:r>
-        <w:t xml:space="preserve"> for synchronization status</w:t>
+        <w:t>Determinator for synchronization status</w:t>
       </w:r>
     </w:p>
     <w:p>
@@ -1108,37 +852,18 @@
     </w:p>
     <w:p>
       <w:r>
-        <w:t xml:space="preserve">We added </w:t>
-      </w:r>
-      <w:proofErr w:type="spellStart"/>
-      <w:r>
-        <w:t>donee</w:t>
-      </w:r>
-      <w:proofErr w:type="spellEnd"/>
-      <w:r>
-        <w:t xml:space="preserve"> member to each thread structure so that </w:t>
-      </w:r>
-      <w:r>
-        <w:t xml:space="preserve">donor thread can reach </w:t>
-      </w:r>
-      <w:proofErr w:type="spellStart"/>
-      <w:r>
-        <w:t>donee</w:t>
-      </w:r>
-      <w:proofErr w:type="spellEnd"/>
-      <w:r>
-        <w:t xml:space="preserve"> thread</w:t>
-      </w:r>
-      <w:r>
-        <w:t xml:space="preserve">, Similar to one-way linked list, donor thread can reach all the nested </w:t>
-      </w:r>
-      <w:proofErr w:type="spellStart"/>
-      <w:r>
-        <w:t>donees</w:t>
-      </w:r>
-      <w:proofErr w:type="spellEnd"/>
-      <w:r>
-        <w:t>, such as following diagram.</w:t>
+        <w:t xml:space="preserve">We added donee member to each thread structure so that </w:t>
+      </w:r>
+      <w:r>
+        <w:t>donor thread can reach donee thread</w:t>
+      </w:r>
+      <w:r>
+        <w:t>, s</w:t>
+      </w:r>
+      <w:bookmarkStart w:id="0" w:name="_GoBack"/>
+      <w:bookmarkEnd w:id="0"/>
+      <w:r>
+        <w:t>imilar to one-way linked list, donor thread can reach all the nested donees, such as following diagram.</w:t>
       </w:r>
       <w:r>
         <w:rPr>
@@ -1244,7 +969,6 @@
                                 <w:szCs w:val="13"/>
                               </w:rPr>
                             </w:pPr>
-                            <w:proofErr w:type="spellStart"/>
                             <w:r>
                               <w:rPr>
                                 <w:rFonts w:cs="Times New Roman (Body CS)"/>
@@ -1253,7 +977,6 @@
                               </w:rPr>
                               <w:t>donee</w:t>
                             </w:r>
-                            <w:proofErr w:type="spellEnd"/>
                           </w:p>
                           <w:p>
                             <w:pPr>
@@ -1276,7 +999,7 @@
           </mc:Choice>
           <mc:Fallback>
             <w:pict>
-              <v:oval w14:anchorId="2F3DCFD6" id="Oval 4" o:spid="_x0000_s1026" style="position:absolute;left:0;text-align:left;margin-left:134.8pt;margin-top:15.85pt;width:58.55pt;height:100.5pt;z-index:251665408;visibility:visible;mso-wrap-style:square;mso-wrap-distance-left:9pt;mso-wrap-distance-top:0;mso-wrap-distance-right:9pt;mso-wrap-distance-bottom:0;mso-position-horizontal:absolute;mso-position-horizontal-relative:text;mso-position-vertical:absolute;mso-position-vertical-relative:text;v-text-anchor:middle" o:gfxdata="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" fillcolor="#4f81bd [3204]" strokecolor="#243f60 [1604]" strokeweight="2pt">
+              <v:oval w14:anchorId="2F3DCFD6" id="Oval 4" o:spid="_x0000_s1026" style="position:absolute;left:0;text-align:left;margin-left:134.8pt;margin-top:15.85pt;width:58.55pt;height:100.5pt;z-index:251665408;visibility:visible;mso-wrap-style:square;mso-wrap-distance-left:9pt;mso-wrap-distance-top:0;mso-wrap-distance-right:9pt;mso-wrap-distance-bottom:0;mso-position-horizontal:absolute;mso-position-horizontal-relative:text;mso-position-vertical:absolute;mso-position-vertical-relative:text;v-text-anchor:middle" o:gfxdata="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" fillcolor="#4f81bd [3204]" strokecolor="#243f60 [1604]" strokeweight="2pt">
                 <v:textbox>
                   <w:txbxContent>
                     <w:p>
@@ -1324,7 +1047,6 @@
                           <w:szCs w:val="13"/>
                         </w:rPr>
                       </w:pPr>
-                      <w:proofErr w:type="spellStart"/>
                       <w:r>
                         <w:rPr>
                           <w:rFonts w:cs="Times New Roman (Body CS)"/>
@@ -1333,7 +1055,6 @@
                         </w:rPr>
                         <w:t>donee</w:t>
                       </w:r>
-                      <w:proofErr w:type="spellEnd"/>
                     </w:p>
                     <w:p>
                       <w:pPr>
@@ -1435,7 +1156,6 @@
                                 <w:szCs w:val="13"/>
                               </w:rPr>
                             </w:pPr>
-                            <w:proofErr w:type="spellStart"/>
                             <w:r>
                               <w:rPr>
                                 <w:rFonts w:cs="Times New Roman (Body CS)"/>
@@ -1444,7 +1164,6 @@
                               </w:rPr>
                               <w:t>donee</w:t>
                             </w:r>
-                            <w:proofErr w:type="spellEnd"/>
                           </w:p>
                         </w:txbxContent>
                       </wps:txbx>
@@ -1462,7 +1181,7 @@
           </mc:Choice>
           <mc:Fallback>
             <w:pict>
-              <v:oval w14:anchorId="2C51E8F9" id="Oval 1" o:spid="_x0000_s1027" style="position:absolute;left:0;text-align:left;margin-left:15.8pt;margin-top:15.45pt;width:58.55pt;height:100.5pt;z-index:251659264;visibility:visible;mso-wrap-style:square;mso-wrap-distance-left:9pt;mso-wrap-distance-top:0;mso-wrap-distance-right:9pt;mso-wrap-distance-bottom:0;mso-position-horizontal:absolute;mso-position-horizontal-relative:text;mso-position-vertical:absolute;mso-position-vertical-relative:text;v-text-anchor:middle" o:gfxdata="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" fillcolor="#4f81bd [3204]" strokecolor="#243f60 [1604]" strokeweight="2pt">
+              <v:oval w14:anchorId="2C51E8F9" id="Oval 1" o:spid="_x0000_s1027" style="position:absolute;left:0;text-align:left;margin-left:15.8pt;margin-top:15.45pt;width:58.55pt;height:100.5pt;z-index:251659264;visibility:visible;mso-wrap-style:square;mso-wrap-distance-left:9pt;mso-wrap-distance-top:0;mso-wrap-distance-right:9pt;mso-wrap-distance-bottom:0;mso-position-horizontal:absolute;mso-position-horizontal-relative:text;mso-position-vertical:absolute;mso-position-vertical-relative:text;v-text-anchor:middle" o:gfxdata="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" fillcolor="#4f81bd [3204]" strokecolor="#243f60 [1604]" strokeweight="2pt">
                 <v:textbox>
                   <w:txbxContent>
                     <w:p>
@@ -1502,7 +1221,6 @@
                           <w:szCs w:val="13"/>
                         </w:rPr>
                       </w:pPr>
-                      <w:proofErr w:type="spellStart"/>
                       <w:r>
                         <w:rPr>
                           <w:rFonts w:cs="Times New Roman (Body CS)"/>
@@ -1511,7 +1229,6 @@
                         </w:rPr>
                         <w:t>donee</w:t>
                       </w:r>
-                      <w:proofErr w:type="spellEnd"/>
                     </w:p>
                   </w:txbxContent>
                 </v:textbox>
@@ -1616,7 +1333,6 @@
                                 <w:szCs w:val="13"/>
                               </w:rPr>
                             </w:pPr>
-                            <w:proofErr w:type="spellStart"/>
                             <w:r>
                               <w:rPr>
                                 <w:rFonts w:cs="Times New Roman (Body CS)"/>
@@ -1625,7 +1341,6 @@
                               </w:rPr>
                               <w:t>donee</w:t>
                             </w:r>
-                            <w:proofErr w:type="spellEnd"/>
                           </w:p>
                           <w:p>
                             <w:pPr>
@@ -1648,7 +1363,7 @@
           </mc:Choice>
           <mc:Fallback>
             <w:pict>
-              <v:oval w14:anchorId="6FD93C3F" id="Oval 3" o:spid="_x0000_s1028" style="position:absolute;left:0;text-align:left;margin-left:252.65pt;margin-top:15.75pt;width:58.55pt;height:100.5pt;z-index:251663360;visibility:visible;mso-wrap-style:square;mso-wrap-distance-left:9pt;mso-wrap-distance-top:0;mso-wrap-distance-right:9pt;mso-wrap-distance-bottom:0;mso-position-horizontal:absolute;mso-position-horizontal-relative:text;mso-position-vertical:absolute;mso-position-vertical-relative:text;v-text-anchor:middle" o:gfxdata="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" fillcolor="#4f81bd [3204]" strokecolor="#243f60 [1604]" strokeweight="2pt">
+              <v:oval w14:anchorId="6FD93C3F" id="Oval 3" o:spid="_x0000_s1028" style="position:absolute;left:0;text-align:left;margin-left:252.65pt;margin-top:15.75pt;width:58.55pt;height:100.5pt;z-index:251663360;visibility:visible;mso-wrap-style:square;mso-wrap-distance-left:9pt;mso-wrap-distance-top:0;mso-wrap-distance-right:9pt;mso-wrap-distance-bottom:0;mso-position-horizontal:absolute;mso-position-horizontal-relative:text;mso-position-vertical:absolute;mso-position-vertical-relative:text;v-text-anchor:middle" o:gfxdata="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" fillcolor="#4f81bd [3204]" strokecolor="#243f60 [1604]" strokeweight="2pt">
                 <v:textbox>
                   <w:txbxContent>
                     <w:p>
@@ -1696,7 +1411,6 @@
                           <w:szCs w:val="13"/>
                         </w:rPr>
                       </w:pPr>
-                      <w:proofErr w:type="spellStart"/>
                       <w:r>
                         <w:rPr>
                           <w:rFonts w:cs="Times New Roman (Body CS)"/>
@@ -1705,7 +1419,6 @@
                         </w:rPr>
                         <w:t>donee</w:t>
                       </w:r>
-                      <w:proofErr w:type="spellEnd"/>
                     </w:p>
                     <w:p>
                       <w:pPr>
@@ -1815,7 +1528,6 @@
                                 <w:szCs w:val="13"/>
                               </w:rPr>
                             </w:pPr>
-                            <w:proofErr w:type="spellStart"/>
                             <w:r>
                               <w:rPr>
                                 <w:rFonts w:cs="Times New Roman (Body CS)"/>
@@ -1824,7 +1536,6 @@
                               </w:rPr>
                               <w:t>donee</w:t>
                             </w:r>
-                            <w:proofErr w:type="spellEnd"/>
                           </w:p>
                           <w:p>
                             <w:pPr>
@@ -1847,7 +1558,7 @@
           </mc:Choice>
           <mc:Fallback>
             <w:pict>
-              <v:oval w14:anchorId="12C66ABD" id="Oval 2" o:spid="_x0000_s1029" style="position:absolute;left:0;text-align:left;margin-left:374.95pt;margin-top:15.35pt;width:58.55pt;height:100.5pt;z-index:251661312;visibility:visible;mso-wrap-style:square;mso-wrap-distance-left:9pt;mso-wrap-distance-top:0;mso-wrap-distance-right:9pt;mso-wrap-distance-bottom:0;mso-position-horizontal:absolute;mso-position-horizontal-relative:text;mso-position-vertical:absolute;mso-position-vertical-relative:text;v-text-anchor:middle" o:gfxdata="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" fillcolor="#4f81bd [3204]" strokecolor="#243f60 [1604]" strokeweight="2pt">
+              <v:oval w14:anchorId="12C66ABD" id="Oval 2" o:spid="_x0000_s1029" style="position:absolute;left:0;text-align:left;margin-left:374.95pt;margin-top:15.35pt;width:58.55pt;height:100.5pt;z-index:251661312;visibility:visible;mso-wrap-style:square;mso-wrap-distance-left:9pt;mso-wrap-distance-top:0;mso-wrap-distance-right:9pt;mso-wrap-distance-bottom:0;mso-position-horizontal:absolute;mso-position-horizontal-relative:text;mso-position-vertical:absolute;mso-position-vertical-relative:text;v-text-anchor:middle" o:gfxdata="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" fillcolor="#4f81bd [3204]" strokecolor="#243f60 [1604]" strokeweight="2pt">
                 <v:textbox>
                   <w:txbxContent>
                     <w:p>
@@ -1895,7 +1606,6 @@
                           <w:szCs w:val="13"/>
                         </w:rPr>
                       </w:pPr>
-                      <w:proofErr w:type="spellStart"/>
                       <w:r>
                         <w:rPr>
                           <w:rFonts w:cs="Times New Roman (Body CS)"/>
@@ -1904,7 +1614,6 @@
                         </w:rPr>
                         <w:t>donee</w:t>
                       </w:r>
-                      <w:proofErr w:type="spellEnd"/>
                     </w:p>
                     <w:p>
                       <w:pPr>
@@ -1982,11 +1691,11 @@
           </mc:Choice>
           <mc:Fallback>
             <w:pict>
-              <v:shapetype w14:anchorId="3794699E" id="_x0000_t32" coordsize="21600,21600" o:spt="32" o:oned="t" path="m,l21600,21600e" filled="f">
+              <v:shapetype w14:anchorId="7F14389B" id="_x0000_t32" coordsize="21600,21600" o:spt="32" o:oned="t" path="m,l21600,21600e" filled="f">
                 <v:path arrowok="t" fillok="f" o:connecttype="none"/>
                 <o:lock v:ext="edit" shapetype="t"/>
               </v:shapetype>
-              <v:shape id="Straight Arrow Connector 9" o:spid="_x0000_s1026" type="#_x0000_t32" style="position:absolute;margin-left:299.1pt;margin-top:14pt;width:86.25pt;height:41.95pt;flip:y;z-index:251668480;visibility:visible;mso-wrap-style:square;mso-wrap-distance-left:9pt;mso-wrap-distance-top:0;mso-wrap-distance-right:9pt;mso-wrap-distance-bottom:0;mso-position-horizontal:absolute;mso-position-horizontal-relative:text;mso-position-vertical:absolute;mso-position-vertical-relative:text" o:gfxdata="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" strokecolor="black [3213]">
+              <v:shape id="Straight Arrow Connector 9" o:spid="_x0000_s1026" type="#_x0000_t32" style="position:absolute;left:0;text-align:left;margin-left:299.1pt;margin-top:14pt;width:86.25pt;height:41.95pt;flip:y;z-index:251668480;visibility:visible;mso-wrap-style:square;mso-wrap-distance-left:9pt;mso-wrap-distance-top:0;mso-wrap-distance-right:9pt;mso-wrap-distance-bottom:0;mso-position-horizontal:absolute;mso-position-horizontal-relative:text;mso-position-vertical:absolute;mso-position-vertical-relative:text" o:gfxdata="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" strokecolor="black [3213]">
                 <v:stroke endarrow="block"/>
               </v:shape>
             </w:pict>
@@ -2055,7 +1764,7 @@
           </mc:Choice>
           <mc:Fallback>
             <w:pict>
-              <v:shape w14:anchorId="29D3D502" id="Straight Arrow Connector 10" o:spid="_x0000_s1026" type="#_x0000_t32" style="position:absolute;margin-left:178.95pt;margin-top:13.85pt;width:86.25pt;height:41.95pt;flip:y;z-index:251670528;visibility:visible;mso-wrap-style:square;mso-wrap-distance-left:9pt;mso-wrap-distance-top:0;mso-wrap-distance-right:9pt;mso-wrap-distance-bottom:0;mso-position-horizontal:absolute;mso-position-horizontal-relative:text;mso-position-vertical:absolute;mso-position-vertical-relative:text" o:gfxdata="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" strokecolor="black [3213]">
+              <v:shape w14:anchorId="561B51D0" id="Straight Arrow Connector 10" o:spid="_x0000_s1026" type="#_x0000_t32" style="position:absolute;left:0;text-align:left;margin-left:178.95pt;margin-top:13.85pt;width:86.25pt;height:41.95pt;flip:y;z-index:251670528;visibility:visible;mso-wrap-style:square;mso-wrap-distance-left:9pt;mso-wrap-distance-top:0;mso-wrap-distance-right:9pt;mso-wrap-distance-bottom:0;mso-position-horizontal:absolute;mso-position-horizontal-relative:text;mso-position-vertical:absolute;mso-position-vertical-relative:text" o:gfxdata="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" strokecolor="black [3213]">
                 <v:stroke endarrow="block"/>
               </v:shape>
             </w:pict>
@@ -2124,7 +1833,7 @@
           </mc:Choice>
           <mc:Fallback>
             <w:pict>
-              <v:shape w14:anchorId="230AE43E" id="Straight Arrow Connector 8" o:spid="_x0000_s1026" type="#_x0000_t32" style="position:absolute;margin-left:61.7pt;margin-top:14.1pt;width:86.25pt;height:41.95pt;flip:y;z-index:251666432;visibility:visible;mso-wrap-style:square;mso-wrap-distance-left:9pt;mso-wrap-distance-top:0;mso-wrap-distance-right:9pt;mso-wrap-distance-bottom:0;mso-position-horizontal:absolute;mso-position-horizontal-relative:text;mso-position-vertical:absolute;mso-position-vertical-relative:text" o:gfxdata="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" strokecolor="black [3213]">
+              <v:shape w14:anchorId="058A38C6" id="Straight Arrow Connector 8" o:spid="_x0000_s1026" type="#_x0000_t32" style="position:absolute;left:0;text-align:left;margin-left:61.7pt;margin-top:14.1pt;width:86.25pt;height:41.95pt;flip:y;z-index:251666432;visibility:visible;mso-wrap-style:square;mso-wrap-distance-left:9pt;mso-wrap-distance-top:0;mso-wrap-distance-right:9pt;mso-wrap-distance-bottom:0;mso-position-horizontal:absolute;mso-position-horizontal-relative:text;mso-position-vertical:absolute;mso-position-vertical-relative:text" o:gfxdata="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" strokecolor="black [3213]">
                 <v:stroke endarrow="block"/>
               </v:shape>
             </w:pict>
@@ -2197,35 +1906,7 @@
         <w:rPr>
           <w:b/>
         </w:rPr>
-        <w:t xml:space="preserve">s when a call to </w:t>
-      </w:r>
-      <w:proofErr w:type="spellStart"/>
-      <w:r>
-        <w:rPr>
-          <w:b/>
-        </w:rPr>
-        <w:t>lock_</w:t>
-      </w:r>
-      <w:proofErr w:type="gramStart"/>
-      <w:r>
-        <w:rPr>
-          <w:b/>
-        </w:rPr>
-        <w:t>acquire</w:t>
-      </w:r>
-      <w:proofErr w:type="spellEnd"/>
-      <w:r>
-        <w:rPr>
-          <w:b/>
-        </w:rPr>
-        <w:t>(</w:t>
-      </w:r>
-      <w:proofErr w:type="gramEnd"/>
-      <w:r>
-        <w:rPr>
-          <w:b/>
-        </w:rPr>
-        <w:t>)</w:t>
+        <w:t>s when a call to lock_acquire()</w:t>
       </w:r>
       <w:r>
         <w:rPr>
@@ -2246,26 +1927,10 @@
         <w:t xml:space="preserve">The situation that needs priority donation is when lock holder priority is less than lock acquirer’s priority. In such case, </w:t>
       </w:r>
       <w:r>
-        <w:t xml:space="preserve">donor first sets </w:t>
-      </w:r>
-      <w:proofErr w:type="spellStart"/>
-      <w:r>
-        <w:t>donee</w:t>
-      </w:r>
-      <w:proofErr w:type="spellEnd"/>
-      <w:r>
-        <w:t xml:space="preserve"> member of itself as lock holder. </w:t>
-      </w:r>
-      <w:r>
-        <w:t xml:space="preserve">Then change lock holder’s priority by inserting current thread to donor list, then set holder’s priority as highest priority among donors and holder itself. After priority donation to holder is done, if holder is even donating to another thread (nested donation), then donate priority iterating by accessing </w:t>
-      </w:r>
-      <w:proofErr w:type="spellStart"/>
-      <w:r>
-        <w:t>donee</w:t>
-      </w:r>
-      <w:proofErr w:type="spellEnd"/>
-      <w:r>
-        <w:t xml:space="preserve"> member.</w:t>
+        <w:t xml:space="preserve">donor first sets donee member of itself as lock holder. </w:t>
+      </w:r>
+      <w:r>
+        <w:t>Then change lock holder’s priority by inserting current thread to donor list, then set holder’s priority as highest priority among donors and holder itself. After priority donation to holder is done, if holder is even donating to another thread (nested donation), then donate priority iterating by accessing donee member.</w:t>
       </w:r>
     </w:p>
     <w:p>
@@ -2284,35 +1949,7 @@
         <w:rPr>
           <w:b/>
         </w:rPr>
-        <w:t xml:space="preserve">s when </w:t>
-      </w:r>
-      <w:proofErr w:type="spellStart"/>
-      <w:r>
-        <w:rPr>
-          <w:b/>
-        </w:rPr>
-        <w:t>lock_</w:t>
-      </w:r>
-      <w:proofErr w:type="gramStart"/>
-      <w:r>
-        <w:rPr>
-          <w:b/>
-        </w:rPr>
-        <w:t>release</w:t>
-      </w:r>
-      <w:proofErr w:type="spellEnd"/>
-      <w:r>
-        <w:rPr>
-          <w:b/>
-        </w:rPr>
-        <w:t>(</w:t>
-      </w:r>
-      <w:proofErr w:type="gramEnd"/>
-      <w:r>
-        <w:rPr>
-          <w:b/>
-        </w:rPr>
-        <w:t>) is called</w:t>
+        <w:t>s when lock_release() is called</w:t>
       </w:r>
       <w:r>
         <w:rPr>
@@ -2330,53 +1967,13 @@
     </w:p>
     <w:p>
       <w:r>
-        <w:t xml:space="preserve">Once </w:t>
-      </w:r>
-      <w:proofErr w:type="spellStart"/>
-      <w:r>
-        <w:t>lock_</w:t>
-      </w:r>
-      <w:proofErr w:type="gramStart"/>
-      <w:r>
-        <w:t>release</w:t>
-      </w:r>
-      <w:proofErr w:type="spellEnd"/>
-      <w:r>
-        <w:t>(</w:t>
-      </w:r>
-      <w:proofErr w:type="gramEnd"/>
-      <w:r>
-        <w:t>) called, current lock-holding thread</w:t>
+        <w:t>Once lock_release() called, current lock-holding thread</w:t>
       </w:r>
       <w:r>
         <w:t xml:space="preserve"> returns </w:t>
       </w:r>
       <w:r>
-        <w:t xml:space="preserve">its donated priority. The lock-holding thread removes donors waiting for releasing lock from current thread’s donor list. Then, it compares thread’s original priority and donated priority, in case current thread has more donors from other locks. After renewing current thread’s priority, current thread releases lock, unblock waiting thread by </w:t>
-      </w:r>
-      <w:proofErr w:type="spellStart"/>
-      <w:r>
-        <w:t>sema_</w:t>
-      </w:r>
-      <w:proofErr w:type="gramStart"/>
-      <w:r>
-        <w:t>up</w:t>
-      </w:r>
-      <w:proofErr w:type="spellEnd"/>
-      <w:r>
-        <w:t>(</w:t>
-      </w:r>
-      <w:proofErr w:type="gramEnd"/>
-      <w:r>
-        <w:t xml:space="preserve">), and reschedule </w:t>
-      </w:r>
-      <w:proofErr w:type="spellStart"/>
-      <w:r>
-        <w:t>ready_list</w:t>
-      </w:r>
-      <w:proofErr w:type="spellEnd"/>
-      <w:r>
-        <w:t xml:space="preserve"> for proper position of unblocked thread. If unblocked thread has higher priority than current thread, unblocked thread would get CPU in this step.</w:t>
+        <w:t>its donated priority. The lock-holding thread removes donors waiting for releasing lock from current thread’s donor list. Then, it compares thread’s original priority and donated priority, in case current thread has more donors from other locks. After renewing current thread’s priority, current thread releases lock, unblock waiting thread by sema_up(), and reschedule ready_list for proper position of unblocked thread. If unblocked thread has higher priority than current thread, unblocked thread would get CPU in this step.</w:t>
       </w:r>
     </w:p>
     <w:p>
@@ -2395,41 +1992,13 @@
         <w:rPr>
           <w:b/>
         </w:rPr>
-        <w:t xml:space="preserve">&gt;&gt; B6: Describe a potential race in </w:t>
-      </w:r>
-      <w:proofErr w:type="spellStart"/>
-      <w:r>
-        <w:rPr>
-          <w:b/>
-        </w:rPr>
-        <w:t>th</w:t>
-      </w:r>
-      <w:r>
-        <w:rPr>
-          <w:b/>
-        </w:rPr>
-        <w:t>read_set_</w:t>
-      </w:r>
-      <w:proofErr w:type="gramStart"/>
-      <w:r>
-        <w:rPr>
-          <w:b/>
-        </w:rPr>
-        <w:t>priority</w:t>
-      </w:r>
-      <w:proofErr w:type="spellEnd"/>
-      <w:r>
-        <w:rPr>
-          <w:b/>
-        </w:rPr>
-        <w:t>(</w:t>
-      </w:r>
-      <w:proofErr w:type="gramEnd"/>
-      <w:r>
-        <w:rPr>
-          <w:b/>
-        </w:rPr>
-        <w:t>) and explain</w:t>
+        <w:t>&gt;&gt; B6: Describe a potential race in th</w:t>
+      </w:r>
+      <w:r>
+        <w:rPr>
+          <w:b/>
+        </w:rPr>
+        <w:t>read_set_priority() and explain</w:t>
       </w:r>
       <w:r>
         <w:rPr>
@@ -2508,8 +2077,6 @@
       <w:r>
         <w:t>In priority donation, we added donor list to each thread, considering donation from multiple threads. Priority donation held by multiple lock would need to identify who the donor is when donating or returning priority, so that we just added list of donors, and used this list when donating or returning priority.</w:t>
       </w:r>
-      <w:bookmarkStart w:id="0" w:name="_GoBack"/>
-      <w:bookmarkEnd w:id="0"/>
     </w:p>
     <w:p>
       <w:pPr>
@@ -2777,7 +2344,7 @@
 </file>
 
 <file path=word/endnotes.xml><?xml version="1.0" encoding="utf-8"?>
-<w:endnotes xmlns:wpc="http://schemas.microsoft.com/office/word/2010/wordprocessingCanvas" xmlns:cx="http://schemas.microsoft.com/office/drawing/2014/chartex" xmlns:cx1="http://schemas.microsoft.com/office/drawing/2015/9/8/chartex" xmlns:cx2="http://schemas.microsoft.com/office/drawing/2015/10/21/chartex" xmlns:cx3="http://schemas.microsoft.com/office/drawing/2016/5/9/chartex" xmlns:cx4="http://schemas.microsoft.com/office/drawing/2016/5/10/chartex" xmlns:cx5="http://schemas.microsoft.com/office/drawing/2016/5/11/chartex" xmlns:cx6="http://schemas.microsoft.com/office/drawing/2016/5/12/chartex" xmlns:cx7="http://schemas.microsoft.com/office/drawing/2016/5/13/chartex" xmlns:cx8="http://schemas.microsoft.com/office/drawing/2016/5/14/chartex" xmlns:mc="http://schemas.openxmlformats.org/markup-compatibility/2006" xmlns:aink="http://schemas.microsoft.com/office/drawing/2016/ink" xmlns:am3d="http://schemas.microsoft.com/office/drawing/2017/model3d" xmlns:o="urn:schemas-microsoft-com:office:office" xmlns:r="http://schemas.openxmlformats.org/officeDocument/2006/relationships" xmlns:m="http://schemas.openxmlformats.org/officeDocument/2006/math" xmlns:v="urn:schemas-microsoft-com:vml" xmlns:wp14="http://schemas.microsoft.com/office/word/2010/wordprocessingDrawing" xmlns:wp="http://schemas.openxmlformats.org/drawingml/2006/wordprocessingDrawing" xmlns:w10="urn:schemas-microsoft-com:office:word" xmlns:w="http://schemas.openxmlformats.org/wordprocessingml/2006/main" xmlns:w14="http://schemas.microsoft.com/office/word/2010/wordml" xmlns:w15="http://schemas.microsoft.com/office/word/2012/wordml" xmlns:w16cid="http://schemas.microsoft.com/office/word/2016/wordml/cid" xmlns:w16se="http://schemas.microsoft.com/office/word/2015/wordml/symex" xmlns:wpg="http://schemas.microsoft.com/office/word/2010/wordprocessingGroup" xmlns:wpi="http://schemas.microsoft.com/office/word/2010/wordprocessingInk" xmlns:wne="http://schemas.microsoft.com/office/word/2006/wordml" xmlns:wps="http://schemas.microsoft.com/office/word/2010/wordprocessingShape" mc:Ignorable="w14 w15 w16se w16cid wp14">
+<w:endnotes xmlns:wpc="http://schemas.microsoft.com/office/word/2010/wordprocessingCanvas" xmlns:cx="http://schemas.microsoft.com/office/drawing/2014/chartex" xmlns:mc="http://schemas.openxmlformats.org/markup-compatibility/2006" xmlns:o="urn:schemas-microsoft-com:office:office" xmlns:r="http://schemas.openxmlformats.org/officeDocument/2006/relationships" xmlns:m="http://schemas.openxmlformats.org/officeDocument/2006/math" xmlns:v="urn:schemas-microsoft-com:vml" xmlns:wp14="http://schemas.microsoft.com/office/word/2010/wordprocessingDrawing" xmlns:wp="http://schemas.openxmlformats.org/drawingml/2006/wordprocessingDrawing" xmlns:w10="urn:schemas-microsoft-com:office:word" xmlns:w="http://schemas.openxmlformats.org/wordprocessingml/2006/main" xmlns:w14="http://schemas.microsoft.com/office/word/2010/wordml" xmlns:w15="http://schemas.microsoft.com/office/word/2012/wordml" xmlns:w16se="http://schemas.microsoft.com/office/word/2015/wordml/symex" xmlns:wpg="http://schemas.microsoft.com/office/word/2010/wordprocessingGroup" xmlns:wpi="http://schemas.microsoft.com/office/word/2010/wordprocessingInk" xmlns:wne="http://schemas.microsoft.com/office/word/2006/wordml" xmlns:wps="http://schemas.microsoft.com/office/word/2010/wordprocessingShape" mc:Ignorable="w14 w15 w16se wp14">
   <w:endnote w:type="separator" w:id="-1">
     <w:p>
       <w:pPr>
@@ -2802,7 +2369,7 @@
 </file>
 
 <file path=word/footnotes.xml><?xml version="1.0" encoding="utf-8"?>
-<w:footnotes xmlns:wpc="http://schemas.microsoft.com/office/word/2010/wordprocessingCanvas" xmlns:cx="http://schemas.microsoft.com/office/drawing/2014/chartex" xmlns:cx1="http://schemas.microsoft.com/office/drawing/2015/9/8/chartex" xmlns:cx2="http://schemas.microsoft.com/office/drawing/2015/10/21/chartex" xmlns:cx3="http://schemas.microsoft.com/office/drawing/2016/5/9/chartex" xmlns:cx4="http://schemas.microsoft.com/office/drawing/2016/5/10/chartex" xmlns:cx5="http://schemas.microsoft.com/office/drawing/2016/5/11/chartex" xmlns:cx6="http://schemas.microsoft.com/office/drawing/2016/5/12/chartex" xmlns:cx7="http://schemas.microsoft.com/office/drawing/2016/5/13/chartex" xmlns:cx8="http://schemas.microsoft.com/office/drawing/2016/5/14/chartex" xmlns:mc="http://schemas.openxmlformats.org/markup-compatibility/2006" xmlns:aink="http://schemas.microsoft.com/office/drawing/2016/ink" xmlns:am3d="http://schemas.microsoft.com/office/drawing/2017/model3d" xmlns:o="urn:schemas-microsoft-com:office:office" xmlns:r="http://schemas.openxmlformats.org/officeDocument/2006/relationships" xmlns:m="http://schemas.openxmlformats.org/officeDocument/2006/math" xmlns:v="urn:schemas-microsoft-com:vml" xmlns:wp14="http://schemas.microsoft.com/office/word/2010/wordprocessingDrawing" xmlns:wp="http://schemas.openxmlformats.org/drawingml/2006/wordprocessingDrawing" xmlns:w10="urn:schemas-microsoft-com:office:word" xmlns:w="http://schemas.openxmlformats.org/wordprocessingml/2006/main" xmlns:w14="http://schemas.microsoft.com/office/word/2010/wordml" xmlns:w15="http://schemas.microsoft.com/office/word/2012/wordml" xmlns:w16cid="http://schemas.microsoft.com/office/word/2016/wordml/cid" xmlns:w16se="http://schemas.microsoft.com/office/word/2015/wordml/symex" xmlns:wpg="http://schemas.microsoft.com/office/word/2010/wordprocessingGroup" xmlns:wpi="http://schemas.microsoft.com/office/word/2010/wordprocessingInk" xmlns:wne="http://schemas.microsoft.com/office/word/2006/wordml" xmlns:wps="http://schemas.microsoft.com/office/word/2010/wordprocessingShape" mc:Ignorable="w14 w15 w16se w16cid wp14">
+<w:footnotes xmlns:wpc="http://schemas.microsoft.com/office/word/2010/wordprocessingCanvas" xmlns:cx="http://schemas.microsoft.com/office/drawing/2014/chartex" xmlns:mc="http://schemas.openxmlformats.org/markup-compatibility/2006" xmlns:o="urn:schemas-microsoft-com:office:office" xmlns:r="http://schemas.openxmlformats.org/officeDocument/2006/relationships" xmlns:m="http://schemas.openxmlformats.org/officeDocument/2006/math" xmlns:v="urn:schemas-microsoft-com:vml" xmlns:wp14="http://schemas.microsoft.com/office/word/2010/wordprocessingDrawing" xmlns:wp="http://schemas.openxmlformats.org/drawingml/2006/wordprocessingDrawing" xmlns:w10="urn:schemas-microsoft-com:office:word" xmlns:w="http://schemas.openxmlformats.org/wordprocessingml/2006/main" xmlns:w14="http://schemas.microsoft.com/office/word/2010/wordml" xmlns:w15="http://schemas.microsoft.com/office/word/2012/wordml" xmlns:w16se="http://schemas.microsoft.com/office/word/2015/wordml/symex" xmlns:wpg="http://schemas.microsoft.com/office/word/2010/wordprocessingGroup" xmlns:wpi="http://schemas.microsoft.com/office/word/2010/wordprocessingInk" xmlns:wne="http://schemas.microsoft.com/office/word/2006/wordml" xmlns:wps="http://schemas.microsoft.com/office/word/2010/wordprocessingShape" mc:Ignorable="w14 w15 w16se wp14">
   <w:footnote w:type="separator" w:id="-1">
     <w:p>
       <w:pPr>
@@ -2827,10 +2394,10 @@
 </file>
 
 <file path=word/header1.xml><?xml version="1.0" encoding="utf-8"?>
-<w:hdr xmlns:wpc="http://schemas.microsoft.com/office/word/2010/wordprocessingCanvas" xmlns:cx="http://schemas.microsoft.com/office/drawing/2014/chartex" xmlns:cx1="http://schemas.microsoft.com/office/drawing/2015/9/8/chartex" xmlns:cx2="http://schemas.microsoft.com/office/drawing/2015/10/21/chartex" xmlns:cx3="http://schemas.microsoft.com/office/drawing/2016/5/9/chartex" xmlns:cx4="http://schemas.microsoft.com/office/drawing/2016/5/10/chartex" xmlns:cx5="http://schemas.microsoft.com/office/drawing/2016/5/11/chartex" xmlns:cx6="http://schemas.microsoft.com/office/drawing/2016/5/12/chartex" xmlns:cx7="http://schemas.microsoft.com/office/drawing/2016/5/13/chartex" xmlns:cx8="http://schemas.microsoft.com/office/drawing/2016/5/14/chartex" xmlns:mc="http://schemas.openxmlformats.org/markup-compatibility/2006" xmlns:aink="http://schemas.microsoft.com/office/drawing/2016/ink" xmlns:am3d="http://schemas.microsoft.com/office/drawing/2017/model3d" xmlns:o="urn:schemas-microsoft-com:office:office" xmlns:r="http://schemas.openxmlformats.org/officeDocument/2006/relationships" xmlns:m="http://schemas.openxmlformats.org/officeDocument/2006/math" xmlns:v="urn:schemas-microsoft-com:vml" xmlns:wp14="http://schemas.microsoft.com/office/word/2010/wordprocessingDrawing" xmlns:wp="http://schemas.openxmlformats.org/drawingml/2006/wordprocessingDrawing" xmlns:w10="urn:schemas-microsoft-com:office:word" xmlns:w="http://schemas.openxmlformats.org/wordprocessingml/2006/main" xmlns:w14="http://schemas.microsoft.com/office/word/2010/wordml" xmlns:w15="http://schemas.microsoft.com/office/word/2012/wordml" xmlns:w16cid="http://schemas.microsoft.com/office/word/2016/wordml/cid" xmlns:w16se="http://schemas.microsoft.com/office/word/2015/wordml/symex" xmlns:wpg="http://schemas.microsoft.com/office/word/2010/wordprocessingGroup" xmlns:wpi="http://schemas.microsoft.com/office/word/2010/wordprocessingInk" xmlns:wne="http://schemas.microsoft.com/office/word/2006/wordml" xmlns:wps="http://schemas.microsoft.com/office/word/2010/wordprocessingShape" mc:Ignorable="w14 w15 w16se w16cid wp14">
+<w:hdr xmlns:wpc="http://schemas.microsoft.com/office/word/2010/wordprocessingCanvas" xmlns:cx="http://schemas.microsoft.com/office/drawing/2014/chartex" xmlns:mc="http://schemas.openxmlformats.org/markup-compatibility/2006" xmlns:o="urn:schemas-microsoft-com:office:office" xmlns:r="http://schemas.openxmlformats.org/officeDocument/2006/relationships" xmlns:m="http://schemas.openxmlformats.org/officeDocument/2006/math" xmlns:v="urn:schemas-microsoft-com:vml" xmlns:wp14="http://schemas.microsoft.com/office/word/2010/wordprocessingDrawing" xmlns:wp="http://schemas.openxmlformats.org/drawingml/2006/wordprocessingDrawing" xmlns:w10="urn:schemas-microsoft-com:office:word" xmlns:w="http://schemas.openxmlformats.org/wordprocessingml/2006/main" xmlns:w14="http://schemas.microsoft.com/office/word/2010/wordml" xmlns:w15="http://schemas.microsoft.com/office/word/2012/wordml" xmlns:w16se="http://schemas.microsoft.com/office/word/2015/wordml/symex" xmlns:wpg="http://schemas.microsoft.com/office/word/2010/wordprocessingGroup" xmlns:wpi="http://schemas.microsoft.com/office/word/2010/wordprocessingInk" xmlns:wne="http://schemas.microsoft.com/office/word/2006/wordml" xmlns:wps="http://schemas.microsoft.com/office/word/2010/wordprocessingShape" mc:Ignorable="w14 w15 w16se wp14">
   <w:p>
     <w:pPr>
-      <w:pStyle w:val="Header"/>
+      <w:pStyle w:val="a3"/>
       <w:rPr>
         <w:color w:val="000000" w:themeColor="text1"/>
       </w:rPr>
@@ -2899,7 +2466,7 @@
 </file>
 
 <file path=word/numbering.xml><?xml version="1.0" encoding="utf-8"?>
-<w:numbering xmlns:wpc="http://schemas.microsoft.com/office/word/2010/wordprocessingCanvas" xmlns:cx="http://schemas.microsoft.com/office/drawing/2014/chartex" xmlns:cx1="http://schemas.microsoft.com/office/drawing/2015/9/8/chartex" xmlns:cx2="http://schemas.microsoft.com/office/drawing/2015/10/21/chartex" xmlns:cx3="http://schemas.microsoft.com/office/drawing/2016/5/9/chartex" xmlns:cx4="http://schemas.microsoft.com/office/drawing/2016/5/10/chartex" xmlns:cx5="http://schemas.microsoft.com/office/drawing/2016/5/11/chartex" xmlns:cx6="http://schemas.microsoft.com/office/drawing/2016/5/12/chartex" xmlns:cx7="http://schemas.microsoft.com/office/drawing/2016/5/13/chartex" xmlns:cx8="http://schemas.microsoft.com/office/drawing/2016/5/14/chartex" xmlns:mc="http://schemas.openxmlformats.org/markup-compatibility/2006" xmlns:aink="http://schemas.microsoft.com/office/drawing/2016/ink" xmlns:am3d="http://schemas.microsoft.com/office/drawing/2017/model3d" xmlns:o="urn:schemas-microsoft-com:office:office" xmlns:r="http://schemas.openxmlformats.org/officeDocument/2006/relationships" xmlns:m="http://schemas.openxmlformats.org/officeDocument/2006/math" xmlns:v="urn:schemas-microsoft-com:vml" xmlns:wp14="http://schemas.microsoft.com/office/word/2010/wordprocessingDrawing" xmlns:wp="http://schemas.openxmlformats.org/drawingml/2006/wordprocessingDrawing" xmlns:w10="urn:schemas-microsoft-com:office:word" xmlns:w="http://schemas.openxmlformats.org/wordprocessingml/2006/main" xmlns:w14="http://schemas.microsoft.com/office/word/2010/wordml" xmlns:w15="http://schemas.microsoft.com/office/word/2012/wordml" xmlns:w16cid="http://schemas.microsoft.com/office/word/2016/wordml/cid" xmlns:w16se="http://schemas.microsoft.com/office/word/2015/wordml/symex" xmlns:wpg="http://schemas.microsoft.com/office/word/2010/wordprocessingGroup" xmlns:wpi="http://schemas.microsoft.com/office/word/2010/wordprocessingInk" xmlns:wne="http://schemas.microsoft.com/office/word/2006/wordml" xmlns:wps="http://schemas.microsoft.com/office/word/2010/wordprocessingShape" mc:Ignorable="w14 w15 w16se w16cid wp14">
+<w:numbering xmlns:wpc="http://schemas.microsoft.com/office/word/2010/wordprocessingCanvas" xmlns:cx="http://schemas.microsoft.com/office/drawing/2014/chartex" xmlns:mc="http://schemas.openxmlformats.org/markup-compatibility/2006" xmlns:o="urn:schemas-microsoft-com:office:office" xmlns:r="http://schemas.openxmlformats.org/officeDocument/2006/relationships" xmlns:m="http://schemas.openxmlformats.org/officeDocument/2006/math" xmlns:v="urn:schemas-microsoft-com:vml" xmlns:wp14="http://schemas.microsoft.com/office/word/2010/wordprocessingDrawing" xmlns:wp="http://schemas.openxmlformats.org/drawingml/2006/wordprocessingDrawing" xmlns:w10="urn:schemas-microsoft-com:office:word" xmlns:w="http://schemas.openxmlformats.org/wordprocessingml/2006/main" xmlns:w14="http://schemas.microsoft.com/office/word/2010/wordml" xmlns:w15="http://schemas.microsoft.com/office/word/2012/wordml" xmlns:w16se="http://schemas.microsoft.com/office/word/2015/wordml/symex" xmlns:wpg="http://schemas.microsoft.com/office/word/2010/wordprocessingGroup" xmlns:wpi="http://schemas.microsoft.com/office/word/2010/wordprocessingInk" xmlns:wne="http://schemas.microsoft.com/office/word/2006/wordml" xmlns:wps="http://schemas.microsoft.com/office/word/2010/wordprocessingShape" mc:Ignorable="w14 w15 w16se wp14">
   <w:abstractNum w:abstractNumId="0" w15:restartNumberingAfterBreak="0">
     <w:nsid w:val="03463E73"/>
     <w:multiLevelType w:val="hybridMultilevel"/>
@@ -2912,7 +2479,7 @@
         <w:ind w:left="720" w:hanging="360"/>
       </w:pPr>
       <w:rPr>
-        <w:rFonts w:ascii="Malgun Gothic" w:eastAsia="Malgun Gothic" w:hAnsi="Malgun Gothic" w:cstheme="minorBidi" w:hint="eastAsia"/>
+        <w:rFonts w:ascii="맑은 고딕" w:eastAsia="맑은 고딕" w:hAnsi="맑은 고딕" w:cstheme="minorBidi" w:hint="eastAsia"/>
       </w:rPr>
     </w:lvl>
     <w:lvl w:ilvl="1" w:tplc="04090003" w:tentative="1">
@@ -3024,7 +2591,7 @@
         <w:ind w:left="720" w:hanging="360"/>
       </w:pPr>
       <w:rPr>
-        <w:rFonts w:ascii="Malgun Gothic" w:eastAsia="Malgun Gothic" w:hAnsi="Malgun Gothic" w:cstheme="minorBidi" w:hint="eastAsia"/>
+        <w:rFonts w:ascii="맑은 고딕" w:eastAsia="맑은 고딕" w:hAnsi="맑은 고딕" w:cstheme="minorBidi" w:hint="eastAsia"/>
       </w:rPr>
     </w:lvl>
     <w:lvl w:ilvl="1" w:tplc="04090003" w:tentative="1">
@@ -3134,7 +2701,7 @@
 </file>
 
 <file path=word/styles.xml><?xml version="1.0" encoding="utf-8"?>
-<w:styles xmlns:mc="http://schemas.openxmlformats.org/markup-compatibility/2006" xmlns:r="http://schemas.openxmlformats.org/officeDocument/2006/relationships" xmlns:w="http://schemas.openxmlformats.org/wordprocessingml/2006/main" xmlns:w14="http://schemas.microsoft.com/office/word/2010/wordml" xmlns:w15="http://schemas.microsoft.com/office/word/2012/wordml" xmlns:w16cid="http://schemas.microsoft.com/office/word/2016/wordml/cid" xmlns:w16se="http://schemas.microsoft.com/office/word/2015/wordml/symex" mc:Ignorable="w14 w15 w16se w16cid">
+<w:styles xmlns:mc="http://schemas.openxmlformats.org/markup-compatibility/2006" xmlns:r="http://schemas.openxmlformats.org/officeDocument/2006/relationships" xmlns:w="http://schemas.openxmlformats.org/wordprocessingml/2006/main" xmlns:w14="http://schemas.microsoft.com/office/word/2010/wordml" xmlns:w15="http://schemas.microsoft.com/office/word/2012/wordml" xmlns:w16se="http://schemas.microsoft.com/office/word/2015/wordml/symex" mc:Ignorable="w14 w15 w16se">
   <w:docDefaults>
     <w:rPrDefault>
       <w:rPr>
@@ -3151,7 +2718,7 @@
       </w:pPr>
     </w:pPrDefault>
   </w:docDefaults>
-  <w:latentStyles w:defLockedState="0" w:defUIPriority="99" w:defSemiHidden="0" w:defUnhideWhenUsed="0" w:defQFormat="0" w:count="377">
+  <w:latentStyles w:defLockedState="0" w:defUIPriority="99" w:defSemiHidden="0" w:defUnhideWhenUsed="0" w:defQFormat="0" w:count="371">
     <w:lsdException w:name="Normal" w:uiPriority="0" w:qFormat="1"/>
     <w:lsdException w:name="heading 1" w:uiPriority="9" w:qFormat="1"/>
     <w:lsdException w:name="heading 2" w:semiHidden="1" w:uiPriority="9" w:unhideWhenUsed="1" w:qFormat="1"/>
@@ -3523,14 +3090,8 @@
     <w:lsdException w:name="List Table 5 Dark Accent 6" w:uiPriority="50"/>
     <w:lsdException w:name="List Table 6 Colorful Accent 6" w:uiPriority="51"/>
     <w:lsdException w:name="List Table 7 Colorful Accent 6" w:uiPriority="52"/>
-    <w:lsdException w:name="Mention" w:semiHidden="1" w:unhideWhenUsed="1"/>
-    <w:lsdException w:name="Smart Hyperlink" w:semiHidden="1" w:unhideWhenUsed="1"/>
-    <w:lsdException w:name="Hashtag" w:semiHidden="1" w:unhideWhenUsed="1"/>
-    <w:lsdException w:name="Unresolved Mention" w:semiHidden="1" w:unhideWhenUsed="1"/>
-    <w:lsdException w:name="Smart Link" w:semiHidden="1" w:unhideWhenUsed="1"/>
-    <w:lsdException w:name="Smart Link Error" w:semiHidden="1" w:unhideWhenUsed="1"/>
   </w:latentStyles>
-  <w:style w:type="paragraph" w:default="1" w:styleId="Normal">
+  <w:style w:type="paragraph" w:default="1" w:styleId="a">
     <w:name w:val="Normal"/>
     <w:qFormat/>
     <w:pPr>
@@ -3540,13 +3101,13 @@
       <w:autoSpaceDN w:val="0"/>
     </w:pPr>
   </w:style>
-  <w:style w:type="character" w:default="1" w:styleId="DefaultParagraphFont">
+  <w:style w:type="character" w:default="1" w:styleId="a0">
     <w:name w:val="Default Paragraph Font"/>
     <w:uiPriority w:val="1"/>
     <w:semiHidden/>
     <w:unhideWhenUsed/>
   </w:style>
-  <w:style w:type="table" w:default="1" w:styleId="TableNormal">
+  <w:style w:type="table" w:default="1" w:styleId="a1">
     <w:name w:val="Normal Table"/>
     <w:uiPriority w:val="99"/>
     <w:semiHidden/>
@@ -3561,16 +3122,16 @@
       </w:tblCellMar>
     </w:tblPr>
   </w:style>
-  <w:style w:type="numbering" w:default="1" w:styleId="NoList">
+  <w:style w:type="numbering" w:default="1" w:styleId="a2">
     <w:name w:val="No List"/>
     <w:uiPriority w:val="99"/>
     <w:semiHidden/>
     <w:unhideWhenUsed/>
   </w:style>
-  <w:style w:type="paragraph" w:styleId="Header">
+  <w:style w:type="paragraph" w:styleId="a3">
     <w:name w:val="header"/>
-    <w:basedOn w:val="Normal"/>
-    <w:link w:val="HeaderChar"/>
+    <w:basedOn w:val="a"/>
+    <w:link w:val="Char"/>
     <w:uiPriority w:val="99"/>
     <w:unhideWhenUsed/>
     <w:rsid w:val="00673214"/>
@@ -3582,17 +3143,17 @@
       <w:snapToGrid w:val="0"/>
     </w:pPr>
   </w:style>
-  <w:style w:type="character" w:customStyle="1" w:styleId="HeaderChar">
-    <w:name w:val="Header Char"/>
-    <w:basedOn w:val="DefaultParagraphFont"/>
-    <w:link w:val="Header"/>
+  <w:style w:type="character" w:customStyle="1" w:styleId="Char">
+    <w:name w:val="머리글 Char"/>
+    <w:basedOn w:val="a0"/>
+    <w:link w:val="a3"/>
     <w:uiPriority w:val="99"/>
     <w:rsid w:val="00673214"/>
   </w:style>
-  <w:style w:type="paragraph" w:styleId="Footer">
+  <w:style w:type="paragraph" w:styleId="a4">
     <w:name w:val="footer"/>
-    <w:basedOn w:val="Normal"/>
-    <w:link w:val="FooterChar"/>
+    <w:basedOn w:val="a"/>
+    <w:link w:val="Char0"/>
     <w:uiPriority w:val="99"/>
     <w:unhideWhenUsed/>
     <w:rsid w:val="00673214"/>
@@ -3604,17 +3165,17 @@
       <w:snapToGrid w:val="0"/>
     </w:pPr>
   </w:style>
-  <w:style w:type="character" w:customStyle="1" w:styleId="FooterChar">
-    <w:name w:val="Footer Char"/>
-    <w:basedOn w:val="DefaultParagraphFont"/>
-    <w:link w:val="Footer"/>
+  <w:style w:type="character" w:customStyle="1" w:styleId="Char0">
+    <w:name w:val="바닥글 Char"/>
+    <w:basedOn w:val="a0"/>
+    <w:link w:val="a4"/>
     <w:uiPriority w:val="99"/>
     <w:rsid w:val="00673214"/>
   </w:style>
-  <w:style w:type="paragraph" w:styleId="BalloonText">
+  <w:style w:type="paragraph" w:styleId="a5">
     <w:name w:val="Balloon Text"/>
-    <w:basedOn w:val="Normal"/>
-    <w:link w:val="BalloonTextChar"/>
+    <w:basedOn w:val="a"/>
+    <w:link w:val="Char1"/>
     <w:uiPriority w:val="99"/>
     <w:semiHidden/>
     <w:unhideWhenUsed/>
@@ -3628,10 +3189,10 @@
       <w:szCs w:val="18"/>
     </w:rPr>
   </w:style>
-  <w:style w:type="character" w:customStyle="1" w:styleId="BalloonTextChar">
-    <w:name w:val="Balloon Text Char"/>
-    <w:basedOn w:val="DefaultParagraphFont"/>
-    <w:link w:val="BalloonText"/>
+  <w:style w:type="character" w:customStyle="1" w:styleId="Char1">
+    <w:name w:val="풍선 도움말 텍스트 Char"/>
+    <w:basedOn w:val="a0"/>
+    <w:link w:val="a5"/>
     <w:uiPriority w:val="99"/>
     <w:semiHidden/>
     <w:rsid w:val="00673214"/>
@@ -3641,9 +3202,9 @@
       <w:szCs w:val="18"/>
     </w:rPr>
   </w:style>
-  <w:style w:type="paragraph" w:styleId="ListParagraph">
+  <w:style w:type="paragraph" w:styleId="a6">
     <w:name w:val="List Paragraph"/>
-    <w:basedOn w:val="Normal"/>
+    <w:basedOn w:val="a"/>
     <w:uiPriority w:val="34"/>
     <w:qFormat/>
     <w:rsid w:val="00D44D58"/>
@@ -3656,7 +3217,7 @@
 </file>
 
 <file path=word/glossary/document.xml><?xml version="1.0" encoding="utf-8"?>
-<w:glossaryDocument xmlns:wpc="http://schemas.microsoft.com/office/word/2010/wordprocessingCanvas" xmlns:cx="http://schemas.microsoft.com/office/drawing/2014/chartex" xmlns:cx1="http://schemas.microsoft.com/office/drawing/2015/9/8/chartex" xmlns:cx2="http://schemas.microsoft.com/office/drawing/2015/10/21/chartex" xmlns:cx3="http://schemas.microsoft.com/office/drawing/2016/5/9/chartex" xmlns:cx4="http://schemas.microsoft.com/office/drawing/2016/5/10/chartex" xmlns:cx5="http://schemas.microsoft.com/office/drawing/2016/5/11/chartex" xmlns:cx6="http://schemas.microsoft.com/office/drawing/2016/5/12/chartex" xmlns:cx7="http://schemas.microsoft.com/office/drawing/2016/5/13/chartex" xmlns:cx8="http://schemas.microsoft.com/office/drawing/2016/5/14/chartex" xmlns:mc="http://schemas.openxmlformats.org/markup-compatibility/2006" xmlns:aink="http://schemas.microsoft.com/office/drawing/2016/ink" xmlns:am3d="http://schemas.microsoft.com/office/drawing/2017/model3d" xmlns:o="urn:schemas-microsoft-com:office:office" xmlns:r="http://schemas.openxmlformats.org/officeDocument/2006/relationships" xmlns:m="http://schemas.openxmlformats.org/officeDocument/2006/math" xmlns:v="urn:schemas-microsoft-com:vml" xmlns:wp14="http://schemas.microsoft.com/office/word/2010/wordprocessingDrawing" xmlns:wp="http://schemas.openxmlformats.org/drawingml/2006/wordprocessingDrawing" xmlns:w10="urn:schemas-microsoft-com:office:word" xmlns:w="http://schemas.openxmlformats.org/wordprocessingml/2006/main" xmlns:w14="http://schemas.microsoft.com/office/word/2010/wordml" xmlns:w15="http://schemas.microsoft.com/office/word/2012/wordml" xmlns:w16cid="http://schemas.microsoft.com/office/word/2016/wordml/cid" xmlns:w16se="http://schemas.microsoft.com/office/word/2015/wordml/symex" xmlns:wpg="http://schemas.microsoft.com/office/word/2010/wordprocessingGroup" xmlns:wpi="http://schemas.microsoft.com/office/word/2010/wordprocessingInk" xmlns:wne="http://schemas.microsoft.com/office/word/2006/wordml" xmlns:wps="http://schemas.microsoft.com/office/word/2010/wordprocessingShape" mc:Ignorable="w14 w15 w16se w16cid wp14">
+<w:glossaryDocument xmlns:wpc="http://schemas.microsoft.com/office/word/2010/wordprocessingCanvas" xmlns:cx="http://schemas.microsoft.com/office/drawing/2014/chartex" xmlns:mc="http://schemas.openxmlformats.org/markup-compatibility/2006" xmlns:o="urn:schemas-microsoft-com:office:office" xmlns:r="http://schemas.openxmlformats.org/officeDocument/2006/relationships" xmlns:m="http://schemas.openxmlformats.org/officeDocument/2006/math" xmlns:v="urn:schemas-microsoft-com:vml" xmlns:wp14="http://schemas.microsoft.com/office/word/2010/wordprocessingDrawing" xmlns:wp="http://schemas.openxmlformats.org/drawingml/2006/wordprocessingDrawing" xmlns:w10="urn:schemas-microsoft-com:office:word" xmlns:w="http://schemas.openxmlformats.org/wordprocessingml/2006/main" xmlns:w14="http://schemas.microsoft.com/office/word/2010/wordml" xmlns:w15="http://schemas.microsoft.com/office/word/2012/wordml" xmlns:w16se="http://schemas.microsoft.com/office/word/2015/wordml/symex" xmlns:wpg="http://schemas.microsoft.com/office/word/2010/wordprocessingGroup" xmlns:wpi="http://schemas.microsoft.com/office/word/2010/wordprocessingInk" xmlns:wne="http://schemas.microsoft.com/office/word/2006/wordml" xmlns:wps="http://schemas.microsoft.com/office/word/2010/wordprocessingShape" mc:Ignorable="w14 w15 w16se wp14">
   <w:docParts>
     <w:docPart>
       <w:docPartPr>
@@ -3681,65 +3242,11 @@
           <w:r>
             <w:rPr>
               <w:rFonts w:asciiTheme="majorHAnsi" w:eastAsiaTheme="majorEastAsia" w:hAnsiTheme="majorHAnsi" w:cstheme="majorBidi"/>
-              <w:color w:val="4472C4" w:themeColor="accent1"/>
+              <w:color w:val="5B9BD5" w:themeColor="accent1"/>
               <w:sz w:val="24"/>
               <w:lang w:val="ko-KR"/>
             </w:rPr>
-            <w:t>[</w:t>
-          </w:r>
-          <w:r>
-            <w:rPr>
-              <w:rFonts w:asciiTheme="majorHAnsi" w:eastAsiaTheme="majorEastAsia" w:hAnsiTheme="majorHAnsi" w:cstheme="majorBidi"/>
-              <w:color w:val="4472C4" w:themeColor="accent1"/>
-              <w:sz w:val="24"/>
-              <w:lang w:val="ko-KR"/>
-            </w:rPr>
-            <w:t>문서</w:t>
-          </w:r>
-          <w:r>
-            <w:rPr>
-              <w:rFonts w:asciiTheme="majorHAnsi" w:eastAsiaTheme="majorEastAsia" w:hAnsiTheme="majorHAnsi" w:cstheme="majorBidi"/>
-              <w:color w:val="4472C4" w:themeColor="accent1"/>
-              <w:sz w:val="24"/>
-              <w:lang w:val="ko-KR"/>
-            </w:rPr>
-            <w:t xml:space="preserve"> </w:t>
-          </w:r>
-          <w:r>
-            <w:rPr>
-              <w:rFonts w:asciiTheme="majorHAnsi" w:eastAsiaTheme="majorEastAsia" w:hAnsiTheme="majorHAnsi" w:cstheme="majorBidi"/>
-              <w:color w:val="4472C4" w:themeColor="accent1"/>
-              <w:sz w:val="24"/>
-              <w:lang w:val="ko-KR"/>
-            </w:rPr>
-            <w:t>제목</w:t>
-          </w:r>
-          <w:r>
-            <w:rPr>
-              <w:rFonts w:asciiTheme="majorHAnsi" w:eastAsiaTheme="majorEastAsia" w:hAnsiTheme="majorHAnsi" w:cstheme="majorBidi"/>
-              <w:color w:val="4472C4" w:themeColor="accent1"/>
-              <w:sz w:val="24"/>
-              <w:lang w:val="ko-KR"/>
-            </w:rPr>
-            <w:t xml:space="preserve"> </w:t>
-          </w:r>
-          <w:r>
-            <w:rPr>
-              <w:rFonts w:asciiTheme="majorHAnsi" w:eastAsiaTheme="majorEastAsia" w:hAnsiTheme="majorHAnsi" w:cstheme="majorBidi"/>
-              <w:color w:val="4472C4" w:themeColor="accent1"/>
-              <w:sz w:val="24"/>
-              <w:lang w:val="ko-KR"/>
-            </w:rPr>
-            <w:t>입력</w:t>
-          </w:r>
-          <w:r>
-            <w:rPr>
-              <w:rFonts w:asciiTheme="majorHAnsi" w:eastAsiaTheme="majorEastAsia" w:hAnsiTheme="majorHAnsi" w:cstheme="majorBidi"/>
-              <w:color w:val="4472C4" w:themeColor="accent1"/>
-              <w:sz w:val="24"/>
-              <w:lang w:val="ko-KR"/>
-            </w:rPr>
-            <w:t>]</w:t>
+            <w:t>[문서 제목 입력]</w:t>
           </w:r>
         </w:p>
       </w:docPartBody>
@@ -3749,12 +3256,11 @@
 </file>
 
 <file path=word/glossary/fontTable.xml><?xml version="1.0" encoding="utf-8"?>
-<w:fonts xmlns:mc="http://schemas.openxmlformats.org/markup-compatibility/2006" xmlns:r="http://schemas.openxmlformats.org/officeDocument/2006/relationships" xmlns:w="http://schemas.openxmlformats.org/wordprocessingml/2006/main" xmlns:w14="http://schemas.microsoft.com/office/word/2010/wordml" xmlns:w15="http://schemas.microsoft.com/office/word/2012/wordml" xmlns:w16cid="http://schemas.microsoft.com/office/word/2016/wordml/cid" xmlns:w16se="http://schemas.microsoft.com/office/word/2015/wordml/symex" mc:Ignorable="w14 w15 w16se w16cid">
-  <w:font w:name="Malgun Gothic">
-    <w:altName w:val="맑은 고딕"/>
+<w:fonts xmlns:mc="http://schemas.openxmlformats.org/markup-compatibility/2006" xmlns:r="http://schemas.openxmlformats.org/officeDocument/2006/relationships" xmlns:w="http://schemas.openxmlformats.org/wordprocessingml/2006/main" xmlns:w14="http://schemas.microsoft.com/office/word/2010/wordml" xmlns:w15="http://schemas.microsoft.com/office/word/2012/wordml" xmlns:w16se="http://schemas.microsoft.com/office/word/2015/wordml/symex" mc:Ignorable="w14 w15 w16se">
+  <w:font w:name="맑은 고딕">
     <w:panose1 w:val="020B0503020000020004"/>
     <w:charset w:val="81"/>
-    <w:family w:val="swiss"/>
+    <w:family w:val="modern"/>
     <w:pitch w:val="variable"/>
     <w:sig w:usb0="9000002F" w:usb1="29D77CFB" w:usb2="00000012" w:usb3="00000000" w:csb0="00080001" w:csb1="00000000"/>
   </w:font>
@@ -3775,43 +3281,29 @@
   <w:font w:name="Wingdings">
     <w:panose1 w:val="05000000000000000000"/>
     <w:charset w:val="02"/>
-    <w:family w:val="decorative"/>
+    <w:family w:val="auto"/>
     <w:pitch w:val="variable"/>
     <w:sig w:usb0="00000000" w:usb1="10000000" w:usb2="00000000" w:usb3="00000000" w:csb0="80000000" w:csb1="00000000"/>
   </w:font>
   <w:font w:name="Symbol">
     <w:panose1 w:val="05050102010706020507"/>
     <w:charset w:val="02"/>
-    <w:family w:val="decorative"/>
+    <w:family w:val="roman"/>
     <w:pitch w:val="variable"/>
     <w:sig w:usb0="00000000" w:usb1="10000000" w:usb2="00000000" w:usb3="00000000" w:csb0="80000000" w:csb1="00000000"/>
   </w:font>
   <w:font w:name="Times New Roman (Body CS)">
-    <w:panose1 w:val="020B0604020202020204"/>
+    <w:panose1 w:val="00000000000000000000"/>
     <w:charset w:val="00"/>
     <w:family w:val="roman"/>
     <w:notTrueType/>
     <w:pitch w:val="default"/>
   </w:font>
-  <w:font w:name="Calibri">
-    <w:panose1 w:val="020F0502020204030204"/>
-    <w:charset w:val="00"/>
-    <w:family w:val="swiss"/>
-    <w:pitch w:val="variable"/>
-    <w:sig w:usb0="E0002AFF" w:usb1="C000247B" w:usb2="00000009" w:usb3="00000000" w:csb0="000001FF" w:csb1="00000000"/>
-  </w:font>
-  <w:font w:name="Calibri Light">
-    <w:panose1 w:val="020F0302020204030204"/>
-    <w:charset w:val="00"/>
-    <w:family w:val="swiss"/>
-    <w:pitch w:val="variable"/>
-    <w:sig w:usb0="E0002AFF" w:usb1="C000247B" w:usb2="00000009" w:usb3="00000000" w:csb0="000001FF" w:csb1="00000000"/>
-  </w:font>
 </w:fonts>
 </file>
 
 <file path=word/glossary/settings.xml><?xml version="1.0" encoding="utf-8"?>
-<w:settings xmlns:mc="http://schemas.openxmlformats.org/markup-compatibility/2006" xmlns:o="urn:schemas-microsoft-com:office:office" xmlns:r="http://schemas.openxmlformats.org/officeDocument/2006/relationships" xmlns:m="http://schemas.openxmlformats.org/officeDocument/2006/math" xmlns:v="urn:schemas-microsoft-com:vml" xmlns:w10="urn:schemas-microsoft-com:office:word" xmlns:w="http://schemas.openxmlformats.org/wordprocessingml/2006/main" xmlns:w14="http://schemas.microsoft.com/office/word/2010/wordml" xmlns:w15="http://schemas.microsoft.com/office/word/2012/wordml" xmlns:w16cid="http://schemas.microsoft.com/office/word/2016/wordml/cid" xmlns:w16se="http://schemas.microsoft.com/office/word/2015/wordml/symex" xmlns:sl="http://schemas.openxmlformats.org/schemaLibrary/2006/main" mc:Ignorable="w14 w15 w16se w16cid">
+<w:settings xmlns:mc="http://schemas.openxmlformats.org/markup-compatibility/2006" xmlns:o="urn:schemas-microsoft-com:office:office" xmlns:r="http://schemas.openxmlformats.org/officeDocument/2006/relationships" xmlns:m="http://schemas.openxmlformats.org/officeDocument/2006/math" xmlns:v="urn:schemas-microsoft-com:vml" xmlns:w10="urn:schemas-microsoft-com:office:word" xmlns:w="http://schemas.openxmlformats.org/wordprocessingml/2006/main" xmlns:w14="http://schemas.microsoft.com/office/word/2010/wordml" xmlns:w15="http://schemas.microsoft.com/office/word/2012/wordml" xmlns:w16se="http://schemas.microsoft.com/office/word/2015/wordml/symex" xmlns:sl="http://schemas.openxmlformats.org/schemaLibrary/2006/main" mc:Ignorable="w14 w15 w16se">
   <w:view w:val="normal"/>
   <w:bordersDoNotSurroundHeader/>
   <w:bordersDoNotSurroundFooter/>
@@ -3832,10 +3324,10 @@
     <w:compatSetting w:name="overrideTableStyleFontSizeAndJustification" w:uri="http://schemas.microsoft.com/office/word" w:val="1"/>
     <w:compatSetting w:name="enableOpenTypeFeatures" w:uri="http://schemas.microsoft.com/office/word" w:val="1"/>
     <w:compatSetting w:name="doNotFlipMirrorIndents" w:uri="http://schemas.microsoft.com/office/word" w:val="1"/>
-    <w:compatSetting w:name="useWord2013TrackBottomHyphenation" w:uri="http://schemas.microsoft.com/office/word" w:val="1"/>
   </w:compat>
   <w:rsids>
     <w:rsidRoot w:val="00C74B58"/>
+    <w:rsid w:val="001D7142"/>
     <w:rsid w:val="003C74A6"/>
     <w:rsid w:val="004753FD"/>
     <w:rsid w:val="0073742C"/>
@@ -3867,7 +3359,7 @@
 </file>
 
 <file path=word/glossary/styles.xml><?xml version="1.0" encoding="utf-8"?>
-<w:styles xmlns:mc="http://schemas.openxmlformats.org/markup-compatibility/2006" xmlns:r="http://schemas.openxmlformats.org/officeDocument/2006/relationships" xmlns:w="http://schemas.openxmlformats.org/wordprocessingml/2006/main" xmlns:w14="http://schemas.microsoft.com/office/word/2010/wordml" xmlns:w15="http://schemas.microsoft.com/office/word/2012/wordml" xmlns:w16cid="http://schemas.microsoft.com/office/word/2016/wordml/cid" xmlns:w16se="http://schemas.microsoft.com/office/word/2015/wordml/symex" mc:Ignorable="w14 w15 w16se w16cid">
+<w:styles xmlns:mc="http://schemas.openxmlformats.org/markup-compatibility/2006" xmlns:r="http://schemas.openxmlformats.org/officeDocument/2006/relationships" xmlns:w="http://schemas.openxmlformats.org/wordprocessingml/2006/main" xmlns:w14="http://schemas.microsoft.com/office/word/2010/wordml" xmlns:w15="http://schemas.microsoft.com/office/word/2012/wordml" xmlns:w16se="http://schemas.microsoft.com/office/word/2015/wordml/symex" mc:Ignorable="w14 w15 w16se">
   <w:docDefaults>
     <w:rPrDefault>
       <w:rPr>
@@ -3884,7 +3376,7 @@
       </w:pPr>
     </w:pPrDefault>
   </w:docDefaults>
-  <w:latentStyles w:defLockedState="0" w:defUIPriority="99" w:defSemiHidden="0" w:defUnhideWhenUsed="0" w:defQFormat="0" w:count="377">
+  <w:latentStyles w:defLockedState="0" w:defUIPriority="99" w:defSemiHidden="0" w:defUnhideWhenUsed="0" w:defQFormat="0" w:count="371">
     <w:lsdException w:name="Normal" w:uiPriority="0" w:qFormat="1"/>
     <w:lsdException w:name="heading 1" w:uiPriority="9" w:qFormat="1"/>
     <w:lsdException w:name="heading 2" w:semiHidden="1" w:uiPriority="9" w:unhideWhenUsed="1" w:qFormat="1"/>
@@ -4256,14 +3748,8 @@
     <w:lsdException w:name="List Table 5 Dark Accent 6" w:uiPriority="50"/>
     <w:lsdException w:name="List Table 6 Colorful Accent 6" w:uiPriority="51"/>
     <w:lsdException w:name="List Table 7 Colorful Accent 6" w:uiPriority="52"/>
-    <w:lsdException w:name="Mention" w:semiHidden="1" w:unhideWhenUsed="1"/>
-    <w:lsdException w:name="Smart Hyperlink" w:semiHidden="1" w:unhideWhenUsed="1"/>
-    <w:lsdException w:name="Hashtag" w:semiHidden="1" w:unhideWhenUsed="1"/>
-    <w:lsdException w:name="Unresolved Mention" w:semiHidden="1" w:unhideWhenUsed="1"/>
-    <w:lsdException w:name="Smart Link" w:semiHidden="1" w:unhideWhenUsed="1"/>
-    <w:lsdException w:name="Smart Link Error" w:semiHidden="1" w:unhideWhenUsed="1"/>
   </w:latentStyles>
-  <w:style w:type="paragraph" w:default="1" w:styleId="Normal">
+  <w:style w:type="paragraph" w:default="1" w:styleId="a">
     <w:name w:val="Normal"/>
     <w:qFormat/>
     <w:pPr>
@@ -4273,13 +3759,13 @@
       <w:autoSpaceDN w:val="0"/>
     </w:pPr>
   </w:style>
-  <w:style w:type="character" w:default="1" w:styleId="DefaultParagraphFont">
+  <w:style w:type="character" w:default="1" w:styleId="a0">
     <w:name w:val="Default Paragraph Font"/>
     <w:uiPriority w:val="1"/>
     <w:semiHidden/>
     <w:unhideWhenUsed/>
   </w:style>
-  <w:style w:type="table" w:default="1" w:styleId="TableNormal">
+  <w:style w:type="table" w:default="1" w:styleId="a1">
     <w:name w:val="Normal Table"/>
     <w:uiPriority w:val="99"/>
     <w:semiHidden/>
@@ -4294,7 +3780,7 @@
       </w:tblCellMar>
     </w:tblPr>
   </w:style>
-  <w:style w:type="numbering" w:default="1" w:styleId="NoList">
+  <w:style w:type="numbering" w:default="1" w:styleId="a2">
     <w:name w:val="No List"/>
     <w:uiPriority w:val="99"/>
     <w:semiHidden/>
@@ -4334,7 +3820,7 @@
 </file>
 
 <file path=word/glossary/webSettings.xml><?xml version="1.0" encoding="utf-8"?>
-<w:webSettings xmlns:mc="http://schemas.openxmlformats.org/markup-compatibility/2006" xmlns:r="http://schemas.openxmlformats.org/officeDocument/2006/relationships" xmlns:w="http://schemas.openxmlformats.org/wordprocessingml/2006/main" xmlns:w14="http://schemas.microsoft.com/office/word/2010/wordml" xmlns:w15="http://schemas.microsoft.com/office/word/2012/wordml" xmlns:w16cid="http://schemas.microsoft.com/office/word/2016/wordml/cid" xmlns:w16se="http://schemas.microsoft.com/office/word/2015/wordml/symex" mc:Ignorable="w14 w15 w16se w16cid">
+<w:webSettings xmlns:mc="http://schemas.openxmlformats.org/markup-compatibility/2006" xmlns:r="http://schemas.openxmlformats.org/officeDocument/2006/relationships" xmlns:w="http://schemas.openxmlformats.org/wordprocessingml/2006/main" xmlns:w14="http://schemas.microsoft.com/office/word/2010/wordml" xmlns:w15="http://schemas.microsoft.com/office/word/2012/wordml" xmlns:w16se="http://schemas.microsoft.com/office/word/2015/wordml/symex" mc:Ignorable="w14 w15 w16se">
   <w:optimizeForBrowser/>
   <w:allowPNG/>
 </w:webSettings>

</xml_diff>